<commit_message>
minor change in document
</commit_message>
<xml_diff>
--- a/NTU Ride Pilot/Documentation/Documentation/NTU Ride Pilot Documentation.docx
+++ b/NTU Ride Pilot/Documentation/Documentation/NTU Ride Pilot Documentation.docx
@@ -1,6 +1,6 @@
 
 <file path=word/document.xml><?xml version="1.0" encoding="utf-8"?>
-<w:document xmlns:wpc="http://schemas.microsoft.com/office/word/2010/wordprocessingCanvas" xmlns:mc="http://schemas.openxmlformats.org/markup-compatibility/2006" xmlns:o="urn:schemas-microsoft-com:office:office" xmlns:r="http://schemas.openxmlformats.org/officeDocument/2006/relationships" xmlns:m="http://schemas.openxmlformats.org/officeDocument/2006/math" xmlns:v="urn:schemas-microsoft-com:vml" xmlns:wp14="http://schemas.microsoft.com/office/word/2010/wordprocessingDrawing" xmlns:wp="http://schemas.openxmlformats.org/drawingml/2006/wordprocessingDrawing" xmlns:w10="urn:schemas-microsoft-com:office:word" xmlns:w="http://schemas.openxmlformats.org/wordprocessingml/2006/main" xmlns:w14="http://schemas.microsoft.com/office/word/2010/wordml" xmlns:w15="http://schemas.microsoft.com/office/word/2012/wordml" xmlns:wpg="http://schemas.microsoft.com/office/word/2010/wordprocessingGroup" xmlns:wpi="http://schemas.microsoft.com/office/word/2010/wordprocessingInk" xmlns:wne="http://schemas.microsoft.com/office/word/2006/wordml" xmlns:wps="http://schemas.microsoft.com/office/word/2010/wordprocessingShape" mc:Ignorable="w14 w15 wp14">
+<w:document xmlns:wpc="http://schemas.microsoft.com/office/word/2010/wordprocessingCanvas" xmlns:cx="http://schemas.microsoft.com/office/drawing/2014/chartex" xmlns:cx1="http://schemas.microsoft.com/office/drawing/2015/9/8/chartex" xmlns:cx2="http://schemas.microsoft.com/office/drawing/2015/10/21/chartex" xmlns:cx3="http://schemas.microsoft.com/office/drawing/2016/5/9/chartex" xmlns:cx4="http://schemas.microsoft.com/office/drawing/2016/5/10/chartex" xmlns:cx5="http://schemas.microsoft.com/office/drawing/2016/5/11/chartex" xmlns:cx6="http://schemas.microsoft.com/office/drawing/2016/5/12/chartex" xmlns:cx7="http://schemas.microsoft.com/office/drawing/2016/5/13/chartex" xmlns:cx8="http://schemas.microsoft.com/office/drawing/2016/5/14/chartex" xmlns:mc="http://schemas.openxmlformats.org/markup-compatibility/2006" xmlns:aink="http://schemas.microsoft.com/office/drawing/2016/ink" xmlns:am3d="http://schemas.microsoft.com/office/drawing/2017/model3d" xmlns:o="urn:schemas-microsoft-com:office:office" xmlns:oel="http://schemas.microsoft.com/office/2019/extlst" xmlns:r="http://schemas.openxmlformats.org/officeDocument/2006/relationships" xmlns:m="http://schemas.openxmlformats.org/officeDocument/2006/math" xmlns:v="urn:schemas-microsoft-com:vml" xmlns:wp14="http://schemas.microsoft.com/office/word/2010/wordprocessingDrawing" xmlns:wp="http://schemas.openxmlformats.org/drawingml/2006/wordprocessingDrawing" xmlns:w10="urn:schemas-microsoft-com:office:word" xmlns:w="http://schemas.openxmlformats.org/wordprocessingml/2006/main" xmlns:w14="http://schemas.microsoft.com/office/word/2010/wordml" xmlns:w15="http://schemas.microsoft.com/office/word/2012/wordml" xmlns:w16cex="http://schemas.microsoft.com/office/word/2018/wordml/cex" xmlns:w16cid="http://schemas.microsoft.com/office/word/2016/wordml/cid" xmlns:w16="http://schemas.microsoft.com/office/word/2018/wordml" xmlns:w16du="http://schemas.microsoft.com/office/word/2023/wordml/word16du" xmlns:w16sdtdh="http://schemas.microsoft.com/office/word/2020/wordml/sdtdatahash" xmlns:w16sdtfl="http://schemas.microsoft.com/office/word/2024/wordml/sdtformatlock" xmlns:w16se="http://schemas.microsoft.com/office/word/2015/wordml/symex" xmlns:wpg="http://schemas.microsoft.com/office/word/2010/wordprocessingGroup" xmlns:wpi="http://schemas.microsoft.com/office/word/2010/wordprocessingInk" xmlns:wne="http://schemas.microsoft.com/office/word/2006/wordml" xmlns:wps="http://schemas.microsoft.com/office/word/2010/wordprocessingShape" mc:Ignorable="w14 w15 w16se w16cid w16 w16cex w16sdtdh w16sdtfl w16du wp14">
   <w:body>
     <w:p>
       <w:pPr>
@@ -276,16 +276,8 @@
               <w:rPr>
                 <w:sz w:val="28"/>
               </w:rPr>
-              <w:t xml:space="preserve">Abubakar </w:t>
-            </w:r>
-            <w:proofErr w:type="spellStart"/>
-            <w:r>
-              <w:rPr>
-                <w:sz w:val="28"/>
-              </w:rPr>
-              <w:t>Nadeem</w:t>
-            </w:r>
-            <w:proofErr w:type="spellEnd"/>
+              <w:t>Abubakar Nadeem</w:t>
+            </w:r>
           </w:p>
         </w:tc>
         <w:tc>
@@ -326,16 +318,8 @@
               <w:rPr>
                 <w:sz w:val="28"/>
               </w:rPr>
-              <w:t xml:space="preserve">Imran Ali </w:t>
-            </w:r>
-            <w:proofErr w:type="spellStart"/>
-            <w:r>
-              <w:rPr>
-                <w:sz w:val="28"/>
-              </w:rPr>
-              <w:t>Niaz</w:t>
-            </w:r>
-            <w:proofErr w:type="spellEnd"/>
+              <w:t>Imran Ali Niaz</w:t>
+            </w:r>
           </w:p>
         </w:tc>
         <w:tc>
@@ -372,19 +356,11 @@
                 <w:sz w:val="28"/>
               </w:rPr>
             </w:pPr>
-            <w:proofErr w:type="spellStart"/>
             <w:r>
               <w:rPr>
                 <w:sz w:val="28"/>
               </w:rPr>
-              <w:t>Huzaifa</w:t>
-            </w:r>
-            <w:proofErr w:type="spellEnd"/>
-            <w:r>
-              <w:rPr>
-                <w:sz w:val="28"/>
-              </w:rPr>
-              <w:t xml:space="preserve"> Ahmad</w:t>
+              <w:t>Huzaifa Ahmad</w:t>
             </w:r>
           </w:p>
         </w:tc>
@@ -493,28 +469,12 @@
         </w:rPr>
         <w:t xml:space="preserve"> </w:t>
       </w:r>
-      <w:proofErr w:type="spellStart"/>
       <w:r>
         <w:rPr>
           <w:sz w:val="28"/>
         </w:rPr>
-        <w:t>Zahid</w:t>
-      </w:r>
-      <w:proofErr w:type="spellEnd"/>
-      <w:r>
-        <w:rPr>
-          <w:sz w:val="28"/>
-        </w:rPr>
-        <w:t xml:space="preserve"> </w:t>
-      </w:r>
-      <w:proofErr w:type="spellStart"/>
-      <w:r>
-        <w:rPr>
-          <w:sz w:val="28"/>
-        </w:rPr>
-        <w:t>Javed</w:t>
-      </w:r>
-      <w:proofErr w:type="spellEnd"/>
+        <w:t>Zahid Javed</w:t>
+      </w:r>
     </w:p>
     <w:p>
       <w:pPr>
@@ -540,16 +500,8 @@
         <w:rPr>
           <w:sz w:val="28"/>
         </w:rPr>
-        <w:t xml:space="preserve">Muhammad </w:t>
-      </w:r>
-      <w:proofErr w:type="spellStart"/>
-      <w:r>
-        <w:rPr>
-          <w:sz w:val="28"/>
-        </w:rPr>
-        <w:t>Naeem</w:t>
-      </w:r>
-      <w:proofErr w:type="spellEnd"/>
+        <w:t>Muhammad Naeem</w:t>
+      </w:r>
     </w:p>
     <w:p>
       <w:pPr>
@@ -830,28 +782,12 @@
               </w:rPr>
               <w:t xml:space="preserve"> </w:t>
             </w:r>
-            <w:proofErr w:type="spellStart"/>
             <w:r>
               <w:rPr>
                 <w:szCs w:val="20"/>
               </w:rPr>
-              <w:t>Zahid</w:t>
-            </w:r>
-            <w:proofErr w:type="spellEnd"/>
-            <w:r>
-              <w:rPr>
-                <w:szCs w:val="20"/>
-              </w:rPr>
-              <w:t xml:space="preserve"> </w:t>
-            </w:r>
-            <w:proofErr w:type="spellStart"/>
-            <w:r>
-              <w:rPr>
-                <w:szCs w:val="20"/>
-              </w:rPr>
-              <w:t>Javed</w:t>
-            </w:r>
-            <w:proofErr w:type="spellEnd"/>
+              <w:t>Zahid Javed</w:t>
+            </w:r>
           </w:p>
         </w:tc>
         <w:tc>
@@ -982,13 +918,8 @@
               <w:jc w:val="left"/>
             </w:pPr>
             <w:r>
-              <w:t xml:space="preserve">Muhammad </w:t>
-            </w:r>
-            <w:proofErr w:type="spellStart"/>
-            <w:r>
-              <w:t>Naeem</w:t>
-            </w:r>
-            <w:proofErr w:type="spellEnd"/>
+              <w:t>Muhammad Naeem</w:t>
+            </w:r>
           </w:p>
           <w:p>
             <w:pPr>
@@ -1650,13 +1581,8 @@
       <w:r>
         <w:t xml:space="preserve">Abubakar </w:t>
       </w:r>
-      <w:proofErr w:type="spellStart"/>
-      <w:r>
-        <w:t>Nadeem</w:t>
-      </w:r>
-      <w:proofErr w:type="spellEnd"/>
-      <w:r>
-        <w:t xml:space="preserve"> </w:t>
+      <w:r>
+        <w:t xml:space="preserve">Nadeem </w:t>
       </w:r>
       <w:r>
         <w:tab/>
@@ -1745,13 +1671,8 @@
         <w:jc w:val="left"/>
       </w:pPr>
       <w:r>
-        <w:t xml:space="preserve">Imran Ali </w:t>
-      </w:r>
-      <w:proofErr w:type="spellStart"/>
-      <w:r>
-        <w:t>Niaz</w:t>
-      </w:r>
-      <w:proofErr w:type="spellEnd"/>
+        <w:t>Imran Ali Niaz</w:t>
+      </w:r>
       <w:r>
         <w:tab/>
         <w:t xml:space="preserve">             ___________________   </w:t>
@@ -1832,19 +1753,11 @@
         <w:spacing w:line="600" w:lineRule="auto"/>
         <w:ind w:left="25" w:right="5"/>
       </w:pPr>
-      <w:proofErr w:type="spellStart"/>
       <w:r>
         <w:rPr>
           <w:sz w:val="28"/>
         </w:rPr>
-        <w:t>Huzaifa</w:t>
-      </w:r>
-      <w:proofErr w:type="spellEnd"/>
-      <w:r>
-        <w:rPr>
-          <w:sz w:val="28"/>
-        </w:rPr>
-        <w:t xml:space="preserve"> Ahmad        </w:t>
+        <w:t xml:space="preserve">Huzaifa Ahmad        </w:t>
       </w:r>
       <w:r>
         <w:tab/>
@@ -1958,60 +1871,33 @@
       <w:r>
         <w:t xml:space="preserve">, and </w:t>
       </w:r>
-      <w:proofErr w:type="spellStart"/>
       <w:r>
         <w:t>Huzaifa</w:t>
       </w:r>
-      <w:proofErr w:type="spellEnd"/>
       <w:r>
         <w:t xml:space="preserve">. The author would like to acknowledge and express gratitude to all individuals who directly or indirectly contributed to the completion of this document. </w:t>
       </w:r>
       <w:r>
         <w:t xml:space="preserve">Special thanks are extended to our Supervisor </w:t>
       </w:r>
-      <w:proofErr w:type="spellStart"/>
-      <w:r>
-        <w:t>Zahid</w:t>
-      </w:r>
-      <w:proofErr w:type="spellEnd"/>
+      <w:r>
+        <w:t>Zahid Javed</w:t>
+      </w:r>
       <w:r>
         <w:t xml:space="preserve"> </w:t>
       </w:r>
-      <w:proofErr w:type="spellStart"/>
-      <w:r>
-        <w:t>Javed</w:t>
-      </w:r>
-      <w:proofErr w:type="spellEnd"/>
-      <w:r>
-        <w:t xml:space="preserve"> </w:t>
-      </w:r>
       <w:r>
         <w:t xml:space="preserve">and our Co-Supervisor </w:t>
       </w:r>
       <w:r>
-        <w:t xml:space="preserve">Muhammad </w:t>
-      </w:r>
-      <w:proofErr w:type="spellStart"/>
-      <w:r>
-        <w:t>Naeem</w:t>
-      </w:r>
-      <w:proofErr w:type="spellEnd"/>
+        <w:t>Muhammad Naeem</w:t>
+      </w:r>
       <w:r>
         <w:t xml:space="preserve">, who provided invaluable guidance and support throughout the SRS preparation process. The author would also like to acknowledge the invaluable support and suggestions provided by </w:t>
       </w:r>
-      <w:proofErr w:type="spellStart"/>
-      <w:r>
-        <w:t>Zahid</w:t>
-      </w:r>
-      <w:proofErr w:type="spellEnd"/>
-      <w:r>
-        <w:t xml:space="preserve"> </w:t>
-      </w:r>
-      <w:proofErr w:type="spellStart"/>
-      <w:r>
-        <w:t>Javed</w:t>
-      </w:r>
-      <w:proofErr w:type="spellEnd"/>
+      <w:r>
+        <w:t>Zahid Javed</w:t>
+      </w:r>
       <w:r>
         <w:t xml:space="preserve">. This SRS document would not have been possible without the support and cooperation of all involved individuals. The author is confident that this document will serve as a comprehensive guide for the development and implementation of the </w:t>
       </w:r>
@@ -13955,7 +13841,6 @@
         </w:rPr>
       </w:pPr>
       <w:bookmarkStart w:id="32" w:name="_Toc190272107"/>
-      <w:proofErr w:type="spellStart"/>
       <w:r>
         <w:rPr>
           <w:bCs/>
@@ -13964,7 +13849,6 @@
         <w:t>Loqqat</w:t>
       </w:r>
       <w:bookmarkEnd w:id="32"/>
-      <w:proofErr w:type="spellEnd"/>
     </w:p>
     <w:p>
       <w:pPr>
@@ -14595,7 +14479,7 @@
     </w:p>
     <w:p>
       <w:r>
-        <w:t>There should be user roles supported in the system (Super Admin, Admin, Driver, Conductor, Student) and only allow access after a proper authentication. It must have a module for creating the user base, the role they should have, and the permission of the role to open some of the modules that a user should open.</w:t>
+        <w:t>There should be user roles supported in the system (Admin, Driver, Conductor, Student) and only allow access after a proper authentication. It must have a module for creating the user base, the role they should have, and the permission of the role to open some of the modules that a user should open.</w:t>
       </w:r>
     </w:p>
     <w:p>
@@ -15660,7 +15544,7 @@
           <w:lang w:val="en-US" w:eastAsia="en-US"/>
         </w:rPr>
         <w:drawing>
-          <wp:inline distT="0" distB="0" distL="0" distR="0" wp14:anchorId="6C422D0A" wp14:editId="5AF9793A">
+          <wp:inline distT="0" distB="0" distL="0" distR="0" wp14:anchorId="6C422D0A" wp14:editId="0A15AC66">
             <wp:extent cx="5507665" cy="3063009"/>
             <wp:effectExtent l="0" t="0" r="0" b="4445"/>
             <wp:docPr id="22" name="Picture 22"/>
@@ -16134,7 +16018,7 @@
           <w:lang w:val="en-US" w:eastAsia="en-US"/>
         </w:rPr>
         <w:drawing>
-          <wp:inline distT="0" distB="0" distL="0" distR="0" wp14:anchorId="45AFF9D8" wp14:editId="2B0555C9">
+          <wp:inline distT="0" distB="0" distL="0" distR="0" wp14:anchorId="45AFF9D8" wp14:editId="22E0186C">
             <wp:extent cx="5220246" cy="4541312"/>
             <wp:effectExtent l="0" t="0" r="0" b="0"/>
             <wp:docPr id="34" name="Picture 34"/>
@@ -17238,7 +17122,6 @@
           <w:color w:val="auto"/>
           <w:sz w:val="18"/>
         </w:rPr>
-        <w:lastRenderedPageBreak/>
         <w:t xml:space="preserve">Table: 3.4.1 </w:t>
       </w:r>
       <w:r>
@@ -17482,7 +17365,7 @@
               <w:spacing w:line="276" w:lineRule="auto"/>
             </w:pPr>
             <w:r>
-              <w:t xml:space="preserve">Super Admin, </w:t>
+              <w:t xml:space="preserve">Admin, </w:t>
             </w:r>
             <w:r>
               <w:t>Authorized User</w:t>
@@ -17536,13 +17419,65 @@
               <w:rPr>
                 <w:lang w:val="en-US"/>
               </w:rPr>
-              <w:t>A Super A</w:t>
+              <w:t xml:space="preserve">An </w:t>
             </w:r>
             <w:r>
               <w:rPr>
                 <w:lang w:val="en-US"/>
               </w:rPr>
-              <w:t>dmin has the ability to create admins and assign specific roles and permissions to each. These admins are tasked with managing the creation of user accounts, including those for bus staff and students.</w:t>
+              <w:t>A</w:t>
+            </w:r>
+            <w:r>
+              <w:rPr>
+                <w:lang w:val="en-US"/>
+              </w:rPr>
+              <w:t xml:space="preserve">dmin </w:t>
+            </w:r>
+            <w:proofErr w:type="gramStart"/>
+            <w:r>
+              <w:rPr>
+                <w:lang w:val="en-US"/>
+              </w:rPr>
+              <w:t xml:space="preserve">has </w:t>
+            </w:r>
+            <w:r>
+              <w:rPr>
+                <w:lang w:val="en-US"/>
+              </w:rPr>
+              <w:t>the ability</w:t>
+            </w:r>
+            <w:r>
+              <w:rPr>
+                <w:lang w:val="en-US"/>
+              </w:rPr>
+              <w:t xml:space="preserve"> to</w:t>
+            </w:r>
+            <w:proofErr w:type="gramEnd"/>
+            <w:r>
+              <w:rPr>
+                <w:lang w:val="en-US"/>
+              </w:rPr>
+              <w:t xml:space="preserve"> </w:t>
+            </w:r>
+            <w:r>
+              <w:rPr>
+                <w:lang w:val="en-US"/>
+              </w:rPr>
+              <w:t xml:space="preserve">assign specific roles and permissions to each. These </w:t>
+            </w:r>
+            <w:proofErr w:type="gramStart"/>
+            <w:r>
+              <w:rPr>
+                <w:lang w:val="en-US"/>
+              </w:rPr>
+              <w:t>admin</w:t>
+            </w:r>
+            <w:proofErr w:type="gramEnd"/>
+            <w:r>
+              <w:rPr>
+                <w:lang w:val="en-US"/>
+              </w:rPr>
+              <w:t xml:space="preserve"> are tasked with managing the creation of user accounts, including those for bus staff and students.</w:t>
             </w:r>
           </w:p>
         </w:tc>
@@ -21369,10 +21304,7 @@
         </w:numPr>
       </w:pPr>
       <w:r>
-        <w:t xml:space="preserve">5.4.1 </w:t>
-      </w:r>
-      <w:r>
-        <w:t>Admin Panel</w:t>
+        <w:t>5.4.1 Admin Panel</w:t>
       </w:r>
     </w:p>
     <w:p>
@@ -21574,7 +21506,6 @@
       <w:pPr>
         <w:jc w:val="center"/>
       </w:pPr>
-      <w:bookmarkStart w:id="111" w:name="_GoBack"/>
       <w:r>
         <w:rPr>
           <w:noProof/>
@@ -21622,7 +21553,6 @@
           </wp:inline>
         </w:drawing>
       </w:r>
-      <w:bookmarkEnd w:id="111"/>
     </w:p>
     <w:p>
       <w:pPr>
@@ -21729,7 +21659,7 @@
           <w:numId w:val="0"/>
         </w:numPr>
       </w:pPr>
-      <w:bookmarkStart w:id="112" w:name="_Toc190272175"/>
+      <w:bookmarkStart w:id="111" w:name="_Toc190272175"/>
       <w:r>
         <w:lastRenderedPageBreak/>
         <w:t>5.4</w:t>
@@ -21737,7 +21667,7 @@
       <w:r>
         <w:t>.2 Admin panel</w:t>
       </w:r>
-      <w:bookmarkEnd w:id="112"/>
+      <w:bookmarkEnd w:id="111"/>
     </w:p>
     <w:p>
       <w:r>
@@ -22066,7 +21996,7 @@
 </file>
 
 <file path=word/endnotes.xml><?xml version="1.0" encoding="utf-8"?>
-<w:endnotes xmlns:wpc="http://schemas.microsoft.com/office/word/2010/wordprocessingCanvas" xmlns:mc="http://schemas.openxmlformats.org/markup-compatibility/2006" xmlns:o="urn:schemas-microsoft-com:office:office" xmlns:r="http://schemas.openxmlformats.org/officeDocument/2006/relationships" xmlns:m="http://schemas.openxmlformats.org/officeDocument/2006/math" xmlns:v="urn:schemas-microsoft-com:vml" xmlns:wp14="http://schemas.microsoft.com/office/word/2010/wordprocessingDrawing" xmlns:wp="http://schemas.openxmlformats.org/drawingml/2006/wordprocessingDrawing" xmlns:w10="urn:schemas-microsoft-com:office:word" xmlns:w="http://schemas.openxmlformats.org/wordprocessingml/2006/main" xmlns:w14="http://schemas.microsoft.com/office/word/2010/wordml" xmlns:w15="http://schemas.microsoft.com/office/word/2012/wordml" xmlns:wpg="http://schemas.microsoft.com/office/word/2010/wordprocessingGroup" xmlns:wpi="http://schemas.microsoft.com/office/word/2010/wordprocessingInk" xmlns:wne="http://schemas.microsoft.com/office/word/2006/wordml" xmlns:wps="http://schemas.microsoft.com/office/word/2010/wordprocessingShape" mc:Ignorable="w14 w15 wp14">
+<w:endnotes xmlns:wpc="http://schemas.microsoft.com/office/word/2010/wordprocessingCanvas" xmlns:cx="http://schemas.microsoft.com/office/drawing/2014/chartex" xmlns:cx1="http://schemas.microsoft.com/office/drawing/2015/9/8/chartex" xmlns:cx2="http://schemas.microsoft.com/office/drawing/2015/10/21/chartex" xmlns:cx3="http://schemas.microsoft.com/office/drawing/2016/5/9/chartex" xmlns:cx4="http://schemas.microsoft.com/office/drawing/2016/5/10/chartex" xmlns:cx5="http://schemas.microsoft.com/office/drawing/2016/5/11/chartex" xmlns:cx6="http://schemas.microsoft.com/office/drawing/2016/5/12/chartex" xmlns:cx7="http://schemas.microsoft.com/office/drawing/2016/5/13/chartex" xmlns:cx8="http://schemas.microsoft.com/office/drawing/2016/5/14/chartex" xmlns:mc="http://schemas.openxmlformats.org/markup-compatibility/2006" xmlns:aink="http://schemas.microsoft.com/office/drawing/2016/ink" xmlns:am3d="http://schemas.microsoft.com/office/drawing/2017/model3d" xmlns:o="urn:schemas-microsoft-com:office:office" xmlns:oel="http://schemas.microsoft.com/office/2019/extlst" xmlns:r="http://schemas.openxmlformats.org/officeDocument/2006/relationships" xmlns:m="http://schemas.openxmlformats.org/officeDocument/2006/math" xmlns:v="urn:schemas-microsoft-com:vml" xmlns:wp14="http://schemas.microsoft.com/office/word/2010/wordprocessingDrawing" xmlns:wp="http://schemas.openxmlformats.org/drawingml/2006/wordprocessingDrawing" xmlns:w10="urn:schemas-microsoft-com:office:word" xmlns:w="http://schemas.openxmlformats.org/wordprocessingml/2006/main" xmlns:w14="http://schemas.microsoft.com/office/word/2010/wordml" xmlns:w15="http://schemas.microsoft.com/office/word/2012/wordml" xmlns:w16cex="http://schemas.microsoft.com/office/word/2018/wordml/cex" xmlns:w16cid="http://schemas.microsoft.com/office/word/2016/wordml/cid" xmlns:w16="http://schemas.microsoft.com/office/word/2018/wordml" xmlns:w16du="http://schemas.microsoft.com/office/word/2023/wordml/word16du" xmlns:w16sdtdh="http://schemas.microsoft.com/office/word/2020/wordml/sdtdatahash" xmlns:w16sdtfl="http://schemas.microsoft.com/office/word/2024/wordml/sdtformatlock" xmlns:w16se="http://schemas.microsoft.com/office/word/2015/wordml/symex" xmlns:wpg="http://schemas.microsoft.com/office/word/2010/wordprocessingGroup" xmlns:wpi="http://schemas.microsoft.com/office/word/2010/wordprocessingInk" xmlns:wne="http://schemas.microsoft.com/office/word/2006/wordml" xmlns:wps="http://schemas.microsoft.com/office/word/2010/wordprocessingShape" mc:Ignorable="w14 w15 w16se w16cid w16 w16cex w16sdtdh w16sdtfl w16du wp14">
   <w:endnote w:type="separator" w:id="-1">
     <w:p>
       <w:pPr>
@@ -22091,7 +22021,7 @@
 </file>
 
 <file path=word/footer1.xml><?xml version="1.0" encoding="utf-8"?>
-<w:ftr xmlns:wpc="http://schemas.microsoft.com/office/word/2010/wordprocessingCanvas" xmlns:mc="http://schemas.openxmlformats.org/markup-compatibility/2006" xmlns:o="urn:schemas-microsoft-com:office:office" xmlns:r="http://schemas.openxmlformats.org/officeDocument/2006/relationships" xmlns:m="http://schemas.openxmlformats.org/officeDocument/2006/math" xmlns:v="urn:schemas-microsoft-com:vml" xmlns:wp14="http://schemas.microsoft.com/office/word/2010/wordprocessingDrawing" xmlns:wp="http://schemas.openxmlformats.org/drawingml/2006/wordprocessingDrawing" xmlns:w10="urn:schemas-microsoft-com:office:word" xmlns:w="http://schemas.openxmlformats.org/wordprocessingml/2006/main" xmlns:w14="http://schemas.microsoft.com/office/word/2010/wordml" xmlns:w15="http://schemas.microsoft.com/office/word/2012/wordml" xmlns:wpg="http://schemas.microsoft.com/office/word/2010/wordprocessingGroup" xmlns:wpi="http://schemas.microsoft.com/office/word/2010/wordprocessingInk" xmlns:wne="http://schemas.microsoft.com/office/word/2006/wordml" xmlns:wps="http://schemas.microsoft.com/office/word/2010/wordprocessingShape" mc:Ignorable="w14 w15 wp14">
+<w:ftr xmlns:wpc="http://schemas.microsoft.com/office/word/2010/wordprocessingCanvas" xmlns:cx="http://schemas.microsoft.com/office/drawing/2014/chartex" xmlns:cx1="http://schemas.microsoft.com/office/drawing/2015/9/8/chartex" xmlns:cx2="http://schemas.microsoft.com/office/drawing/2015/10/21/chartex" xmlns:cx3="http://schemas.microsoft.com/office/drawing/2016/5/9/chartex" xmlns:cx4="http://schemas.microsoft.com/office/drawing/2016/5/10/chartex" xmlns:cx5="http://schemas.microsoft.com/office/drawing/2016/5/11/chartex" xmlns:cx6="http://schemas.microsoft.com/office/drawing/2016/5/12/chartex" xmlns:cx7="http://schemas.microsoft.com/office/drawing/2016/5/13/chartex" xmlns:cx8="http://schemas.microsoft.com/office/drawing/2016/5/14/chartex" xmlns:mc="http://schemas.openxmlformats.org/markup-compatibility/2006" xmlns:aink="http://schemas.microsoft.com/office/drawing/2016/ink" xmlns:am3d="http://schemas.microsoft.com/office/drawing/2017/model3d" xmlns:o="urn:schemas-microsoft-com:office:office" xmlns:oel="http://schemas.microsoft.com/office/2019/extlst" xmlns:r="http://schemas.openxmlformats.org/officeDocument/2006/relationships" xmlns:m="http://schemas.openxmlformats.org/officeDocument/2006/math" xmlns:v="urn:schemas-microsoft-com:vml" xmlns:wp14="http://schemas.microsoft.com/office/word/2010/wordprocessingDrawing" xmlns:wp="http://schemas.openxmlformats.org/drawingml/2006/wordprocessingDrawing" xmlns:w10="urn:schemas-microsoft-com:office:word" xmlns:w="http://schemas.openxmlformats.org/wordprocessingml/2006/main" xmlns:w14="http://schemas.microsoft.com/office/word/2010/wordml" xmlns:w15="http://schemas.microsoft.com/office/word/2012/wordml" xmlns:w16cex="http://schemas.microsoft.com/office/word/2018/wordml/cex" xmlns:w16cid="http://schemas.microsoft.com/office/word/2016/wordml/cid" xmlns:w16="http://schemas.microsoft.com/office/word/2018/wordml" xmlns:w16du="http://schemas.microsoft.com/office/word/2023/wordml/word16du" xmlns:w16sdtdh="http://schemas.microsoft.com/office/word/2020/wordml/sdtdatahash" xmlns:w16sdtfl="http://schemas.microsoft.com/office/word/2024/wordml/sdtformatlock" xmlns:w16se="http://schemas.microsoft.com/office/word/2015/wordml/symex" xmlns:wpg="http://schemas.microsoft.com/office/word/2010/wordprocessingGroup" xmlns:wpi="http://schemas.microsoft.com/office/word/2010/wordprocessingInk" xmlns:wne="http://schemas.microsoft.com/office/word/2006/wordml" xmlns:wps="http://schemas.microsoft.com/office/word/2010/wordprocessingShape" mc:Ignorable="w14 w15 w16se w16cid w16 w16cex w16sdtdh w16sdtfl w16du wp14">
   <w:p>
     <w:pPr>
       <w:spacing w:after="12" w:line="259" w:lineRule="auto"/>
@@ -22149,7 +22079,7 @@
 </file>
 
 <file path=word/footer2.xml><?xml version="1.0" encoding="utf-8"?>
-<w:ftr xmlns:wpc="http://schemas.microsoft.com/office/word/2010/wordprocessingCanvas" xmlns:mc="http://schemas.openxmlformats.org/markup-compatibility/2006" xmlns:o="urn:schemas-microsoft-com:office:office" xmlns:r="http://schemas.openxmlformats.org/officeDocument/2006/relationships" xmlns:m="http://schemas.openxmlformats.org/officeDocument/2006/math" xmlns:v="urn:schemas-microsoft-com:vml" xmlns:wp14="http://schemas.microsoft.com/office/word/2010/wordprocessingDrawing" xmlns:wp="http://schemas.openxmlformats.org/drawingml/2006/wordprocessingDrawing" xmlns:w10="urn:schemas-microsoft-com:office:word" xmlns:w="http://schemas.openxmlformats.org/wordprocessingml/2006/main" xmlns:w14="http://schemas.microsoft.com/office/word/2010/wordml" xmlns:w15="http://schemas.microsoft.com/office/word/2012/wordml" xmlns:wpg="http://schemas.microsoft.com/office/word/2010/wordprocessingGroup" xmlns:wpi="http://schemas.microsoft.com/office/word/2010/wordprocessingInk" xmlns:wne="http://schemas.microsoft.com/office/word/2006/wordml" xmlns:wps="http://schemas.microsoft.com/office/word/2010/wordprocessingShape" mc:Ignorable="w14 w15 wp14">
+<w:ftr xmlns:wpc="http://schemas.microsoft.com/office/word/2010/wordprocessingCanvas" xmlns:cx="http://schemas.microsoft.com/office/drawing/2014/chartex" xmlns:cx1="http://schemas.microsoft.com/office/drawing/2015/9/8/chartex" xmlns:cx2="http://schemas.microsoft.com/office/drawing/2015/10/21/chartex" xmlns:cx3="http://schemas.microsoft.com/office/drawing/2016/5/9/chartex" xmlns:cx4="http://schemas.microsoft.com/office/drawing/2016/5/10/chartex" xmlns:cx5="http://schemas.microsoft.com/office/drawing/2016/5/11/chartex" xmlns:cx6="http://schemas.microsoft.com/office/drawing/2016/5/12/chartex" xmlns:cx7="http://schemas.microsoft.com/office/drawing/2016/5/13/chartex" xmlns:cx8="http://schemas.microsoft.com/office/drawing/2016/5/14/chartex" xmlns:mc="http://schemas.openxmlformats.org/markup-compatibility/2006" xmlns:aink="http://schemas.microsoft.com/office/drawing/2016/ink" xmlns:am3d="http://schemas.microsoft.com/office/drawing/2017/model3d" xmlns:o="urn:schemas-microsoft-com:office:office" xmlns:oel="http://schemas.microsoft.com/office/2019/extlst" xmlns:r="http://schemas.openxmlformats.org/officeDocument/2006/relationships" xmlns:m="http://schemas.openxmlformats.org/officeDocument/2006/math" xmlns:v="urn:schemas-microsoft-com:vml" xmlns:wp14="http://schemas.microsoft.com/office/word/2010/wordprocessingDrawing" xmlns:wp="http://schemas.openxmlformats.org/drawingml/2006/wordprocessingDrawing" xmlns:w10="urn:schemas-microsoft-com:office:word" xmlns:w="http://schemas.openxmlformats.org/wordprocessingml/2006/main" xmlns:w14="http://schemas.microsoft.com/office/word/2010/wordml" xmlns:w15="http://schemas.microsoft.com/office/word/2012/wordml" xmlns:w16cex="http://schemas.microsoft.com/office/word/2018/wordml/cex" xmlns:w16cid="http://schemas.microsoft.com/office/word/2016/wordml/cid" xmlns:w16="http://schemas.microsoft.com/office/word/2018/wordml" xmlns:w16du="http://schemas.microsoft.com/office/word/2023/wordml/word16du" xmlns:w16sdtdh="http://schemas.microsoft.com/office/word/2020/wordml/sdtdatahash" xmlns:w16sdtfl="http://schemas.microsoft.com/office/word/2024/wordml/sdtformatlock" xmlns:w16se="http://schemas.microsoft.com/office/word/2015/wordml/symex" xmlns:wpg="http://schemas.microsoft.com/office/word/2010/wordprocessingGroup" xmlns:wpi="http://schemas.microsoft.com/office/word/2010/wordprocessingInk" xmlns:wne="http://schemas.microsoft.com/office/word/2006/wordml" xmlns:wps="http://schemas.microsoft.com/office/word/2010/wordprocessingShape" mc:Ignorable="w14 w15 w16se w16cid w16 w16cex w16sdtdh w16sdtfl w16du wp14">
   <w:p>
     <w:pPr>
       <w:spacing w:after="12" w:line="259" w:lineRule="auto"/>
@@ -22208,7 +22138,7 @@
 </file>
 
 <file path=word/footer3.xml><?xml version="1.0" encoding="utf-8"?>
-<w:ftr xmlns:wpc="http://schemas.microsoft.com/office/word/2010/wordprocessingCanvas" xmlns:mc="http://schemas.openxmlformats.org/markup-compatibility/2006" xmlns:o="urn:schemas-microsoft-com:office:office" xmlns:r="http://schemas.openxmlformats.org/officeDocument/2006/relationships" xmlns:m="http://schemas.openxmlformats.org/officeDocument/2006/math" xmlns:v="urn:schemas-microsoft-com:vml" xmlns:wp14="http://schemas.microsoft.com/office/word/2010/wordprocessingDrawing" xmlns:wp="http://schemas.openxmlformats.org/drawingml/2006/wordprocessingDrawing" xmlns:w10="urn:schemas-microsoft-com:office:word" xmlns:w="http://schemas.openxmlformats.org/wordprocessingml/2006/main" xmlns:w14="http://schemas.microsoft.com/office/word/2010/wordml" xmlns:w15="http://schemas.microsoft.com/office/word/2012/wordml" xmlns:wpg="http://schemas.microsoft.com/office/word/2010/wordprocessingGroup" xmlns:wpi="http://schemas.microsoft.com/office/word/2010/wordprocessingInk" xmlns:wne="http://schemas.microsoft.com/office/word/2006/wordml" xmlns:wps="http://schemas.microsoft.com/office/word/2010/wordprocessingShape" mc:Ignorable="w14 w15 wp14">
+<w:ftr xmlns:wpc="http://schemas.microsoft.com/office/word/2010/wordprocessingCanvas" xmlns:cx="http://schemas.microsoft.com/office/drawing/2014/chartex" xmlns:cx1="http://schemas.microsoft.com/office/drawing/2015/9/8/chartex" xmlns:cx2="http://schemas.microsoft.com/office/drawing/2015/10/21/chartex" xmlns:cx3="http://schemas.microsoft.com/office/drawing/2016/5/9/chartex" xmlns:cx4="http://schemas.microsoft.com/office/drawing/2016/5/10/chartex" xmlns:cx5="http://schemas.microsoft.com/office/drawing/2016/5/11/chartex" xmlns:cx6="http://schemas.microsoft.com/office/drawing/2016/5/12/chartex" xmlns:cx7="http://schemas.microsoft.com/office/drawing/2016/5/13/chartex" xmlns:cx8="http://schemas.microsoft.com/office/drawing/2016/5/14/chartex" xmlns:mc="http://schemas.openxmlformats.org/markup-compatibility/2006" xmlns:aink="http://schemas.microsoft.com/office/drawing/2016/ink" xmlns:am3d="http://schemas.microsoft.com/office/drawing/2017/model3d" xmlns:o="urn:schemas-microsoft-com:office:office" xmlns:oel="http://schemas.microsoft.com/office/2019/extlst" xmlns:r="http://schemas.openxmlformats.org/officeDocument/2006/relationships" xmlns:m="http://schemas.openxmlformats.org/officeDocument/2006/math" xmlns:v="urn:schemas-microsoft-com:vml" xmlns:wp14="http://schemas.microsoft.com/office/word/2010/wordprocessingDrawing" xmlns:wp="http://schemas.openxmlformats.org/drawingml/2006/wordprocessingDrawing" xmlns:w10="urn:schemas-microsoft-com:office:word" xmlns:w="http://schemas.openxmlformats.org/wordprocessingml/2006/main" xmlns:w14="http://schemas.microsoft.com/office/word/2010/wordml" xmlns:w15="http://schemas.microsoft.com/office/word/2012/wordml" xmlns:w16cex="http://schemas.microsoft.com/office/word/2018/wordml/cex" xmlns:w16cid="http://schemas.microsoft.com/office/word/2016/wordml/cid" xmlns:w16="http://schemas.microsoft.com/office/word/2018/wordml" xmlns:w16du="http://schemas.microsoft.com/office/word/2023/wordml/word16du" xmlns:w16sdtdh="http://schemas.microsoft.com/office/word/2020/wordml/sdtdatahash" xmlns:w16sdtfl="http://schemas.microsoft.com/office/word/2024/wordml/sdtformatlock" xmlns:w16se="http://schemas.microsoft.com/office/word/2015/wordml/symex" xmlns:wpg="http://schemas.microsoft.com/office/word/2010/wordprocessingGroup" xmlns:wpi="http://schemas.microsoft.com/office/word/2010/wordprocessingInk" xmlns:wne="http://schemas.microsoft.com/office/word/2006/wordml" xmlns:wps="http://schemas.microsoft.com/office/word/2010/wordprocessingShape" mc:Ignorable="w14 w15 w16se w16cid w16 w16cex w16sdtdh w16sdtfl w16du wp14">
   <w:p>
     <w:pPr>
       <w:spacing w:after="160" w:line="259" w:lineRule="auto"/>
@@ -22219,7 +22149,7 @@
 </file>
 
 <file path=word/footer4.xml><?xml version="1.0" encoding="utf-8"?>
-<w:ftr xmlns:wpc="http://schemas.microsoft.com/office/word/2010/wordprocessingCanvas" xmlns:mc="http://schemas.openxmlformats.org/markup-compatibility/2006" xmlns:o="urn:schemas-microsoft-com:office:office" xmlns:r="http://schemas.openxmlformats.org/officeDocument/2006/relationships" xmlns:m="http://schemas.openxmlformats.org/officeDocument/2006/math" xmlns:v="urn:schemas-microsoft-com:vml" xmlns:wp14="http://schemas.microsoft.com/office/word/2010/wordprocessingDrawing" xmlns:wp="http://schemas.openxmlformats.org/drawingml/2006/wordprocessingDrawing" xmlns:w10="urn:schemas-microsoft-com:office:word" xmlns:w="http://schemas.openxmlformats.org/wordprocessingml/2006/main" xmlns:w14="http://schemas.microsoft.com/office/word/2010/wordml" xmlns:w15="http://schemas.microsoft.com/office/word/2012/wordml" xmlns:wpg="http://schemas.microsoft.com/office/word/2010/wordprocessingGroup" xmlns:wpi="http://schemas.microsoft.com/office/word/2010/wordprocessingInk" xmlns:wne="http://schemas.microsoft.com/office/word/2006/wordml" xmlns:wps="http://schemas.microsoft.com/office/word/2010/wordprocessingShape" mc:Ignorable="w14 w15 wp14">
+<w:ftr xmlns:wpc="http://schemas.microsoft.com/office/word/2010/wordprocessingCanvas" xmlns:cx="http://schemas.microsoft.com/office/drawing/2014/chartex" xmlns:cx1="http://schemas.microsoft.com/office/drawing/2015/9/8/chartex" xmlns:cx2="http://schemas.microsoft.com/office/drawing/2015/10/21/chartex" xmlns:cx3="http://schemas.microsoft.com/office/drawing/2016/5/9/chartex" xmlns:cx4="http://schemas.microsoft.com/office/drawing/2016/5/10/chartex" xmlns:cx5="http://schemas.microsoft.com/office/drawing/2016/5/11/chartex" xmlns:cx6="http://schemas.microsoft.com/office/drawing/2016/5/12/chartex" xmlns:cx7="http://schemas.microsoft.com/office/drawing/2016/5/13/chartex" xmlns:cx8="http://schemas.microsoft.com/office/drawing/2016/5/14/chartex" xmlns:mc="http://schemas.openxmlformats.org/markup-compatibility/2006" xmlns:aink="http://schemas.microsoft.com/office/drawing/2016/ink" xmlns:am3d="http://schemas.microsoft.com/office/drawing/2017/model3d" xmlns:o="urn:schemas-microsoft-com:office:office" xmlns:oel="http://schemas.microsoft.com/office/2019/extlst" xmlns:r="http://schemas.openxmlformats.org/officeDocument/2006/relationships" xmlns:m="http://schemas.openxmlformats.org/officeDocument/2006/math" xmlns:v="urn:schemas-microsoft-com:vml" xmlns:wp14="http://schemas.microsoft.com/office/word/2010/wordprocessingDrawing" xmlns:wp="http://schemas.openxmlformats.org/drawingml/2006/wordprocessingDrawing" xmlns:w10="urn:schemas-microsoft-com:office:word" xmlns:w="http://schemas.openxmlformats.org/wordprocessingml/2006/main" xmlns:w14="http://schemas.microsoft.com/office/word/2010/wordml" xmlns:w15="http://schemas.microsoft.com/office/word/2012/wordml" xmlns:w16cex="http://schemas.microsoft.com/office/word/2018/wordml/cex" xmlns:w16cid="http://schemas.microsoft.com/office/word/2016/wordml/cid" xmlns:w16="http://schemas.microsoft.com/office/word/2018/wordml" xmlns:w16du="http://schemas.microsoft.com/office/word/2023/wordml/word16du" xmlns:w16sdtdh="http://schemas.microsoft.com/office/word/2020/wordml/sdtdatahash" xmlns:w16sdtfl="http://schemas.microsoft.com/office/word/2024/wordml/sdtformatlock" xmlns:w16se="http://schemas.microsoft.com/office/word/2015/wordml/symex" xmlns:wpg="http://schemas.microsoft.com/office/word/2010/wordprocessingGroup" xmlns:wpi="http://schemas.microsoft.com/office/word/2010/wordprocessingInk" xmlns:wne="http://schemas.microsoft.com/office/word/2006/wordml" xmlns:wps="http://schemas.microsoft.com/office/word/2010/wordprocessingShape" mc:Ignorable="w14 w15 w16se w16cid w16 w16cex w16sdtdh w16sdtfl w16du wp14">
   <w:p>
     <w:pPr>
       <w:spacing w:after="11" w:line="259" w:lineRule="auto"/>
@@ -22277,7 +22207,7 @@
 </file>
 
 <file path=word/footer5.xml><?xml version="1.0" encoding="utf-8"?>
-<w:ftr xmlns:wpc="http://schemas.microsoft.com/office/word/2010/wordprocessingCanvas" xmlns:mc="http://schemas.openxmlformats.org/markup-compatibility/2006" xmlns:o="urn:schemas-microsoft-com:office:office" xmlns:r="http://schemas.openxmlformats.org/officeDocument/2006/relationships" xmlns:m="http://schemas.openxmlformats.org/officeDocument/2006/math" xmlns:v="urn:schemas-microsoft-com:vml" xmlns:wp14="http://schemas.microsoft.com/office/word/2010/wordprocessingDrawing" xmlns:wp="http://schemas.openxmlformats.org/drawingml/2006/wordprocessingDrawing" xmlns:w10="urn:schemas-microsoft-com:office:word" xmlns:w="http://schemas.openxmlformats.org/wordprocessingml/2006/main" xmlns:w14="http://schemas.microsoft.com/office/word/2010/wordml" xmlns:w15="http://schemas.microsoft.com/office/word/2012/wordml" xmlns:wpg="http://schemas.microsoft.com/office/word/2010/wordprocessingGroup" xmlns:wpi="http://schemas.microsoft.com/office/word/2010/wordprocessingInk" xmlns:wne="http://schemas.microsoft.com/office/word/2006/wordml" xmlns:wps="http://schemas.microsoft.com/office/word/2010/wordprocessingShape" mc:Ignorable="w14 w15 wp14">
+<w:ftr xmlns:wpc="http://schemas.microsoft.com/office/word/2010/wordprocessingCanvas" xmlns:cx="http://schemas.microsoft.com/office/drawing/2014/chartex" xmlns:cx1="http://schemas.microsoft.com/office/drawing/2015/9/8/chartex" xmlns:cx2="http://schemas.microsoft.com/office/drawing/2015/10/21/chartex" xmlns:cx3="http://schemas.microsoft.com/office/drawing/2016/5/9/chartex" xmlns:cx4="http://schemas.microsoft.com/office/drawing/2016/5/10/chartex" xmlns:cx5="http://schemas.microsoft.com/office/drawing/2016/5/11/chartex" xmlns:cx6="http://schemas.microsoft.com/office/drawing/2016/5/12/chartex" xmlns:cx7="http://schemas.microsoft.com/office/drawing/2016/5/13/chartex" xmlns:cx8="http://schemas.microsoft.com/office/drawing/2016/5/14/chartex" xmlns:mc="http://schemas.openxmlformats.org/markup-compatibility/2006" xmlns:aink="http://schemas.microsoft.com/office/drawing/2016/ink" xmlns:am3d="http://schemas.microsoft.com/office/drawing/2017/model3d" xmlns:o="urn:schemas-microsoft-com:office:office" xmlns:oel="http://schemas.microsoft.com/office/2019/extlst" xmlns:r="http://schemas.openxmlformats.org/officeDocument/2006/relationships" xmlns:m="http://schemas.openxmlformats.org/officeDocument/2006/math" xmlns:v="urn:schemas-microsoft-com:vml" xmlns:wp14="http://schemas.microsoft.com/office/word/2010/wordprocessingDrawing" xmlns:wp="http://schemas.openxmlformats.org/drawingml/2006/wordprocessingDrawing" xmlns:w10="urn:schemas-microsoft-com:office:word" xmlns:w="http://schemas.openxmlformats.org/wordprocessingml/2006/main" xmlns:w14="http://schemas.microsoft.com/office/word/2010/wordml" xmlns:w15="http://schemas.microsoft.com/office/word/2012/wordml" xmlns:w16cex="http://schemas.microsoft.com/office/word/2018/wordml/cex" xmlns:w16cid="http://schemas.microsoft.com/office/word/2016/wordml/cid" xmlns:w16="http://schemas.microsoft.com/office/word/2018/wordml" xmlns:w16du="http://schemas.microsoft.com/office/word/2023/wordml/word16du" xmlns:w16sdtdh="http://schemas.microsoft.com/office/word/2020/wordml/sdtdatahash" xmlns:w16sdtfl="http://schemas.microsoft.com/office/word/2024/wordml/sdtformatlock" xmlns:w16se="http://schemas.microsoft.com/office/word/2015/wordml/symex" xmlns:wpg="http://schemas.microsoft.com/office/word/2010/wordprocessingGroup" xmlns:wpi="http://schemas.microsoft.com/office/word/2010/wordprocessingInk" xmlns:wne="http://schemas.microsoft.com/office/word/2006/wordml" xmlns:wps="http://schemas.microsoft.com/office/word/2010/wordprocessingShape" mc:Ignorable="w14 w15 w16se w16cid w16 w16cex w16sdtdh w16sdtfl w16du wp14">
   <w:p>
     <w:pPr>
       <w:spacing w:after="11" w:line="259" w:lineRule="auto"/>
@@ -22336,7 +22266,7 @@
 </file>
 
 <file path=word/footer6.xml><?xml version="1.0" encoding="utf-8"?>
-<w:ftr xmlns:wpc="http://schemas.microsoft.com/office/word/2010/wordprocessingCanvas" xmlns:mc="http://schemas.openxmlformats.org/markup-compatibility/2006" xmlns:o="urn:schemas-microsoft-com:office:office" xmlns:r="http://schemas.openxmlformats.org/officeDocument/2006/relationships" xmlns:m="http://schemas.openxmlformats.org/officeDocument/2006/math" xmlns:v="urn:schemas-microsoft-com:vml" xmlns:wp14="http://schemas.microsoft.com/office/word/2010/wordprocessingDrawing" xmlns:wp="http://schemas.openxmlformats.org/drawingml/2006/wordprocessingDrawing" xmlns:w10="urn:schemas-microsoft-com:office:word" xmlns:w="http://schemas.openxmlformats.org/wordprocessingml/2006/main" xmlns:w14="http://schemas.microsoft.com/office/word/2010/wordml" xmlns:w15="http://schemas.microsoft.com/office/word/2012/wordml" xmlns:wpg="http://schemas.microsoft.com/office/word/2010/wordprocessingGroup" xmlns:wpi="http://schemas.microsoft.com/office/word/2010/wordprocessingInk" xmlns:wne="http://schemas.microsoft.com/office/word/2006/wordml" xmlns:wps="http://schemas.microsoft.com/office/word/2010/wordprocessingShape" mc:Ignorable="w14 w15 wp14">
+<w:ftr xmlns:wpc="http://schemas.microsoft.com/office/word/2010/wordprocessingCanvas" xmlns:cx="http://schemas.microsoft.com/office/drawing/2014/chartex" xmlns:cx1="http://schemas.microsoft.com/office/drawing/2015/9/8/chartex" xmlns:cx2="http://schemas.microsoft.com/office/drawing/2015/10/21/chartex" xmlns:cx3="http://schemas.microsoft.com/office/drawing/2016/5/9/chartex" xmlns:cx4="http://schemas.microsoft.com/office/drawing/2016/5/10/chartex" xmlns:cx5="http://schemas.microsoft.com/office/drawing/2016/5/11/chartex" xmlns:cx6="http://schemas.microsoft.com/office/drawing/2016/5/12/chartex" xmlns:cx7="http://schemas.microsoft.com/office/drawing/2016/5/13/chartex" xmlns:cx8="http://schemas.microsoft.com/office/drawing/2016/5/14/chartex" xmlns:mc="http://schemas.openxmlformats.org/markup-compatibility/2006" xmlns:aink="http://schemas.microsoft.com/office/drawing/2016/ink" xmlns:am3d="http://schemas.microsoft.com/office/drawing/2017/model3d" xmlns:o="urn:schemas-microsoft-com:office:office" xmlns:oel="http://schemas.microsoft.com/office/2019/extlst" xmlns:r="http://schemas.openxmlformats.org/officeDocument/2006/relationships" xmlns:m="http://schemas.openxmlformats.org/officeDocument/2006/math" xmlns:v="urn:schemas-microsoft-com:vml" xmlns:wp14="http://schemas.microsoft.com/office/word/2010/wordprocessingDrawing" xmlns:wp="http://schemas.openxmlformats.org/drawingml/2006/wordprocessingDrawing" xmlns:w10="urn:schemas-microsoft-com:office:word" xmlns:w="http://schemas.openxmlformats.org/wordprocessingml/2006/main" xmlns:w14="http://schemas.microsoft.com/office/word/2010/wordml" xmlns:w15="http://schemas.microsoft.com/office/word/2012/wordml" xmlns:w16cex="http://schemas.microsoft.com/office/word/2018/wordml/cex" xmlns:w16cid="http://schemas.microsoft.com/office/word/2016/wordml/cid" xmlns:w16="http://schemas.microsoft.com/office/word/2018/wordml" xmlns:w16du="http://schemas.microsoft.com/office/word/2023/wordml/word16du" xmlns:w16sdtdh="http://schemas.microsoft.com/office/word/2020/wordml/sdtdatahash" xmlns:w16sdtfl="http://schemas.microsoft.com/office/word/2024/wordml/sdtformatlock" xmlns:w16se="http://schemas.microsoft.com/office/word/2015/wordml/symex" xmlns:wpg="http://schemas.microsoft.com/office/word/2010/wordprocessingGroup" xmlns:wpi="http://schemas.microsoft.com/office/word/2010/wordprocessingInk" xmlns:wne="http://schemas.microsoft.com/office/word/2006/wordml" xmlns:wps="http://schemas.microsoft.com/office/word/2010/wordprocessingShape" mc:Ignorable="w14 w15 w16se w16cid w16 w16cex w16sdtdh w16sdtfl w16du wp14">
   <w:p>
     <w:pPr>
       <w:spacing w:after="11" w:line="259" w:lineRule="auto"/>
@@ -22394,7 +22324,7 @@
 </file>
 
 <file path=word/footnotes.xml><?xml version="1.0" encoding="utf-8"?>
-<w:footnotes xmlns:wpc="http://schemas.microsoft.com/office/word/2010/wordprocessingCanvas" xmlns:mc="http://schemas.openxmlformats.org/markup-compatibility/2006" xmlns:o="urn:schemas-microsoft-com:office:office" xmlns:r="http://schemas.openxmlformats.org/officeDocument/2006/relationships" xmlns:m="http://schemas.openxmlformats.org/officeDocument/2006/math" xmlns:v="urn:schemas-microsoft-com:vml" xmlns:wp14="http://schemas.microsoft.com/office/word/2010/wordprocessingDrawing" xmlns:wp="http://schemas.openxmlformats.org/drawingml/2006/wordprocessingDrawing" xmlns:w10="urn:schemas-microsoft-com:office:word" xmlns:w="http://schemas.openxmlformats.org/wordprocessingml/2006/main" xmlns:w14="http://schemas.microsoft.com/office/word/2010/wordml" xmlns:w15="http://schemas.microsoft.com/office/word/2012/wordml" xmlns:wpg="http://schemas.microsoft.com/office/word/2010/wordprocessingGroup" xmlns:wpi="http://schemas.microsoft.com/office/word/2010/wordprocessingInk" xmlns:wne="http://schemas.microsoft.com/office/word/2006/wordml" xmlns:wps="http://schemas.microsoft.com/office/word/2010/wordprocessingShape" mc:Ignorable="w14 w15 wp14">
+<w:footnotes xmlns:wpc="http://schemas.microsoft.com/office/word/2010/wordprocessingCanvas" xmlns:cx="http://schemas.microsoft.com/office/drawing/2014/chartex" xmlns:cx1="http://schemas.microsoft.com/office/drawing/2015/9/8/chartex" xmlns:cx2="http://schemas.microsoft.com/office/drawing/2015/10/21/chartex" xmlns:cx3="http://schemas.microsoft.com/office/drawing/2016/5/9/chartex" xmlns:cx4="http://schemas.microsoft.com/office/drawing/2016/5/10/chartex" xmlns:cx5="http://schemas.microsoft.com/office/drawing/2016/5/11/chartex" xmlns:cx6="http://schemas.microsoft.com/office/drawing/2016/5/12/chartex" xmlns:cx7="http://schemas.microsoft.com/office/drawing/2016/5/13/chartex" xmlns:cx8="http://schemas.microsoft.com/office/drawing/2016/5/14/chartex" xmlns:mc="http://schemas.openxmlformats.org/markup-compatibility/2006" xmlns:aink="http://schemas.microsoft.com/office/drawing/2016/ink" xmlns:am3d="http://schemas.microsoft.com/office/drawing/2017/model3d" xmlns:o="urn:schemas-microsoft-com:office:office" xmlns:oel="http://schemas.microsoft.com/office/2019/extlst" xmlns:r="http://schemas.openxmlformats.org/officeDocument/2006/relationships" xmlns:m="http://schemas.openxmlformats.org/officeDocument/2006/math" xmlns:v="urn:schemas-microsoft-com:vml" xmlns:wp14="http://schemas.microsoft.com/office/word/2010/wordprocessingDrawing" xmlns:wp="http://schemas.openxmlformats.org/drawingml/2006/wordprocessingDrawing" xmlns:w10="urn:schemas-microsoft-com:office:word" xmlns:w="http://schemas.openxmlformats.org/wordprocessingml/2006/main" xmlns:w14="http://schemas.microsoft.com/office/word/2010/wordml" xmlns:w15="http://schemas.microsoft.com/office/word/2012/wordml" xmlns:w16cex="http://schemas.microsoft.com/office/word/2018/wordml/cex" xmlns:w16cid="http://schemas.microsoft.com/office/word/2016/wordml/cid" xmlns:w16="http://schemas.microsoft.com/office/word/2018/wordml" xmlns:w16du="http://schemas.microsoft.com/office/word/2023/wordml/word16du" xmlns:w16sdtdh="http://schemas.microsoft.com/office/word/2020/wordml/sdtdatahash" xmlns:w16sdtfl="http://schemas.microsoft.com/office/word/2024/wordml/sdtformatlock" xmlns:w16se="http://schemas.microsoft.com/office/word/2015/wordml/symex" xmlns:wpg="http://schemas.microsoft.com/office/word/2010/wordprocessingGroup" xmlns:wpi="http://schemas.microsoft.com/office/word/2010/wordprocessingInk" xmlns:wne="http://schemas.microsoft.com/office/word/2006/wordml" xmlns:wps="http://schemas.microsoft.com/office/word/2010/wordprocessingShape" mc:Ignorable="w14 w15 w16se w16cid w16 w16cex w16sdtdh w16sdtfl w16du wp14">
   <w:footnote w:type="separator" w:id="-1">
     <w:p>
       <w:pPr>
@@ -22419,7 +22349,7 @@
 </file>
 
 <file path=word/header1.xml><?xml version="1.0" encoding="utf-8"?>
-<w:hdr xmlns:wpc="http://schemas.microsoft.com/office/word/2010/wordprocessingCanvas" xmlns:mc="http://schemas.openxmlformats.org/markup-compatibility/2006" xmlns:o="urn:schemas-microsoft-com:office:office" xmlns:r="http://schemas.openxmlformats.org/officeDocument/2006/relationships" xmlns:m="http://schemas.openxmlformats.org/officeDocument/2006/math" xmlns:v="urn:schemas-microsoft-com:vml" xmlns:wp14="http://schemas.microsoft.com/office/word/2010/wordprocessingDrawing" xmlns:wp="http://schemas.openxmlformats.org/drawingml/2006/wordprocessingDrawing" xmlns:w10="urn:schemas-microsoft-com:office:word" xmlns:w="http://schemas.openxmlformats.org/wordprocessingml/2006/main" xmlns:w14="http://schemas.microsoft.com/office/word/2010/wordml" xmlns:w15="http://schemas.microsoft.com/office/word/2012/wordml" xmlns:wpg="http://schemas.microsoft.com/office/word/2010/wordprocessingGroup" xmlns:wpi="http://schemas.microsoft.com/office/word/2010/wordprocessingInk" xmlns:wne="http://schemas.microsoft.com/office/word/2006/wordml" xmlns:wps="http://schemas.microsoft.com/office/word/2010/wordprocessingShape" mc:Ignorable="w14 w15 wp14">
+<w:hdr xmlns:wpc="http://schemas.microsoft.com/office/word/2010/wordprocessingCanvas" xmlns:cx="http://schemas.microsoft.com/office/drawing/2014/chartex" xmlns:cx1="http://schemas.microsoft.com/office/drawing/2015/9/8/chartex" xmlns:cx2="http://schemas.microsoft.com/office/drawing/2015/10/21/chartex" xmlns:cx3="http://schemas.microsoft.com/office/drawing/2016/5/9/chartex" xmlns:cx4="http://schemas.microsoft.com/office/drawing/2016/5/10/chartex" xmlns:cx5="http://schemas.microsoft.com/office/drawing/2016/5/11/chartex" xmlns:cx6="http://schemas.microsoft.com/office/drawing/2016/5/12/chartex" xmlns:cx7="http://schemas.microsoft.com/office/drawing/2016/5/13/chartex" xmlns:cx8="http://schemas.microsoft.com/office/drawing/2016/5/14/chartex" xmlns:mc="http://schemas.openxmlformats.org/markup-compatibility/2006" xmlns:aink="http://schemas.microsoft.com/office/drawing/2016/ink" xmlns:am3d="http://schemas.microsoft.com/office/drawing/2017/model3d" xmlns:o="urn:schemas-microsoft-com:office:office" xmlns:oel="http://schemas.microsoft.com/office/2019/extlst" xmlns:r="http://schemas.openxmlformats.org/officeDocument/2006/relationships" xmlns:m="http://schemas.openxmlformats.org/officeDocument/2006/math" xmlns:v="urn:schemas-microsoft-com:vml" xmlns:wp14="http://schemas.microsoft.com/office/word/2010/wordprocessingDrawing" xmlns:wp="http://schemas.openxmlformats.org/drawingml/2006/wordprocessingDrawing" xmlns:w10="urn:schemas-microsoft-com:office:word" xmlns:w="http://schemas.openxmlformats.org/wordprocessingml/2006/main" xmlns:w14="http://schemas.microsoft.com/office/word/2010/wordml" xmlns:w15="http://schemas.microsoft.com/office/word/2012/wordml" xmlns:w16cex="http://schemas.microsoft.com/office/word/2018/wordml/cex" xmlns:w16cid="http://schemas.microsoft.com/office/word/2016/wordml/cid" xmlns:w16="http://schemas.microsoft.com/office/word/2018/wordml" xmlns:w16du="http://schemas.microsoft.com/office/word/2023/wordml/word16du" xmlns:w16sdtdh="http://schemas.microsoft.com/office/word/2020/wordml/sdtdatahash" xmlns:w16sdtfl="http://schemas.microsoft.com/office/word/2024/wordml/sdtformatlock" xmlns:w16se="http://schemas.microsoft.com/office/word/2015/wordml/symex" xmlns:wpg="http://schemas.microsoft.com/office/word/2010/wordprocessingGroup" xmlns:wpi="http://schemas.microsoft.com/office/word/2010/wordprocessingInk" xmlns:wne="http://schemas.microsoft.com/office/word/2006/wordml" xmlns:wps="http://schemas.microsoft.com/office/word/2010/wordprocessingShape" mc:Ignorable="w14 w15 w16se w16cid w16 w16cex w16sdtdh w16sdtfl w16du wp14">
   <w:p>
     <w:pPr>
       <w:pStyle w:val="Header"/>
@@ -22429,8 +22359,8 @@
 </file>
 
 <file path=word/numbering.xml><?xml version="1.0" encoding="utf-8"?>
-<w:numbering xmlns:wpc="http://schemas.microsoft.com/office/word/2010/wordprocessingCanvas" xmlns:mc="http://schemas.openxmlformats.org/markup-compatibility/2006" xmlns:o="urn:schemas-microsoft-com:office:office" xmlns:r="http://schemas.openxmlformats.org/officeDocument/2006/relationships" xmlns:m="http://schemas.openxmlformats.org/officeDocument/2006/math" xmlns:v="urn:schemas-microsoft-com:vml" xmlns:wp14="http://schemas.microsoft.com/office/word/2010/wordprocessingDrawing" xmlns:wp="http://schemas.openxmlformats.org/drawingml/2006/wordprocessingDrawing" xmlns:w10="urn:schemas-microsoft-com:office:word" xmlns:w="http://schemas.openxmlformats.org/wordprocessingml/2006/main" xmlns:w14="http://schemas.microsoft.com/office/word/2010/wordml" xmlns:w15="http://schemas.microsoft.com/office/word/2012/wordml" xmlns:wpg="http://schemas.microsoft.com/office/word/2010/wordprocessingGroup" xmlns:wpi="http://schemas.microsoft.com/office/word/2010/wordprocessingInk" xmlns:wne="http://schemas.microsoft.com/office/word/2006/wordml" xmlns:wps="http://schemas.microsoft.com/office/word/2010/wordprocessingShape" mc:Ignorable="w14 w15 wp14">
-  <w:abstractNum w:abstractNumId="0">
+<w:numbering xmlns:wpc="http://schemas.microsoft.com/office/word/2010/wordprocessingCanvas" xmlns:cx="http://schemas.microsoft.com/office/drawing/2014/chartex" xmlns:cx1="http://schemas.microsoft.com/office/drawing/2015/9/8/chartex" xmlns:cx2="http://schemas.microsoft.com/office/drawing/2015/10/21/chartex" xmlns:cx3="http://schemas.microsoft.com/office/drawing/2016/5/9/chartex" xmlns:cx4="http://schemas.microsoft.com/office/drawing/2016/5/10/chartex" xmlns:cx5="http://schemas.microsoft.com/office/drawing/2016/5/11/chartex" xmlns:cx6="http://schemas.microsoft.com/office/drawing/2016/5/12/chartex" xmlns:cx7="http://schemas.microsoft.com/office/drawing/2016/5/13/chartex" xmlns:cx8="http://schemas.microsoft.com/office/drawing/2016/5/14/chartex" xmlns:mc="http://schemas.openxmlformats.org/markup-compatibility/2006" xmlns:aink="http://schemas.microsoft.com/office/drawing/2016/ink" xmlns:am3d="http://schemas.microsoft.com/office/drawing/2017/model3d" xmlns:o="urn:schemas-microsoft-com:office:office" xmlns:oel="http://schemas.microsoft.com/office/2019/extlst" xmlns:r="http://schemas.openxmlformats.org/officeDocument/2006/relationships" xmlns:m="http://schemas.openxmlformats.org/officeDocument/2006/math" xmlns:v="urn:schemas-microsoft-com:vml" xmlns:wp14="http://schemas.microsoft.com/office/word/2010/wordprocessingDrawing" xmlns:wp="http://schemas.openxmlformats.org/drawingml/2006/wordprocessingDrawing" xmlns:w10="urn:schemas-microsoft-com:office:word" xmlns:w="http://schemas.openxmlformats.org/wordprocessingml/2006/main" xmlns:w14="http://schemas.microsoft.com/office/word/2010/wordml" xmlns:w15="http://schemas.microsoft.com/office/word/2012/wordml" xmlns:w16cex="http://schemas.microsoft.com/office/word/2018/wordml/cex" xmlns:w16cid="http://schemas.microsoft.com/office/word/2016/wordml/cid" xmlns:w16="http://schemas.microsoft.com/office/word/2018/wordml" xmlns:w16du="http://schemas.microsoft.com/office/word/2023/wordml/word16du" xmlns:w16sdtdh="http://schemas.microsoft.com/office/word/2020/wordml/sdtdatahash" xmlns:w16sdtfl="http://schemas.microsoft.com/office/word/2024/wordml/sdtformatlock" xmlns:w16se="http://schemas.microsoft.com/office/word/2015/wordml/symex" xmlns:wpg="http://schemas.microsoft.com/office/word/2010/wordprocessingGroup" xmlns:wpi="http://schemas.microsoft.com/office/word/2010/wordprocessingInk" xmlns:wne="http://schemas.microsoft.com/office/word/2006/wordml" xmlns:wps="http://schemas.microsoft.com/office/word/2010/wordprocessingShape" mc:Ignorable="w14 w15 w16se w16cid w16 w16cex w16sdtdh w16sdtfl w16du wp14">
+  <w:abstractNum w:abstractNumId="0" w15:restartNumberingAfterBreak="0">
     <w:nsid w:val="03383D02"/>
     <w:multiLevelType w:val="hybridMultilevel"/>
     <w:tmpl w:val="8D8CBDF2"/>
@@ -22543,7 +22473,7 @@
       </w:rPr>
     </w:lvl>
   </w:abstractNum>
-  <w:abstractNum w:abstractNumId="1">
+  <w:abstractNum w:abstractNumId="1" w15:restartNumberingAfterBreak="0">
     <w:nsid w:val="0648212C"/>
     <w:multiLevelType w:val="hybridMultilevel"/>
     <w:tmpl w:val="ACC23DBE"/>
@@ -22656,7 +22586,7 @@
       </w:rPr>
     </w:lvl>
   </w:abstractNum>
-  <w:abstractNum w:abstractNumId="2">
+  <w:abstractNum w:abstractNumId="2" w15:restartNumberingAfterBreak="0">
     <w:nsid w:val="33CA0F2B"/>
     <w:multiLevelType w:val="hybridMultilevel"/>
     <w:tmpl w:val="1952C150"/>
@@ -22769,7 +22699,7 @@
       </w:rPr>
     </w:lvl>
   </w:abstractNum>
-  <w:abstractNum w:abstractNumId="3">
+  <w:abstractNum w:abstractNumId="3" w15:restartNumberingAfterBreak="0">
     <w:nsid w:val="4071678C"/>
     <w:multiLevelType w:val="hybridMultilevel"/>
     <w:tmpl w:val="8BFE3BA6"/>
@@ -22882,7 +22812,7 @@
       </w:rPr>
     </w:lvl>
   </w:abstractNum>
-  <w:abstractNum w:abstractNumId="4">
+  <w:abstractNum w:abstractNumId="4" w15:restartNumberingAfterBreak="0">
     <w:nsid w:val="4EA6778E"/>
     <w:multiLevelType w:val="hybridMultilevel"/>
     <w:tmpl w:val="A4A2494C"/>
@@ -22995,7 +22925,7 @@
       </w:rPr>
     </w:lvl>
   </w:abstractNum>
-  <w:abstractNum w:abstractNumId="5">
+  <w:abstractNum w:abstractNumId="5" w15:restartNumberingAfterBreak="0">
     <w:nsid w:val="57CC0223"/>
     <w:multiLevelType w:val="hybridMultilevel"/>
     <w:tmpl w:val="6F0EFAE4"/>
@@ -23108,7 +23038,7 @@
       </w:rPr>
     </w:lvl>
   </w:abstractNum>
-  <w:abstractNum w:abstractNumId="6">
+  <w:abstractNum w:abstractNumId="6" w15:restartNumberingAfterBreak="0">
     <w:nsid w:val="5C7D7E66"/>
     <w:multiLevelType w:val="hybridMultilevel"/>
     <w:tmpl w:val="B97C3C90"/>
@@ -23221,7 +23151,7 @@
       </w:rPr>
     </w:lvl>
   </w:abstractNum>
-  <w:abstractNum w:abstractNumId="7">
+  <w:abstractNum w:abstractNumId="7" w15:restartNumberingAfterBreak="0">
     <w:nsid w:val="5CE75FE5"/>
     <w:multiLevelType w:val="hybridMultilevel"/>
     <w:tmpl w:val="BCC0C984"/>
@@ -23310,7 +23240,7 @@
       </w:pPr>
     </w:lvl>
   </w:abstractNum>
-  <w:abstractNum w:abstractNumId="8">
+  <w:abstractNum w:abstractNumId="8" w15:restartNumberingAfterBreak="0">
     <w:nsid w:val="609D4263"/>
     <w:multiLevelType w:val="multilevel"/>
     <w:tmpl w:val="0EA2C25C"/>
@@ -23541,7 +23471,7 @@
       </w:rPr>
     </w:lvl>
   </w:abstractNum>
-  <w:abstractNum w:abstractNumId="9">
+  <w:abstractNum w:abstractNumId="9" w15:restartNumberingAfterBreak="0">
     <w:nsid w:val="67196EB5"/>
     <w:multiLevelType w:val="multilevel"/>
     <w:tmpl w:val="7E840F3C"/>
@@ -23657,7 +23587,7 @@
       </w:pPr>
     </w:lvl>
   </w:abstractNum>
-  <w:abstractNum w:abstractNumId="10">
+  <w:abstractNum w:abstractNumId="10" w15:restartNumberingAfterBreak="0">
     <w:nsid w:val="6A587F2C"/>
     <w:multiLevelType w:val="hybridMultilevel"/>
     <w:tmpl w:val="0D0E2520"/>
@@ -23770,7 +23700,7 @@
       </w:rPr>
     </w:lvl>
   </w:abstractNum>
-  <w:abstractNum w:abstractNumId="11">
+  <w:abstractNum w:abstractNumId="11" w15:restartNumberingAfterBreak="0">
     <w:nsid w:val="6E1B4613"/>
     <w:multiLevelType w:val="hybridMultilevel"/>
     <w:tmpl w:val="347CFA3A"/>
@@ -23883,7 +23813,7 @@
       </w:rPr>
     </w:lvl>
   </w:abstractNum>
-  <w:abstractNum w:abstractNumId="12">
+  <w:abstractNum w:abstractNumId="12" w15:restartNumberingAfterBreak="0">
     <w:nsid w:val="700E06C3"/>
     <w:multiLevelType w:val="hybridMultilevel"/>
     <w:tmpl w:val="1ECCD716"/>
@@ -23996,7 +23926,7 @@
       </w:rPr>
     </w:lvl>
   </w:abstractNum>
-  <w:abstractNum w:abstractNumId="13">
+  <w:abstractNum w:abstractNumId="13" w15:restartNumberingAfterBreak="0">
     <w:nsid w:val="73316038"/>
     <w:multiLevelType w:val="hybridMultilevel"/>
     <w:tmpl w:val="17E612D4"/>
@@ -24109,7 +24039,7 @@
       </w:rPr>
     </w:lvl>
   </w:abstractNum>
-  <w:abstractNum w:abstractNumId="14">
+  <w:abstractNum w:abstractNumId="14" w15:restartNumberingAfterBreak="0">
     <w:nsid w:val="7CDD798B"/>
     <w:multiLevelType w:val="hybridMultilevel"/>
     <w:tmpl w:val="3C747E60"/>
@@ -24222,49 +24152,49 @@
       </w:rPr>
     </w:lvl>
   </w:abstractNum>
-  <w:num w:numId="1">
+  <w:num w:numId="1" w16cid:durableId="666055734">
     <w:abstractNumId w:val="8"/>
   </w:num>
-  <w:num w:numId="2">
+  <w:num w:numId="2" w16cid:durableId="1171026652">
     <w:abstractNumId w:val="5"/>
   </w:num>
-  <w:num w:numId="3">
+  <w:num w:numId="3" w16cid:durableId="549222251">
     <w:abstractNumId w:val="12"/>
   </w:num>
-  <w:num w:numId="4">
+  <w:num w:numId="4" w16cid:durableId="1441410064">
     <w:abstractNumId w:val="7"/>
   </w:num>
-  <w:num w:numId="5">
+  <w:num w:numId="5" w16cid:durableId="146551679">
     <w:abstractNumId w:val="2"/>
   </w:num>
-  <w:num w:numId="6">
+  <w:num w:numId="6" w16cid:durableId="356003971">
     <w:abstractNumId w:val="13"/>
   </w:num>
-  <w:num w:numId="7">
+  <w:num w:numId="7" w16cid:durableId="2122069388">
     <w:abstractNumId w:val="3"/>
   </w:num>
-  <w:num w:numId="8">
+  <w:num w:numId="8" w16cid:durableId="1611011712">
     <w:abstractNumId w:val="4"/>
   </w:num>
-  <w:num w:numId="9">
+  <w:num w:numId="9" w16cid:durableId="1447457045">
     <w:abstractNumId w:val="1"/>
   </w:num>
-  <w:num w:numId="10">
+  <w:num w:numId="10" w16cid:durableId="798260471">
     <w:abstractNumId w:val="10"/>
   </w:num>
-  <w:num w:numId="11">
+  <w:num w:numId="11" w16cid:durableId="1316714660">
     <w:abstractNumId w:val="6"/>
   </w:num>
-  <w:num w:numId="12">
+  <w:num w:numId="12" w16cid:durableId="578368646">
     <w:abstractNumId w:val="11"/>
   </w:num>
-  <w:num w:numId="13">
+  <w:num w:numId="13" w16cid:durableId="1400713561">
     <w:abstractNumId w:val="9"/>
   </w:num>
-  <w:num w:numId="14">
+  <w:num w:numId="14" w16cid:durableId="1572033761">
     <w:abstractNumId w:val="0"/>
   </w:num>
-  <w:num w:numId="15">
+  <w:num w:numId="15" w16cid:durableId="904073876">
     <w:abstractNumId w:val="14"/>
   </w:num>
   <w:numIdMacAtCleanup w:val="15"/>
@@ -24272,7 +24202,7 @@
 </file>
 
 <file path=word/styles.xml><?xml version="1.0" encoding="utf-8"?>
-<w:styles xmlns:mc="http://schemas.openxmlformats.org/markup-compatibility/2006" xmlns:r="http://schemas.openxmlformats.org/officeDocument/2006/relationships" xmlns:w="http://schemas.openxmlformats.org/wordprocessingml/2006/main" xmlns:w14="http://schemas.microsoft.com/office/word/2010/wordml" xmlns:w15="http://schemas.microsoft.com/office/word/2012/wordml" mc:Ignorable="w14 w15">
+<w:styles xmlns:mc="http://schemas.openxmlformats.org/markup-compatibility/2006" xmlns:r="http://schemas.openxmlformats.org/officeDocument/2006/relationships" xmlns:w="http://schemas.openxmlformats.org/wordprocessingml/2006/main" xmlns:w14="http://schemas.microsoft.com/office/word/2010/wordml" xmlns:w15="http://schemas.microsoft.com/office/word/2012/wordml" xmlns:w16cex="http://schemas.microsoft.com/office/word/2018/wordml/cex" xmlns:w16cid="http://schemas.microsoft.com/office/word/2016/wordml/cid" xmlns:w16="http://schemas.microsoft.com/office/word/2018/wordml" xmlns:w16du="http://schemas.microsoft.com/office/word/2023/wordml/word16du" xmlns:w16sdtdh="http://schemas.microsoft.com/office/word/2020/wordml/sdtdatahash" xmlns:w16sdtfl="http://schemas.microsoft.com/office/word/2024/wordml/sdtformatlock" xmlns:w16se="http://schemas.microsoft.com/office/word/2015/wordml/symex" mc:Ignorable="w14 w15 w16se w16cid w16 w16cex w16sdtdh w16sdtfl w16du">
   <w:docDefaults>
     <w:rPrDefault>
       <w:rPr>
@@ -24290,7 +24220,7 @@
       </w:pPr>
     </w:pPrDefault>
   </w:docDefaults>
-  <w:latentStyles w:defLockedState="0" w:defUIPriority="99" w:defSemiHidden="0" w:defUnhideWhenUsed="0" w:defQFormat="0" w:count="371">
+  <w:latentStyles w:defLockedState="0" w:defUIPriority="99" w:defSemiHidden="0" w:defUnhideWhenUsed="0" w:defQFormat="0" w:count="376">
     <w:lsdException w:name="Normal" w:uiPriority="0" w:qFormat="1"/>
     <w:lsdException w:name="heading 1" w:uiPriority="9" w:qFormat="1"/>
     <w:lsdException w:name="heading 2" w:semiHidden="1" w:uiPriority="9" w:unhideWhenUsed="1" w:qFormat="1"/>
@@ -24662,6 +24592,11 @@
     <w:lsdException w:name="List Table 5 Dark Accent 6" w:uiPriority="50"/>
     <w:lsdException w:name="List Table 6 Colorful Accent 6" w:uiPriority="51"/>
     <w:lsdException w:name="List Table 7 Colorful Accent 6" w:uiPriority="52"/>
+    <w:lsdException w:name="Mention" w:semiHidden="1" w:unhideWhenUsed="1"/>
+    <w:lsdException w:name="Smart Hyperlink" w:semiHidden="1" w:unhideWhenUsed="1"/>
+    <w:lsdException w:name="Hashtag" w:semiHidden="1" w:unhideWhenUsed="1"/>
+    <w:lsdException w:name="Unresolved Mention" w:semiHidden="1" w:unhideWhenUsed="1"/>
+    <w:lsdException w:name="Smart Link" w:semiHidden="1" w:unhideWhenUsed="1"/>
   </w:latentStyles>
   <w:style w:type="paragraph" w:default="1" w:styleId="Normal">
     <w:name w:val="Normal"/>
@@ -24927,7 +24862,6 @@
       <w:spacing w:line="240" w:lineRule="auto"/>
     </w:pPr>
     <w:tblPr>
-      <w:tblInd w:w="0" w:type="dxa"/>
       <w:tblBorders>
         <w:top w:val="single" w:sz="4" w:space="0" w:color="auto"/>
         <w:left w:val="single" w:sz="4" w:space="0" w:color="auto"/>
@@ -24936,12 +24870,6 @@
         <w:insideH w:val="single" w:sz="4" w:space="0" w:color="auto"/>
         <w:insideV w:val="single" w:sz="4" w:space="0" w:color="auto"/>
       </w:tblBorders>
-      <w:tblCellMar>
-        <w:top w:w="0" w:type="dxa"/>
-        <w:left w:w="108" w:type="dxa"/>
-        <w:bottom w:w="0" w:type="dxa"/>
-        <w:right w:w="108" w:type="dxa"/>
-      </w:tblCellMar>
     </w:tblPr>
   </w:style>
   <w:style w:type="paragraph" w:styleId="ListParagraph">

</xml_diff>

<commit_message>
Create List of Figures
</commit_message>
<xml_diff>
--- a/NTU Ride Pilot/Documentation/Documentation/NTU Ride Pilot Documentation.docx
+++ b/NTU Ride Pilot/Documentation/Documentation/NTU Ride Pilot Documentation.docx
@@ -1412,11 +1412,9 @@
               <w:spacing w:after="150" w:line="276" w:lineRule="auto"/>
               <w:ind w:left="65"/>
             </w:pPr>
-            <w:proofErr w:type="spellStart"/>
             <w:r>
               <w:t>Dr.</w:t>
             </w:r>
-            <w:proofErr w:type="spellEnd"/>
             <w:r>
               <w:t xml:space="preserve"> </w:t>
             </w:r>
@@ -1856,8 +1854,13 @@
       </w:r>
     </w:p>
     <w:p>
-      <w:r>
-        <w:t xml:space="preserve">First of all, In the Name of Allah, the Most Beneficent, the Most Merciful. All the praises and thanks be to Allah. A lot of love for our beloved Holy Prophet MUHAMMAD (S.A.W), his guidance always helps us to get the right path. After that, the preparation of this Software Requirements Specification (SRS) document was a collaborative effort involving </w:t>
+      <w:proofErr w:type="gramStart"/>
+      <w:r>
+        <w:t>First of all</w:t>
+      </w:r>
+      <w:proofErr w:type="gramEnd"/>
+      <w:r>
+        <w:t xml:space="preserve">, In the Name of Allah, the Most Beneficent, the Most Merciful. All the praises and thanks be to Allah. A lot of love for our beloved Holy Prophet MUHAMMAD (S.A.W), his guidance always helps us to get the right path. After that, the preparation of this Software Requirements Specification (SRS) document was a collaborative effort involving </w:t>
       </w:r>
       <w:r>
         <w:t>Abubakar</w:t>
@@ -11449,6 +11452,93 @@
       </w:pPr>
     </w:p>
     <w:p/>
+    <w:p/>
+    <w:p>
+      <w:pPr>
+        <w:pStyle w:val="Heading1"/>
+        <w:numPr>
+          <w:ilvl w:val="0"/>
+          <w:numId w:val="0"/>
+        </w:numPr>
+        <w:tabs>
+          <w:tab w:val="left" w:pos="1650"/>
+          <w:tab w:val="right" w:pos="5345"/>
+        </w:tabs>
+        <w:spacing w:after="0" w:line="276" w:lineRule="auto"/>
+        <w:ind w:right="2960"/>
+        <w:jc w:val="right"/>
+      </w:pPr>
+      <w:r>
+        <w:lastRenderedPageBreak/>
+        <w:t>List of Figures</w:t>
+      </w:r>
+    </w:p>
+    <w:p>
+      <w:pPr>
+        <w:pStyle w:val="TableofFigures"/>
+        <w:tabs>
+          <w:tab w:val="right" w:leader="dot" w:pos="9016"/>
+        </w:tabs>
+        <w:spacing w:line="360" w:lineRule="auto"/>
+        <w:ind w:leftChars="0" w:left="0" w:firstLineChars="0" w:firstLine="0"/>
+        <w:rPr>
+          <w:rFonts w:ascii="Times New Roman" w:hAnsi="Times New Roman" w:cs="Times New Roman"/>
+          <w:sz w:val="24"/>
+          <w:szCs w:val="24"/>
+        </w:rPr>
+      </w:pPr>
+    </w:p>
+    <w:p>
+      <w:pPr>
+        <w:pStyle w:val="TableofFigures"/>
+        <w:tabs>
+          <w:tab w:val="right" w:leader="dot" w:pos="9016"/>
+        </w:tabs>
+        <w:spacing w:line="360" w:lineRule="auto"/>
+        <w:ind w:left="960" w:hanging="480"/>
+        <w:rPr>
+          <w:rFonts w:ascii="Times New Roman" w:hAnsi="Times New Roman" w:cs="Times New Roman"/>
+          <w:kern w:val="2"/>
+          <w:sz w:val="24"/>
+          <w:szCs w:val="24"/>
+          <w:lang w:eastAsia="en-US"/>
+          <w14:ligatures w14:val="standardContextual"/>
+        </w:rPr>
+      </w:pPr>
+      <w:r>
+        <w:rPr>
+          <w:rFonts w:ascii="Times New Roman" w:hAnsi="Times New Roman" w:cs="Times New Roman"/>
+          <w:b/>
+          <w:bCs/>
+          <w:sz w:val="24"/>
+          <w:szCs w:val="24"/>
+          <w:u w:val="single"/>
+        </w:rPr>
+        <w:fldChar w:fldCharType="begin"/>
+      </w:r>
+      <w:r>
+        <w:rPr>
+          <w:rFonts w:ascii="Times New Roman" w:hAnsi="Times New Roman" w:cs="Times New Roman"/>
+          <w:b/>
+          <w:bCs/>
+          <w:sz w:val="24"/>
+          <w:szCs w:val="24"/>
+          <w:u w:val="single"/>
+        </w:rPr>
+        <w:instrText xml:space="preserve"> TOC \h \z \c "Figure 3." </w:instrText>
+      </w:r>
+      <w:r>
+        <w:rPr>
+          <w:rFonts w:ascii="Times New Roman" w:hAnsi="Times New Roman" w:cs="Times New Roman"/>
+          <w:b/>
+          <w:bCs/>
+          <w:sz w:val="24"/>
+          <w:szCs w:val="24"/>
+          <w:u w:val="single"/>
+        </w:rPr>
+        <w:fldChar w:fldCharType="separate"/>
+      </w:r>
+    </w:p>
     <w:p>
       <w:pPr>
         <w:pStyle w:val="Heading1"/>
@@ -11464,6 +11554,16 @@
         <w:ind w:right="2960"/>
         <w:jc w:val="left"/>
       </w:pPr>
+      <w:r>
+        <w:rPr>
+          <w:b w:val="0"/>
+          <w:bCs/>
+          <w:sz w:val="24"/>
+          <w:szCs w:val="24"/>
+          <w:u w:val="single"/>
+        </w:rPr>
+        <w:fldChar w:fldCharType="end"/>
+      </w:r>
     </w:p>
     <w:p>
       <w:pPr>
@@ -12122,7 +12222,21 @@
         <w:rPr>
           <w:lang w:val="en-US"/>
         </w:rPr>
-        <w:t>Overcrowding or underutilization of buses is a common issue. By integrating occupancy monitoring and route optimization, this system helps administrators allocate resources more efficiently, reducing costs and enhancing comfort</w:t>
+        <w:t xml:space="preserve">Overcrowding or </w:t>
+      </w:r>
+      <w:proofErr w:type="gramStart"/>
+      <w:r>
+        <w:rPr>
+          <w:lang w:val="en-US"/>
+        </w:rPr>
+        <w:t>underutilization</w:t>
+      </w:r>
+      <w:proofErr w:type="gramEnd"/>
+      <w:r>
+        <w:rPr>
+          <w:lang w:val="en-US"/>
+        </w:rPr>
+        <w:t xml:space="preserve"> of buses is a common issue. By integrating occupancy monitoring and route optimization, this system helps administrators allocate resources more efficiently, reducing costs and enhancing comfort</w:t>
       </w:r>
       <w:r>
         <w:rPr>
@@ -12158,7 +12272,21 @@
         <w:rPr>
           <w:lang w:val="en-US"/>
         </w:rPr>
-        <w:t>The system can suit the requirements necessary to smoothly operate with fleet in any type of educational institution regardless of the scale of transportation system present there. It is also scalable where the institutions will be able to increase its benefiting as it responds to the changing transport needs.</w:t>
+        <w:t xml:space="preserve">The system can suit the requirements necessary to smoothly operate with fleet in any type of educational institution regardless of the scale of transportation system present there. It is also scalable where the institutions will be able to increase </w:t>
+      </w:r>
+      <w:proofErr w:type="gramStart"/>
+      <w:r>
+        <w:rPr>
+          <w:lang w:val="en-US"/>
+        </w:rPr>
+        <w:t>its</w:t>
+      </w:r>
+      <w:proofErr w:type="gramEnd"/>
+      <w:r>
+        <w:rPr>
+          <w:lang w:val="en-US"/>
+        </w:rPr>
+        <w:t xml:space="preserve"> benefiting as it responds to the changing transport needs.</w:t>
       </w:r>
     </w:p>
     <w:p>
@@ -12200,7 +12328,21 @@
         <w:rPr>
           <w:lang w:val="en-US"/>
         </w:rPr>
-        <w:t xml:space="preserve">Public and private learning institutions are among the organizations that experience high levels of challenges when it comes to transportation management. Some of the widespread problems are overcrowded or, on the contrary, </w:t>
+        <w:t xml:space="preserve">Public and private learning institutions are among the organizations that experience high levels of challenges when it comes to transportation management. Some of the widespread problems are overcrowded or, </w:t>
+      </w:r>
+      <w:proofErr w:type="gramStart"/>
+      <w:r>
+        <w:rPr>
+          <w:lang w:val="en-US"/>
+        </w:rPr>
+        <w:t>on the contrary</w:t>
+      </w:r>
+      <w:proofErr w:type="gramEnd"/>
+      <w:r>
+        <w:rPr>
+          <w:lang w:val="en-US"/>
+        </w:rPr>
+        <w:t xml:space="preserve">, </w:t>
       </w:r>
       <w:r>
         <w:rPr>
@@ -13370,6 +13512,7 @@
     </w:p>
     <w:p>
       <w:pPr>
+        <w:keepNext/>
         <w:spacing w:line="276" w:lineRule="auto"/>
         <w:ind w:left="5"/>
         <w:jc w:val="left"/>
@@ -13428,41 +13571,22 @@
     </w:p>
     <w:p>
       <w:pPr>
-        <w:spacing w:line="276" w:lineRule="auto"/>
-        <w:ind w:left="3600" w:right="386"/>
-        <w:jc w:val="left"/>
-      </w:pPr>
-      <w:r>
-        <w:rPr>
-          <w:i/>
-          <w:color w:val="auto"/>
-          <w:sz w:val="18"/>
-        </w:rPr>
-        <w:t>Figure 1.</w:t>
-      </w:r>
-      <w:r>
-        <w:rPr>
-          <w:i/>
-          <w:color w:val="auto"/>
-          <w:sz w:val="18"/>
-        </w:rPr>
-        <w:t>1</w:t>
-      </w:r>
-      <w:r>
-        <w:rPr>
-          <w:i/>
-          <w:color w:val="auto"/>
-          <w:sz w:val="18"/>
-        </w:rPr>
-        <w:t xml:space="preserve"> </w:t>
-      </w:r>
-      <w:r>
-        <w:rPr>
-          <w:i/>
-          <w:color w:val="auto"/>
-          <w:sz w:val="18"/>
-        </w:rPr>
-        <w:t>Gantt Chart</w:t>
+        <w:pStyle w:val="Caption"/>
+        <w:jc w:val="center"/>
+      </w:pPr>
+      <w:r>
+        <w:t xml:space="preserve">Figure </w:t>
+      </w:r>
+      <w:fldSimple w:instr=" SEQ Figure \* ARABIC ">
+        <w:r>
+          <w:rPr>
+            <w:noProof/>
+          </w:rPr>
+          <w:t>1</w:t>
+        </w:r>
+      </w:fldSimple>
+      <w:r>
+        <w:t xml:space="preserve"> Gantt Chart</w:t>
       </w:r>
     </w:p>
     <w:p>
@@ -13623,7 +13747,21 @@
         <w:rPr>
           <w:lang w:val="en-US"/>
         </w:rPr>
-        <w:t>Provides integrated solutions for bus routing, fleet maintenance, and parent communication, connecting various aspects of transportation management.</w:t>
+        <w:t xml:space="preserve">Provides integrated solutions for bus </w:t>
+      </w:r>
+      <w:proofErr w:type="gramStart"/>
+      <w:r>
+        <w:rPr>
+          <w:lang w:val="en-US"/>
+        </w:rPr>
+        <w:t>routing</w:t>
+      </w:r>
+      <w:proofErr w:type="gramEnd"/>
+      <w:r>
+        <w:rPr>
+          <w:lang w:val="en-US"/>
+        </w:rPr>
+        <w:t>, fleet maintenance, and parent communication, connecting various aspects of transportation management.</w:t>
       </w:r>
     </w:p>
     <w:p>
@@ -13728,7 +13866,21 @@
         <w:rPr>
           <w:lang w:val="en-US"/>
         </w:rPr>
-        <w:t xml:space="preserve">Combines school bus routing, GPS fleet tracking, student </w:t>
+        <w:t xml:space="preserve">Combines school bus </w:t>
+      </w:r>
+      <w:proofErr w:type="gramStart"/>
+      <w:r>
+        <w:rPr>
+          <w:lang w:val="en-US"/>
+        </w:rPr>
+        <w:t>routing</w:t>
+      </w:r>
+      <w:proofErr w:type="gramEnd"/>
+      <w:r>
+        <w:rPr>
+          <w:lang w:val="en-US"/>
+        </w:rPr>
+        <w:t xml:space="preserve">, GPS fleet tracking, student </w:t>
       </w:r>
       <w:proofErr w:type="spellStart"/>
       <w:r>
@@ -14232,7 +14384,15 @@
         </w:rPr>
       </w:pPr>
       <w:r>
-        <w:t xml:space="preserve">Google Maps API is a full service solution for map integration which allows for real time traffic data, route and time estimations. The versatile Log parser and its reliability is a clear reason why developers choose to work with the company. To work in </w:t>
+        <w:t xml:space="preserve">Google Maps API is a </w:t>
+      </w:r>
+      <w:proofErr w:type="gramStart"/>
+      <w:r>
+        <w:t>full service</w:t>
+      </w:r>
+      <w:proofErr w:type="gramEnd"/>
+      <w:r>
+        <w:t xml:space="preserve"> solution for map integration which allows for real time traffic data, route and time estimations. The versatile Log parser and its reliability is a clear reason why developers choose to work with the company. To work in </w:t>
       </w:r>
       <w:r>
         <w:rPr>
@@ -14435,7 +14595,15 @@
     </w:p>
     <w:p>
       <w:r>
-        <w:t xml:space="preserve">In this bankruptcy, all of the useful requirements of the </w:t>
+        <w:t xml:space="preserve">In this bankruptcy, </w:t>
+      </w:r>
+      <w:proofErr w:type="gramStart"/>
+      <w:r>
+        <w:t>all of</w:t>
+      </w:r>
+      <w:proofErr w:type="gramEnd"/>
+      <w:r>
+        <w:t xml:space="preserve"> the useful requirements of the </w:t>
       </w:r>
       <w:r>
         <w:t>NTURP</w:t>
@@ -14509,7 +14677,23 @@
     </w:p>
     <w:p>
       <w:r>
-        <w:t>The Admin should also be able to handle bus detail and want to set territories or routes for buses. The Driver should have the facility to record/update the driving routes for individual buses. Also there exists the scenario where the Admin needs to view a list of available buses and their corresponding routes.</w:t>
+        <w:t xml:space="preserve">The </w:t>
+      </w:r>
+      <w:proofErr w:type="gramStart"/>
+      <w:r>
+        <w:t>Admin</w:t>
+      </w:r>
+      <w:proofErr w:type="gramEnd"/>
+      <w:r>
+        <w:t xml:space="preserve"> should also be able to handle bus detail and want to set territories or routes for buses. The Driver should have the facility to record/update the driving routes for individual buses. Also there exists the scenario where the </w:t>
+      </w:r>
+      <w:proofErr w:type="gramStart"/>
+      <w:r>
+        <w:t>Admin</w:t>
+      </w:r>
+      <w:proofErr w:type="gramEnd"/>
+      <w:r>
+        <w:t xml:space="preserve"> needs to view a list of available buses and their corresponding routes.</w:t>
       </w:r>
     </w:p>
     <w:p>
@@ -14606,7 +14790,15 @@
     </w:p>
     <w:p>
       <w:r>
-        <w:t>The system must allow the Admin to create and end user sessions, as well as set their expiry dates. It should automatically disable student cards when a session expires or is deleted. Additionally, the system must generate app credentials for students up</w:t>
+        <w:t xml:space="preserve">The system must allow the </w:t>
+      </w:r>
+      <w:proofErr w:type="gramStart"/>
+      <w:r>
+        <w:t>Admin</w:t>
+      </w:r>
+      <w:proofErr w:type="gramEnd"/>
+      <w:r>
+        <w:t xml:space="preserve"> to create and end user sessions, as well as set their expiry dates. It should automatically disable student cards when a session expires or is deleted. Additionally, the system must generate app credentials for students up</w:t>
       </w:r>
       <w:r>
         <w:t>on their addition to the system</w:t>
@@ -14937,7 +15129,15 @@
     </w:p>
     <w:p>
       <w:r>
-        <w:t>In respect to showing graphic representations of actor communication with the components of the systems the best method therefore is to identify and draw Use Case diagrams that illustrate which actor is capable of performing or accessing what function or component of the systems under consideration. </w:t>
+        <w:t xml:space="preserve">In respect to showing graphic representations of actor communication with the components of the systems the best method therefore is to identify and draw Use Case diagrams that illustrate which actor </w:t>
+      </w:r>
+      <w:proofErr w:type="gramStart"/>
+      <w:r>
+        <w:t>is capable of performing</w:t>
+      </w:r>
+      <w:proofErr w:type="gramEnd"/>
+      <w:r>
+        <w:t xml:space="preserve"> or accessing what function or component of the systems under consideration. </w:t>
       </w:r>
       <w:r>
         <w:t xml:space="preserve">  </w:t>
@@ -14961,6 +15161,7 @@
     </w:p>
     <w:p>
       <w:pPr>
+        <w:keepNext/>
         <w:jc w:val="center"/>
       </w:pPr>
       <w:r>
@@ -15013,54 +15214,25 @@
     </w:p>
     <w:p>
       <w:pPr>
-        <w:spacing w:after="235" w:line="276" w:lineRule="auto"/>
-        <w:ind w:right="711"/>
+        <w:pStyle w:val="Caption"/>
         <w:jc w:val="center"/>
-        <w:rPr>
-          <w:i/>
-          <w:color w:val="auto"/>
-          <w:sz w:val="18"/>
-        </w:rPr>
-      </w:pPr>
-      <w:r>
-        <w:rPr>
-          <w:i/>
-          <w:color w:val="auto"/>
-          <w:sz w:val="18"/>
-        </w:rPr>
-        <w:t>Figure 3.3</w:t>
-      </w:r>
-      <w:r>
-        <w:rPr>
-          <w:i/>
-          <w:color w:val="auto"/>
-          <w:sz w:val="18"/>
-        </w:rPr>
-        <w:t>.1</w:t>
-      </w:r>
-      <w:r>
-        <w:rPr>
-          <w:i/>
-          <w:color w:val="auto"/>
-          <w:sz w:val="18"/>
-        </w:rPr>
-        <w:t xml:space="preserve"> Use Case</w:t>
-      </w:r>
-      <w:r>
-        <w:rPr>
-          <w:i/>
-          <w:color w:val="auto"/>
-          <w:sz w:val="18"/>
-        </w:rPr>
-        <w:t xml:space="preserve"> of</w:t>
-      </w:r>
-      <w:r>
-        <w:rPr>
-          <w:i/>
-          <w:color w:val="auto"/>
-          <w:sz w:val="18"/>
-        </w:rPr>
-        <w:t xml:space="preserve"> Sign In</w:t>
+      </w:pPr>
+      <w:r>
+        <w:t xml:space="preserve">Figure </w:t>
+      </w:r>
+      <w:fldSimple w:instr=" SEQ Figure \* ARABIC ">
+        <w:r>
+          <w:rPr>
+            <w:noProof/>
+          </w:rPr>
+          <w:t>2</w:t>
+        </w:r>
+      </w:fldSimple>
+      <w:r>
+        <w:t xml:space="preserve"> </w:t>
+      </w:r>
+      <w:r>
+        <w:t>Use Case of Sign In</w:t>
       </w:r>
     </w:p>
     <w:p>
@@ -15077,6 +15249,7 @@
     </w:p>
     <w:p>
       <w:pPr>
+        <w:keepNext/>
         <w:spacing w:after="10" w:line="276" w:lineRule="auto"/>
         <w:ind w:right="1481"/>
         <w:jc w:val="center"/>
@@ -15131,70 +15304,25 @@
     </w:p>
     <w:p>
       <w:pPr>
-        <w:spacing w:after="235" w:line="276" w:lineRule="auto"/>
-        <w:ind w:left="320" w:right="4"/>
+        <w:pStyle w:val="Caption"/>
         <w:jc w:val="center"/>
-        <w:rPr>
-          <w:i/>
-          <w:color w:val="auto"/>
-          <w:sz w:val="18"/>
-        </w:rPr>
-      </w:pPr>
-      <w:r>
-        <w:rPr>
-          <w:i/>
-          <w:color w:val="auto"/>
-          <w:sz w:val="18"/>
-        </w:rPr>
-        <w:t>Figure 3.3</w:t>
-      </w:r>
-      <w:r>
-        <w:rPr>
-          <w:i/>
-          <w:color w:val="auto"/>
-          <w:sz w:val="18"/>
-        </w:rPr>
-        <w:t>.</w:t>
-      </w:r>
-      <w:r>
-        <w:rPr>
-          <w:i/>
-          <w:color w:val="auto"/>
-          <w:sz w:val="18"/>
-        </w:rPr>
-        <w:t>2</w:t>
-      </w:r>
-      <w:r>
-        <w:rPr>
-          <w:i/>
-          <w:color w:val="auto"/>
-          <w:sz w:val="18"/>
-        </w:rPr>
+      </w:pPr>
+      <w:r>
+        <w:t xml:space="preserve">Figure </w:t>
+      </w:r>
+      <w:fldSimple w:instr=" SEQ Figure \* ARABIC ">
+        <w:r>
+          <w:rPr>
+            <w:noProof/>
+          </w:rPr>
+          <w:t>3</w:t>
+        </w:r>
+      </w:fldSimple>
+      <w:r>
         <w:t xml:space="preserve"> </w:t>
       </w:r>
       <w:r>
-        <w:rPr>
-          <w:i/>
-          <w:color w:val="auto"/>
-          <w:sz w:val="18"/>
-        </w:rPr>
-        <w:t>Use</w:t>
-      </w:r>
-      <w:r>
-        <w:rPr>
-          <w:i/>
-          <w:color w:val="auto"/>
-          <w:sz w:val="18"/>
-        </w:rPr>
-        <w:t xml:space="preserve"> Case of</w:t>
-      </w:r>
-      <w:r>
-        <w:rPr>
-          <w:i/>
-          <w:color w:val="auto"/>
-          <w:sz w:val="18"/>
-        </w:rPr>
-        <w:t xml:space="preserve"> Sign Up</w:t>
+        <w:t>Use Case of Sign Up</w:t>
       </w:r>
     </w:p>
     <w:p>
@@ -15224,6 +15352,7 @@
     </w:p>
     <w:p>
       <w:pPr>
+        <w:keepNext/>
         <w:spacing w:line="276" w:lineRule="auto"/>
         <w:ind w:right="910"/>
         <w:jc w:val="center"/>
@@ -15278,84 +15407,25 @@
     </w:p>
     <w:p>
       <w:pPr>
-        <w:spacing w:after="235" w:line="276" w:lineRule="auto"/>
-        <w:ind w:left="320" w:right="710"/>
+        <w:pStyle w:val="Caption"/>
         <w:jc w:val="center"/>
-        <w:rPr>
-          <w:color w:val="auto"/>
-        </w:rPr>
-      </w:pPr>
-      <w:r>
-        <w:rPr>
-          <w:i/>
-          <w:color w:val="auto"/>
-          <w:sz w:val="18"/>
-        </w:rPr>
-        <w:t>Figure 3.3</w:t>
-      </w:r>
-      <w:r>
-        <w:rPr>
-          <w:i/>
-          <w:color w:val="auto"/>
-          <w:sz w:val="18"/>
-        </w:rPr>
-        <w:t>.</w:t>
-      </w:r>
-      <w:r>
-        <w:rPr>
-          <w:i/>
-          <w:color w:val="auto"/>
-          <w:sz w:val="18"/>
-        </w:rPr>
-        <w:t>3</w:t>
-      </w:r>
-      <w:r>
-        <w:rPr>
-          <w:i/>
-          <w:color w:val="auto"/>
-          <w:sz w:val="18"/>
-        </w:rPr>
-        <w:t xml:space="preserve"> Use Case of</w:t>
-      </w:r>
-      <w:r>
-        <w:rPr>
-          <w:i/>
-          <w:color w:val="auto"/>
-          <w:sz w:val="18"/>
-        </w:rPr>
+      </w:pPr>
+      <w:r>
+        <w:t xml:space="preserve">Figure </w:t>
+      </w:r>
+      <w:fldSimple w:instr=" SEQ Figure \* ARABIC ">
+        <w:r>
+          <w:rPr>
+            <w:noProof/>
+          </w:rPr>
+          <w:t>4</w:t>
+        </w:r>
+      </w:fldSimple>
+      <w:r>
         <w:t xml:space="preserve"> </w:t>
       </w:r>
       <w:r>
-        <w:rPr>
-          <w:i/>
-          <w:color w:val="auto"/>
-          <w:sz w:val="18"/>
-        </w:rPr>
-        <w:t>Bus</w:t>
-      </w:r>
-      <w:r>
-        <w:rPr>
-          <w:i/>
-          <w:color w:val="auto"/>
-          <w:sz w:val="18"/>
-        </w:rPr>
-        <w:t xml:space="preserve"> </w:t>
-      </w:r>
-      <w:r>
-        <w:rPr>
-          <w:i/>
-          <w:color w:val="auto"/>
-          <w:sz w:val="18"/>
-        </w:rPr>
-        <w:t xml:space="preserve">and Route </w:t>
-      </w:r>
-      <w:r>
-        <w:rPr>
-          <w:i/>
-          <w:color w:val="auto"/>
-          <w:sz w:val="18"/>
-        </w:rPr>
-        <w:t>Management</w:t>
+        <w:t>Use Case of Bus and Route Management</w:t>
       </w:r>
     </w:p>
     <w:p>
@@ -15389,6 +15459,7 @@
     </w:p>
     <w:p>
       <w:pPr>
+        <w:keepNext/>
         <w:spacing w:after="230" w:line="276" w:lineRule="auto"/>
         <w:ind w:right="386"/>
         <w:jc w:val="center"/>
@@ -15440,69 +15511,28 @@
           </wp:inline>
         </w:drawing>
       </w:r>
-      <w:r>
-        <w:rPr>
-          <w:i/>
-          <w:color w:val="auto"/>
-          <w:sz w:val="18"/>
-        </w:rPr>
-        <w:t>Figure 3.3</w:t>
-      </w:r>
-      <w:r>
-        <w:rPr>
-          <w:i/>
-          <w:color w:val="auto"/>
-          <w:sz w:val="18"/>
-        </w:rPr>
-        <w:t>.4</w:t>
-      </w:r>
-      <w:r>
-        <w:rPr>
-          <w:i/>
-          <w:color w:val="auto"/>
-          <w:sz w:val="18"/>
-        </w:rPr>
-        <w:t xml:space="preserve"> Use </w:t>
-      </w:r>
-      <w:r>
-        <w:rPr>
-          <w:i/>
-          <w:color w:val="auto"/>
-          <w:sz w:val="18"/>
-        </w:rPr>
-        <w:t>C</w:t>
-      </w:r>
-      <w:r>
-        <w:rPr>
-          <w:i/>
-          <w:color w:val="auto"/>
-          <w:sz w:val="18"/>
-        </w:rPr>
-        <w:t>ase of</w:t>
-      </w:r>
-      <w:r>
-        <w:rPr>
-          <w:i/>
-          <w:color w:val="auto"/>
-          <w:sz w:val="18"/>
-        </w:rPr>
+    </w:p>
+    <w:p>
+      <w:pPr>
+        <w:pStyle w:val="Caption"/>
+        <w:jc w:val="center"/>
+      </w:pPr>
+      <w:r>
+        <w:t xml:space="preserve">Figure </w:t>
+      </w:r>
+      <w:fldSimple w:instr=" SEQ Figure \* ARABIC ">
+        <w:r>
+          <w:rPr>
+            <w:noProof/>
+          </w:rPr>
+          <w:t>5</w:t>
+        </w:r>
+      </w:fldSimple>
+      <w:r>
         <w:t xml:space="preserve"> </w:t>
       </w:r>
       <w:r>
-        <w:rPr>
-          <w:i/>
-          <w:color w:val="auto"/>
-          <w:sz w:val="18"/>
-        </w:rPr>
-        <w:t>Ride</w:t>
-      </w:r>
-      <w:r>
-        <w:rPr>
-          <w:i/>
-          <w:color w:val="auto"/>
-          <w:sz w:val="18"/>
-        </w:rPr>
-        <w:t xml:space="preserve"> Management</w:t>
+        <w:t>Use Case of Ride Management</w:t>
       </w:r>
     </w:p>
     <w:p>
@@ -15513,6 +15543,7 @@
       </w:pPr>
       <w:bookmarkStart w:id="76" w:name="_Toc190272141"/>
       <w:r>
+        <w:lastRenderedPageBreak/>
         <w:t xml:space="preserve">Use Case of </w:t>
       </w:r>
       <w:r>
@@ -15534,6 +15565,7 @@
     </w:p>
     <w:p>
       <w:pPr>
+        <w:keepNext/>
         <w:spacing w:line="276" w:lineRule="auto"/>
         <w:ind w:right="1531"/>
         <w:jc w:val="center"/>
@@ -15588,68 +15620,25 @@
     </w:p>
     <w:p>
       <w:pPr>
-        <w:spacing w:after="235" w:line="276" w:lineRule="auto"/>
-        <w:ind w:left="320" w:right="706"/>
+        <w:pStyle w:val="Caption"/>
         <w:jc w:val="center"/>
-        <w:rPr>
-          <w:color w:val="auto"/>
-        </w:rPr>
-      </w:pPr>
-      <w:r>
-        <w:rPr>
-          <w:i/>
-          <w:color w:val="auto"/>
-          <w:sz w:val="18"/>
-        </w:rPr>
-        <w:t>Figure 3.3</w:t>
-      </w:r>
-      <w:r>
-        <w:rPr>
-          <w:i/>
-          <w:color w:val="auto"/>
-          <w:sz w:val="18"/>
-        </w:rPr>
-        <w:t>.</w:t>
-      </w:r>
-      <w:r>
-        <w:rPr>
-          <w:i/>
-          <w:color w:val="auto"/>
-          <w:sz w:val="18"/>
-        </w:rPr>
-        <w:t>5</w:t>
-      </w:r>
-      <w:r>
-        <w:rPr>
-          <w:i/>
-          <w:color w:val="auto"/>
-          <w:sz w:val="18"/>
-        </w:rPr>
+      </w:pPr>
+      <w:r>
+        <w:t xml:space="preserve">Figure </w:t>
+      </w:r>
+      <w:fldSimple w:instr=" SEQ Figure \* ARABIC ">
+        <w:r>
+          <w:rPr>
+            <w:noProof/>
+          </w:rPr>
+          <w:t>6</w:t>
+        </w:r>
+      </w:fldSimple>
+      <w:r>
         <w:t xml:space="preserve"> </w:t>
       </w:r>
       <w:r>
-        <w:rPr>
-          <w:i/>
-          <w:color w:val="auto"/>
-          <w:sz w:val="18"/>
-        </w:rPr>
-        <w:t xml:space="preserve">Use Case of </w:t>
-      </w:r>
-      <w:r>
-        <w:rPr>
-          <w:i/>
-          <w:color w:val="auto"/>
-          <w:sz w:val="18"/>
-        </w:rPr>
-        <w:t>Bus Card</w:t>
-      </w:r>
-      <w:r>
-        <w:rPr>
-          <w:i/>
-          <w:color w:val="auto"/>
-          <w:sz w:val="18"/>
-        </w:rPr>
-        <w:t xml:space="preserve"> Management</w:t>
+        <w:t>Use Case of Bus Card Management</w:t>
       </w:r>
     </w:p>
     <w:p>
@@ -15660,7 +15649,6 @@
       </w:pPr>
       <w:bookmarkStart w:id="77" w:name="_Toc190272142"/>
       <w:r>
-        <w:lastRenderedPageBreak/>
         <w:t xml:space="preserve">Use Case of </w:t>
       </w:r>
       <w:r>
@@ -15673,6 +15661,7 @@
     </w:p>
     <w:p>
       <w:pPr>
+        <w:keepNext/>
         <w:spacing w:line="276" w:lineRule="auto"/>
         <w:ind w:right="1531"/>
         <w:jc w:val="center"/>
@@ -15727,6 +15716,29 @@
     </w:p>
     <w:p>
       <w:pPr>
+        <w:pStyle w:val="Caption"/>
+        <w:jc w:val="center"/>
+      </w:pPr>
+      <w:r>
+        <w:t xml:space="preserve">Figure </w:t>
+      </w:r>
+      <w:fldSimple w:instr=" SEQ Figure \* ARABIC ">
+        <w:r>
+          <w:rPr>
+            <w:noProof/>
+          </w:rPr>
+          <w:t>7</w:t>
+        </w:r>
+      </w:fldSimple>
+      <w:r>
+        <w:t xml:space="preserve"> </w:t>
+      </w:r>
+      <w:r>
+        <w:t>Use Case of Student &amp; Session Management</w:t>
+      </w:r>
+    </w:p>
+    <w:p>
+      <w:pPr>
         <w:spacing w:after="235" w:line="276" w:lineRule="auto"/>
         <w:ind w:left="320" w:right="706"/>
         <w:jc w:val="center"/>
@@ -15760,62 +15772,6 @@
         </w:rPr>
         <w:t xml:space="preserve"> </w:t>
       </w:r>
-      <w:r>
-        <w:rPr>
-          <w:i/>
-          <w:color w:val="auto"/>
-          <w:sz w:val="18"/>
-        </w:rPr>
-        <w:t>Figure 3.3</w:t>
-      </w:r>
-      <w:r>
-        <w:rPr>
-          <w:i/>
-          <w:color w:val="auto"/>
-          <w:sz w:val="18"/>
-        </w:rPr>
-        <w:t>.</w:t>
-      </w:r>
-      <w:r>
-        <w:rPr>
-          <w:i/>
-          <w:color w:val="auto"/>
-          <w:sz w:val="18"/>
-        </w:rPr>
-        <w:t>6 Use Case of Student</w:t>
-      </w:r>
-      <w:r>
-        <w:rPr>
-          <w:i/>
-          <w:color w:val="auto"/>
-          <w:sz w:val="18"/>
-        </w:rPr>
-        <w:t xml:space="preserve"> </w:t>
-      </w:r>
-      <w:r>
-        <w:rPr>
-          <w:i/>
-          <w:color w:val="auto"/>
-          <w:sz w:val="18"/>
-        </w:rPr>
-        <w:t>&amp;</w:t>
-      </w:r>
-      <w:r>
-        <w:rPr>
-          <w:i/>
-          <w:color w:val="auto"/>
-          <w:sz w:val="18"/>
-        </w:rPr>
-        <w:t xml:space="preserve"> </w:t>
-      </w:r>
-      <w:r>
-        <w:rPr>
-          <w:i/>
-          <w:color w:val="auto"/>
-          <w:sz w:val="18"/>
-        </w:rPr>
-        <w:t>Session Management</w:t>
-      </w:r>
     </w:p>
     <w:p>
       <w:pPr>
@@ -15856,6 +15812,7 @@
     </w:p>
     <w:p>
       <w:pPr>
+        <w:keepNext/>
         <w:spacing w:line="276" w:lineRule="auto"/>
         <w:jc w:val="center"/>
       </w:pPr>
@@ -15864,6 +15821,7 @@
           <w:noProof/>
           <w:lang w:val="en-US" w:eastAsia="en-US"/>
         </w:rPr>
+        <w:lastRenderedPageBreak/>
         <w:drawing>
           <wp:inline distT="0" distB="0" distL="0" distR="0" wp14:anchorId="007C77AF" wp14:editId="44BD6091">
             <wp:extent cx="5422605" cy="2186853"/>
@@ -15909,105 +15867,57 @@
     </w:p>
     <w:p>
       <w:pPr>
+        <w:pStyle w:val="Caption"/>
+        <w:jc w:val="center"/>
+      </w:pPr>
+      <w:r>
+        <w:t xml:space="preserve">Figure </w:t>
+      </w:r>
+      <w:fldSimple w:instr=" SEQ Figure \* ARABIC ">
+        <w:r>
+          <w:rPr>
+            <w:noProof/>
+          </w:rPr>
+          <w:t>8</w:t>
+        </w:r>
+      </w:fldSimple>
+      <w:r>
+        <w:t xml:space="preserve"> </w:t>
+      </w:r>
+      <w:r>
+        <w:t>Use Case of Bus Staff Management</w:t>
+      </w:r>
+    </w:p>
+    <w:p>
+      <w:pPr>
+        <w:spacing w:line="276" w:lineRule="auto"/>
+        <w:jc w:val="left"/>
+      </w:pPr>
+    </w:p>
+    <w:p>
+      <w:pPr>
+        <w:pStyle w:val="Heading3"/>
+        <w:spacing w:after="98" w:line="276" w:lineRule="auto"/>
+        <w:ind w:left="711" w:hanging="721"/>
+      </w:pPr>
+      <w:bookmarkStart w:id="79" w:name="_Toc190272144"/>
+      <w:r>
+        <w:t xml:space="preserve">Use Case of </w:t>
+      </w:r>
+      <w:r>
+        <w:t>Complaint Management</w:t>
+      </w:r>
+      <w:bookmarkEnd w:id="79"/>
+      <w:r>
+        <w:t xml:space="preserve">  </w:t>
+      </w:r>
+    </w:p>
+    <w:p>
+      <w:pPr>
+        <w:keepNext/>
         <w:spacing w:after="235" w:line="276" w:lineRule="auto"/>
         <w:ind w:left="320" w:right="706"/>
         <w:jc w:val="center"/>
-        <w:rPr>
-          <w:color w:val="auto"/>
-        </w:rPr>
-      </w:pPr>
-      <w:r>
-        <w:rPr>
-          <w:i/>
-          <w:color w:val="auto"/>
-          <w:sz w:val="18"/>
-        </w:rPr>
-        <w:t xml:space="preserve">        </w:t>
-      </w:r>
-      <w:r>
-        <w:rPr>
-          <w:i/>
-          <w:color w:val="auto"/>
-          <w:sz w:val="18"/>
-        </w:rPr>
-        <w:t>Figure 3.3</w:t>
-      </w:r>
-      <w:r>
-        <w:rPr>
-          <w:i/>
-          <w:color w:val="auto"/>
-          <w:sz w:val="18"/>
-        </w:rPr>
-        <w:t>.</w:t>
-      </w:r>
-      <w:r>
-        <w:rPr>
-          <w:i/>
-          <w:color w:val="auto"/>
-          <w:sz w:val="18"/>
-        </w:rPr>
-        <w:t>7</w:t>
-      </w:r>
-      <w:r>
-        <w:rPr>
-          <w:i/>
-          <w:color w:val="auto"/>
-          <w:sz w:val="18"/>
-        </w:rPr>
-        <w:t xml:space="preserve"> </w:t>
-      </w:r>
-      <w:r>
-        <w:rPr>
-          <w:i/>
-          <w:color w:val="auto"/>
-          <w:sz w:val="18"/>
-        </w:rPr>
-        <w:t xml:space="preserve">Use Case of </w:t>
-      </w:r>
-      <w:r>
-        <w:rPr>
-          <w:i/>
-          <w:color w:val="auto"/>
-          <w:sz w:val="18"/>
-        </w:rPr>
-        <w:t>Bus Staff Management</w:t>
-      </w:r>
-    </w:p>
-    <w:p>
-      <w:pPr>
-        <w:spacing w:line="276" w:lineRule="auto"/>
-        <w:jc w:val="left"/>
-      </w:pPr>
-    </w:p>
-    <w:p>
-      <w:pPr>
-        <w:pStyle w:val="Heading3"/>
-        <w:spacing w:after="98" w:line="276" w:lineRule="auto"/>
-        <w:ind w:left="711" w:hanging="721"/>
-      </w:pPr>
-      <w:bookmarkStart w:id="79" w:name="_Toc190272144"/>
-      <w:r>
-        <w:lastRenderedPageBreak/>
-        <w:t xml:space="preserve">Use Case of </w:t>
-      </w:r>
-      <w:r>
-        <w:t>Complaint Management</w:t>
-      </w:r>
-      <w:bookmarkEnd w:id="79"/>
-      <w:r>
-        <w:t xml:space="preserve">  </w:t>
-      </w:r>
-    </w:p>
-    <w:p>
-      <w:pPr>
-        <w:spacing w:after="235" w:line="276" w:lineRule="auto"/>
-        <w:ind w:left="320" w:right="706"/>
-        <w:jc w:val="center"/>
-        <w:rPr>
-          <w:i/>
-          <w:color w:val="44546A"/>
-          <w:sz w:val="18"/>
-        </w:rPr>
       </w:pPr>
       <w:r>
         <w:rPr>
@@ -16062,68 +15972,29 @@
     </w:p>
     <w:p>
       <w:pPr>
-        <w:spacing w:after="235" w:line="276" w:lineRule="auto"/>
-        <w:ind w:left="1460" w:right="706"/>
+        <w:pStyle w:val="Caption"/>
         <w:jc w:val="center"/>
         <w:rPr>
-          <w:color w:val="auto"/>
-        </w:rPr>
-      </w:pPr>
-      <w:r>
-        <w:rPr>
-          <w:i/>
-          <w:color w:val="auto"/>
-          <w:sz w:val="18"/>
-        </w:rPr>
-        <w:t>Figure 3.3</w:t>
-      </w:r>
-      <w:r>
-        <w:rPr>
-          <w:i/>
-          <w:color w:val="auto"/>
-          <w:sz w:val="18"/>
-        </w:rPr>
-        <w:t>.</w:t>
-      </w:r>
-      <w:r>
-        <w:rPr>
-          <w:i/>
-          <w:color w:val="auto"/>
-          <w:sz w:val="18"/>
-        </w:rPr>
-        <w:t>8</w:t>
-      </w:r>
-      <w:r>
-        <w:rPr>
-          <w:i/>
-          <w:color w:val="auto"/>
-          <w:sz w:val="18"/>
-        </w:rPr>
+          <w:i w:val="0"/>
+          <w:color w:val="44546A"/>
+        </w:rPr>
+      </w:pPr>
+      <w:r>
+        <w:t xml:space="preserve">Figure </w:t>
+      </w:r>
+      <w:fldSimple w:instr=" SEQ Figure \* ARABIC ">
+        <w:r>
+          <w:rPr>
+            <w:noProof/>
+          </w:rPr>
+          <w:t>9</w:t>
+        </w:r>
+      </w:fldSimple>
+      <w:r>
         <w:t xml:space="preserve"> </w:t>
       </w:r>
       <w:r>
-        <w:rPr>
-          <w:i/>
-          <w:color w:val="auto"/>
-          <w:sz w:val="18"/>
-        </w:rPr>
-        <w:t xml:space="preserve">Use Case of </w:t>
-      </w:r>
-      <w:r>
-        <w:rPr>
-          <w:i/>
-          <w:color w:val="auto"/>
-          <w:sz w:val="18"/>
-        </w:rPr>
-        <w:t xml:space="preserve">Complaint </w:t>
-      </w:r>
-      <w:r>
-        <w:rPr>
-          <w:i/>
-          <w:color w:val="auto"/>
-          <w:sz w:val="18"/>
-        </w:rPr>
-        <w:t>Management</w:t>
+        <w:t>Use Case of Complaint Management</w:t>
       </w:r>
     </w:p>
     <w:p>
@@ -16154,6 +16025,7 @@
     </w:p>
     <w:p>
       <w:pPr>
+        <w:keepNext/>
         <w:spacing w:line="276" w:lineRule="auto"/>
         <w:jc w:val="center"/>
       </w:pPr>
@@ -16207,6 +16079,29 @@
     </w:p>
     <w:p>
       <w:pPr>
+        <w:pStyle w:val="Caption"/>
+        <w:jc w:val="center"/>
+      </w:pPr>
+      <w:r>
+        <w:t xml:space="preserve">Figure </w:t>
+      </w:r>
+      <w:fldSimple w:instr=" SEQ Figure \* ARABIC ">
+        <w:r>
+          <w:rPr>
+            <w:noProof/>
+          </w:rPr>
+          <w:t>10</w:t>
+        </w:r>
+      </w:fldSimple>
+      <w:r>
+        <w:t xml:space="preserve"> </w:t>
+      </w:r>
+      <w:r>
+        <w:t>Use Case of Announcement Management</w:t>
+      </w:r>
+    </w:p>
+    <w:p>
+      <w:pPr>
         <w:spacing w:after="235" w:line="276" w:lineRule="auto"/>
         <w:ind w:left="320" w:right="706"/>
         <w:jc w:val="center"/>
@@ -16240,54 +16135,6 @@
         </w:rPr>
         <w:t xml:space="preserve">  </w:t>
       </w:r>
-      <w:r>
-        <w:rPr>
-          <w:i/>
-          <w:color w:val="auto"/>
-          <w:sz w:val="18"/>
-        </w:rPr>
-        <w:t>Figure 3.3</w:t>
-      </w:r>
-      <w:r>
-        <w:rPr>
-          <w:i/>
-          <w:color w:val="auto"/>
-          <w:sz w:val="18"/>
-        </w:rPr>
-        <w:t>.</w:t>
-      </w:r>
-      <w:r>
-        <w:rPr>
-          <w:i/>
-          <w:color w:val="auto"/>
-          <w:sz w:val="18"/>
-        </w:rPr>
-        <w:t>9</w:t>
-      </w:r>
-      <w:r>
-        <w:rPr>
-          <w:i/>
-          <w:color w:val="auto"/>
-          <w:sz w:val="18"/>
-        </w:rPr>
-        <w:t xml:space="preserve"> Use Case of </w:t>
-      </w:r>
-      <w:r>
-        <w:rPr>
-          <w:i/>
-          <w:color w:val="auto"/>
-          <w:sz w:val="18"/>
-        </w:rPr>
-        <w:t>Announcement Management</w:t>
-      </w:r>
-      <w:r>
-        <w:rPr>
-          <w:i/>
-          <w:color w:val="44546A"/>
-          <w:sz w:val="18"/>
-        </w:rPr>
-        <w:t xml:space="preserve"> </w:t>
-      </w:r>
     </w:p>
     <w:p>
       <w:pPr>
@@ -16314,6 +16161,7 @@
     </w:p>
     <w:p>
       <w:pPr>
+        <w:keepNext/>
         <w:spacing w:line="276" w:lineRule="auto"/>
         <w:ind w:right="1531"/>
         <w:jc w:val="center"/>
@@ -16368,6 +16216,29 @@
     </w:p>
     <w:p>
       <w:pPr>
+        <w:pStyle w:val="Caption"/>
+        <w:jc w:val="center"/>
+      </w:pPr>
+      <w:r>
+        <w:t xml:space="preserve">Figure </w:t>
+      </w:r>
+      <w:fldSimple w:instr=" SEQ Figure \* ARABIC ">
+        <w:r>
+          <w:rPr>
+            <w:noProof/>
+          </w:rPr>
+          <w:t>11</w:t>
+        </w:r>
+      </w:fldSimple>
+      <w:r>
+        <w:t xml:space="preserve"> </w:t>
+      </w:r>
+      <w:r>
+        <w:t>Use Case of General Functionalities</w:t>
+      </w:r>
+    </w:p>
+    <w:p>
+      <w:pPr>
         <w:spacing w:after="235" w:line="276" w:lineRule="auto"/>
         <w:ind w:left="10" w:right="706"/>
         <w:jc w:val="center"/>
@@ -16393,46 +16264,6 @@
         </w:rPr>
         <w:t xml:space="preserve">   </w:t>
       </w:r>
-      <w:r>
-        <w:rPr>
-          <w:i/>
-          <w:color w:val="auto"/>
-          <w:sz w:val="18"/>
-        </w:rPr>
-        <w:t>Figure 3.3</w:t>
-      </w:r>
-      <w:r>
-        <w:rPr>
-          <w:i/>
-          <w:color w:val="auto"/>
-          <w:sz w:val="18"/>
-        </w:rPr>
-        <w:t>.1</w:t>
-      </w:r>
-      <w:r>
-        <w:rPr>
-          <w:i/>
-          <w:color w:val="auto"/>
-          <w:sz w:val="18"/>
-        </w:rPr>
-        <w:t>0</w:t>
-      </w:r>
-      <w:r>
-        <w:rPr>
-          <w:i/>
-          <w:color w:val="auto"/>
-          <w:sz w:val="18"/>
-        </w:rPr>
-        <w:t xml:space="preserve"> Use Case of </w:t>
-      </w:r>
-      <w:r>
-        <w:rPr>
-          <w:i/>
-          <w:color w:val="auto"/>
-          <w:sz w:val="18"/>
-        </w:rPr>
-        <w:t>General Functionalities</w:t>
-      </w:r>
     </w:p>
     <w:p>
       <w:pPr>
@@ -16452,14 +16283,10 @@
     </w:p>
     <w:p>
       <w:pPr>
+        <w:keepNext/>
         <w:spacing w:line="276" w:lineRule="auto"/>
         <w:ind w:right="1531"/>
         <w:jc w:val="center"/>
-        <w:rPr>
-          <w:i/>
-          <w:color w:val="44546A"/>
-          <w:sz w:val="18"/>
-        </w:rPr>
       </w:pPr>
       <w:r>
         <w:rPr>
@@ -16514,78 +16341,29 @@
     </w:p>
     <w:p>
       <w:pPr>
-        <w:spacing w:after="235" w:line="276" w:lineRule="auto"/>
-        <w:ind w:left="10" w:right="706"/>
+        <w:pStyle w:val="Caption"/>
         <w:jc w:val="center"/>
         <w:rPr>
-          <w:i/>
-          <w:color w:val="auto"/>
-          <w:sz w:val="18"/>
-        </w:rPr>
-      </w:pPr>
-      <w:r>
-        <w:rPr>
-          <w:i/>
-          <w:color w:val="auto"/>
-          <w:sz w:val="18"/>
-        </w:rPr>
-        <w:t xml:space="preserve">                                              </w:t>
-      </w:r>
-      <w:r>
-        <w:rPr>
-          <w:i/>
-          <w:color w:val="auto"/>
-          <w:sz w:val="18"/>
-        </w:rPr>
-        <w:t>Figure 3.3</w:t>
-      </w:r>
-      <w:r>
-        <w:rPr>
-          <w:i/>
-          <w:color w:val="auto"/>
-          <w:sz w:val="18"/>
-        </w:rPr>
-        <w:t>.</w:t>
-      </w:r>
-      <w:r>
-        <w:rPr>
-          <w:i/>
-          <w:color w:val="auto"/>
-          <w:sz w:val="18"/>
-        </w:rPr>
-        <w:t>1</w:t>
-      </w:r>
-      <w:r>
-        <w:rPr>
-          <w:i/>
-          <w:color w:val="auto"/>
-          <w:sz w:val="18"/>
-        </w:rPr>
-        <w:t>1</w:t>
-      </w:r>
-      <w:r>
-        <w:rPr>
-          <w:i/>
-          <w:color w:val="auto"/>
-          <w:sz w:val="18"/>
-        </w:rPr>
-        <w:t xml:space="preserve"> Use Case of </w:t>
-      </w:r>
-      <w:r>
-        <w:rPr>
-          <w:i/>
-          <w:color w:val="auto"/>
-          <w:sz w:val="18"/>
-        </w:rPr>
-        <w:t>Admin Panel</w:t>
-      </w:r>
-      <w:r>
-        <w:rPr>
-          <w:i/>
-          <w:color w:val="auto"/>
-          <w:sz w:val="18"/>
-        </w:rPr>
+          <w:i w:val="0"/>
+          <w:color w:val="44546A"/>
+        </w:rPr>
+      </w:pPr>
+      <w:r>
+        <w:t xml:space="preserve">Figure </w:t>
+      </w:r>
+      <w:fldSimple w:instr=" SEQ Figure \* ARABIC ">
+        <w:r>
+          <w:rPr>
+            <w:noProof/>
+          </w:rPr>
+          <w:t>12</w:t>
+        </w:r>
+      </w:fldSimple>
+      <w:r>
         <w:t xml:space="preserve"> </w:t>
+      </w:r>
+      <w:r>
+        <w:t>Use Case of Admin Panel</w:t>
       </w:r>
     </w:p>
     <w:p>
@@ -16603,6 +16381,7 @@
     </w:p>
     <w:p>
       <w:pPr>
+        <w:keepNext/>
         <w:jc w:val="center"/>
       </w:pPr>
       <w:r>
@@ -16655,55 +16434,25 @@
     </w:p>
     <w:p>
       <w:pPr>
-        <w:ind w:left="2160" w:firstLine="720"/>
-      </w:pPr>
-      <w:r>
-        <w:rPr>
-          <w:i/>
-          <w:color w:val="auto"/>
-          <w:sz w:val="18"/>
-        </w:rPr>
-        <w:t>Figure 3.3</w:t>
-      </w:r>
-      <w:r>
-        <w:rPr>
-          <w:i/>
-          <w:color w:val="auto"/>
-          <w:sz w:val="18"/>
-        </w:rPr>
-        <w:t>.</w:t>
-      </w:r>
-      <w:r>
-        <w:rPr>
-          <w:i/>
-          <w:color w:val="auto"/>
-          <w:sz w:val="18"/>
-        </w:rPr>
-        <w:t>1</w:t>
-      </w:r>
-      <w:r>
-        <w:rPr>
-          <w:i/>
-          <w:color w:val="auto"/>
-          <w:sz w:val="18"/>
-        </w:rPr>
-        <w:t>1</w:t>
-      </w:r>
-      <w:r>
-        <w:rPr>
-          <w:i/>
-          <w:color w:val="auto"/>
-          <w:sz w:val="18"/>
-        </w:rPr>
-        <w:t xml:space="preserve"> Use Case of </w:t>
-      </w:r>
-      <w:r>
-        <w:rPr>
-          <w:i/>
-          <w:color w:val="auto"/>
-          <w:sz w:val="18"/>
-        </w:rPr>
-        <w:t>Mobile App</w:t>
+        <w:pStyle w:val="Caption"/>
+        <w:jc w:val="center"/>
+      </w:pPr>
+      <w:r>
+        <w:t xml:space="preserve">Figure </w:t>
+      </w:r>
+      <w:fldSimple w:instr=" SEQ Figure \* ARABIC ">
+        <w:r>
+          <w:rPr>
+            <w:noProof/>
+          </w:rPr>
+          <w:t>13</w:t>
+        </w:r>
+      </w:fldSimple>
+      <w:r>
+        <w:t xml:space="preserve"> </w:t>
+      </w:r>
+      <w:r>
+        <w:t>Use Case of Mobile App</w:t>
       </w:r>
     </w:p>
     <w:p>
@@ -17433,51 +17182,73 @@
               </w:rPr>
               <w:t xml:space="preserve">dmin </w:t>
             </w:r>
+            <w:r>
+              <w:rPr>
+                <w:lang w:val="en-US"/>
+              </w:rPr>
+              <w:t>can</w:t>
+            </w:r>
+            <w:r>
+              <w:rPr>
+                <w:lang w:val="en-US"/>
+              </w:rPr>
+              <w:t xml:space="preserve"> </w:t>
+            </w:r>
+            <w:r>
+              <w:rPr>
+                <w:lang w:val="en-US"/>
+              </w:rPr>
+              <w:t xml:space="preserve">assign specific roles and permissions to </w:t>
+            </w:r>
+            <w:r>
+              <w:rPr>
+                <w:lang w:val="en-US"/>
+              </w:rPr>
+              <w:t>students and drivers</w:t>
+            </w:r>
+            <w:r>
+              <w:rPr>
+                <w:lang w:val="en-US"/>
+              </w:rPr>
+              <w:t xml:space="preserve">. The </w:t>
+            </w:r>
             <w:proofErr w:type="gramStart"/>
             <w:r>
               <w:rPr>
                 <w:lang w:val="en-US"/>
               </w:rPr>
-              <w:t xml:space="preserve">has </w:t>
+              <w:t>A</w:t>
             </w:r>
             <w:r>
               <w:rPr>
                 <w:lang w:val="en-US"/>
               </w:rPr>
-              <w:t>the ability</w:t>
-            </w:r>
+              <w:t>dmin</w:t>
+            </w:r>
+            <w:proofErr w:type="gramEnd"/>
             <w:r>
               <w:rPr>
                 <w:lang w:val="en-US"/>
               </w:rPr>
-              <w:t xml:space="preserve"> to</w:t>
-            </w:r>
-            <w:proofErr w:type="gramEnd"/>
+              <w:t xml:space="preserve"> is responsible for</w:t>
+            </w:r>
             <w:r>
               <w:rPr>
                 <w:lang w:val="en-US"/>
               </w:rPr>
-              <w:t xml:space="preserve"> </w:t>
+              <w:t xml:space="preserve"> managing the creation of user accounts, including those for </w:t>
             </w:r>
             <w:r>
               <w:rPr>
                 <w:lang w:val="en-US"/>
               </w:rPr>
-              <w:t xml:space="preserve">assign specific roles and permissions to each. These </w:t>
-            </w:r>
-            <w:proofErr w:type="gramStart"/>
+              <w:t>drivers</w:t>
+            </w:r>
             <w:r>
               <w:rPr>
                 <w:lang w:val="en-US"/>
               </w:rPr>
-              <w:t>admin</w:t>
-            </w:r>
-            <w:proofErr w:type="gramEnd"/>
-            <w:r>
-              <w:rPr>
-                <w:lang w:val="en-US"/>
-              </w:rPr>
-              <w:t xml:space="preserve"> are tasked with managing the creation of user accounts, including those for bus staff and students.</w:t>
+              <w:t xml:space="preserve"> and students.</w:t>
             </w:r>
           </w:p>
         </w:tc>
@@ -20662,7 +20433,15 @@
         </w:numPr>
       </w:pPr>
       <w:r>
-        <w:t>Develop, take a look at, and combine features inside the dash</w:t>
+        <w:t xml:space="preserve">Develop, </w:t>
+      </w:r>
+      <w:proofErr w:type="gramStart"/>
+      <w:r>
+        <w:t>take a look</w:t>
+      </w:r>
+      <w:proofErr w:type="gramEnd"/>
+      <w:r>
+        <w:t xml:space="preserve"> at, and combine features inside the dash</w:t>
       </w:r>
       <w:r>
         <w:t>.</w:t>
@@ -20725,6 +20504,134 @@
         <w:ind w:right="386"/>
         <w:jc w:val="left"/>
       </w:pPr>
+      <w:r>
+        <w:rPr>
+          <w:noProof/>
+        </w:rPr>
+        <mc:AlternateContent>
+          <mc:Choice Requires="wps">
+            <w:drawing>
+              <wp:anchor distT="0" distB="0" distL="114300" distR="114300" simplePos="0" relativeHeight="251689984" behindDoc="0" locked="0" layoutInCell="1" allowOverlap="1" wp14:anchorId="74D0FF07" wp14:editId="54F7A892">
+                <wp:simplePos x="0" y="0"/>
+                <wp:positionH relativeFrom="column">
+                  <wp:posOffset>163195</wp:posOffset>
+                </wp:positionH>
+                <wp:positionV relativeFrom="paragraph">
+                  <wp:posOffset>4552315</wp:posOffset>
+                </wp:positionV>
+                <wp:extent cx="5482590" cy="635"/>
+                <wp:effectExtent l="0" t="0" r="0" b="0"/>
+                <wp:wrapSquare wrapText="bothSides"/>
+                <wp:docPr id="191203749" name="Text Box 1"/>
+                <wp:cNvGraphicFramePr/>
+                <a:graphic xmlns:a="http://schemas.openxmlformats.org/drawingml/2006/main">
+                  <a:graphicData uri="http://schemas.microsoft.com/office/word/2010/wordprocessingShape">
+                    <wps:wsp>
+                      <wps:cNvSpPr txBox="1"/>
+                      <wps:spPr>
+                        <a:xfrm>
+                          <a:off x="0" y="0"/>
+                          <a:ext cx="5482590" cy="635"/>
+                        </a:xfrm>
+                        <a:prstGeom prst="rect">
+                          <a:avLst/>
+                        </a:prstGeom>
+                        <a:solidFill>
+                          <a:prstClr val="white"/>
+                        </a:solidFill>
+                        <a:ln>
+                          <a:noFill/>
+                        </a:ln>
+                      </wps:spPr>
+                      <wps:txbx>
+                        <w:txbxContent>
+                          <w:p>
+                            <w:pPr>
+                              <w:pStyle w:val="Caption"/>
+                              <w:jc w:val="center"/>
+                              <w:rPr>
+                                <w:noProof/>
+                                <w:color w:val="000000"/>
+                                <w:szCs w:val="22"/>
+                              </w:rPr>
+                            </w:pPr>
+                            <w:r>
+                              <w:t xml:space="preserve">Figure </w:t>
+                            </w:r>
+                            <w:fldSimple w:instr=" SEQ Figure \* ARABIC ">
+                              <w:r>
+                                <w:rPr>
+                                  <w:noProof/>
+                                </w:rPr>
+                                <w:t>14</w:t>
+                              </w:r>
+                            </w:fldSimple>
+                            <w:r>
+                              <w:t xml:space="preserve"> </w:t>
+                            </w:r>
+                            <w:r>
+                              <w:t>Agile Model</w:t>
+                            </w:r>
+                          </w:p>
+                        </w:txbxContent>
+                      </wps:txbx>
+                      <wps:bodyPr rot="0" spcFirstLastPara="0" vertOverflow="overflow" horzOverflow="overflow" vert="horz" wrap="square" lIns="0" tIns="0" rIns="0" bIns="0" numCol="1" spcCol="0" rtlCol="0" fromWordArt="0" anchor="t" anchorCtr="0" forceAA="0" compatLnSpc="1">
+                        <a:prstTxWarp prst="textNoShape">
+                          <a:avLst/>
+                        </a:prstTxWarp>
+                        <a:spAutoFit/>
+                      </wps:bodyPr>
+                    </wps:wsp>
+                  </a:graphicData>
+                </a:graphic>
+              </wp:anchor>
+            </w:drawing>
+          </mc:Choice>
+          <mc:Fallback>
+            <w:pict>
+              <v:shapetype w14:anchorId="74D0FF07" id="_x0000_t202" coordsize="21600,21600" o:spt="202" path="m,l,21600r21600,l21600,xe">
+                <v:stroke joinstyle="miter"/>
+                <v:path gradientshapeok="t" o:connecttype="rect"/>
+              </v:shapetype>
+              <v:shape id="Text Box 1" o:spid="_x0000_s1026" type="#_x0000_t202" style="position:absolute;margin-left:12.85pt;margin-top:358.45pt;width:431.7pt;height:.05pt;z-index:251689984;visibility:visible;mso-wrap-style:square;mso-wrap-distance-left:9pt;mso-wrap-distance-top:0;mso-wrap-distance-right:9pt;mso-wrap-distance-bottom:0;mso-position-horizontal:absolute;mso-position-horizontal-relative:text;mso-position-vertical:absolute;mso-position-vertical-relative:text;v-text-anchor:top" o:gfxdata="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" stroked="f">
+                <v:textbox style="mso-fit-shape-to-text:t" inset="0,0,0,0">
+                  <w:txbxContent>
+                    <w:p>
+                      <w:pPr>
+                        <w:pStyle w:val="Caption"/>
+                        <w:jc w:val="center"/>
+                        <w:rPr>
+                          <w:noProof/>
+                          <w:color w:val="000000"/>
+                          <w:szCs w:val="22"/>
+                        </w:rPr>
+                      </w:pPr>
+                      <w:r>
+                        <w:t xml:space="preserve">Figure </w:t>
+                      </w:r>
+                      <w:fldSimple w:instr=" SEQ Figure \* ARABIC ">
+                        <w:r>
+                          <w:rPr>
+                            <w:noProof/>
+                          </w:rPr>
+                          <w:t>14</w:t>
+                        </w:r>
+                      </w:fldSimple>
+                      <w:r>
+                        <w:t xml:space="preserve"> </w:t>
+                      </w:r>
+                      <w:r>
+                        <w:t>Agile Model</w:t>
+                      </w:r>
+                    </w:p>
+                  </w:txbxContent>
+                </v:textbox>
+                <w10:wrap type="square"/>
+              </v:shape>
+            </w:pict>
+          </mc:Fallback>
+        </mc:AlternateContent>
+      </w:r>
       <w:r>
         <w:rPr>
           <w:noProof/>
@@ -20808,65 +20715,6 @@
       <w:pPr>
         <w:spacing w:after="230" w:line="276" w:lineRule="auto"/>
         <w:ind w:left="3237" w:right="386" w:hanging="2964"/>
-        <w:jc w:val="center"/>
-        <w:rPr>
-          <w:i/>
-          <w:color w:val="auto"/>
-        </w:rPr>
-      </w:pPr>
-      <w:r>
-        <w:rPr>
-          <w:i/>
-          <w:color w:val="auto"/>
-          <w:sz w:val="18"/>
-        </w:rPr>
-        <w:t xml:space="preserve">Figure </w:t>
-      </w:r>
-      <w:r>
-        <w:rPr>
-          <w:i/>
-          <w:color w:val="auto"/>
-          <w:sz w:val="18"/>
-        </w:rPr>
-        <w:t>4.</w:t>
-      </w:r>
-      <w:r>
-        <w:rPr>
-          <w:i/>
-          <w:color w:val="auto"/>
-          <w:sz w:val="18"/>
-        </w:rPr>
-        <w:t>1</w:t>
-      </w:r>
-      <w:r>
-        <w:rPr>
-          <w:i/>
-          <w:color w:val="auto"/>
-          <w:sz w:val="18"/>
-        </w:rPr>
-        <w:t xml:space="preserve"> </w:t>
-      </w:r>
-      <w:r>
-        <w:rPr>
-          <w:i/>
-          <w:color w:val="auto"/>
-          <w:sz w:val="18"/>
-        </w:rPr>
-        <w:t>Agile</w:t>
-      </w:r>
-      <w:r>
-        <w:rPr>
-          <w:i/>
-          <w:color w:val="auto"/>
-          <w:sz w:val="18"/>
-        </w:rPr>
-        <w:t xml:space="preserve"> Model</w:t>
-      </w:r>
-    </w:p>
-    <w:p>
-      <w:pPr>
-        <w:spacing w:after="230" w:line="276" w:lineRule="auto"/>
-        <w:ind w:left="3237" w:right="386" w:hanging="2964"/>
         <w:jc w:val="left"/>
       </w:pPr>
     </w:p>
@@ -20944,6 +20792,7 @@
     </w:p>
     <w:p>
       <w:pPr>
+        <w:keepNext/>
         <w:jc w:val="center"/>
       </w:pPr>
       <w:r>
@@ -20996,14 +20845,25 @@
     </w:p>
     <w:p>
       <w:pPr>
+        <w:pStyle w:val="Caption"/>
         <w:jc w:val="center"/>
       </w:pPr>
       <w:r>
-        <w:rPr>
-          <w:i/>
-          <w:sz w:val="18"/>
-        </w:rPr>
-        <w:t>Figure 5.1.1 Activity diagram of mobile app</w:t>
+        <w:t xml:space="preserve">Figure </w:t>
+      </w:r>
+      <w:fldSimple w:instr=" SEQ Figure \* ARABIC ">
+        <w:r>
+          <w:rPr>
+            <w:noProof/>
+          </w:rPr>
+          <w:t>15</w:t>
+        </w:r>
+      </w:fldSimple>
+      <w:r>
+        <w:t xml:space="preserve"> </w:t>
+      </w:r>
+      <w:r>
+        <w:t>Activity diagram of mobile app</w:t>
       </w:r>
     </w:p>
     <w:p>
@@ -21023,6 +20883,7 @@
     </w:p>
     <w:p>
       <w:pPr>
+        <w:keepNext/>
         <w:jc w:val="center"/>
       </w:pPr>
       <w:r>
@@ -21075,28 +20936,25 @@
     </w:p>
     <w:p>
       <w:pPr>
+        <w:pStyle w:val="Caption"/>
         <w:jc w:val="center"/>
       </w:pPr>
       <w:r>
-        <w:rPr>
-          <w:i/>
-          <w:sz w:val="18"/>
-        </w:rPr>
         <w:t xml:space="preserve">Figure </w:t>
       </w:r>
-      <w:r>
-        <w:rPr>
-          <w:i/>
-          <w:sz w:val="18"/>
-        </w:rPr>
-        <w:t>5.1.2 Activity</w:t>
-      </w:r>
-      <w:r>
-        <w:rPr>
-          <w:i/>
-          <w:sz w:val="18"/>
-        </w:rPr>
-        <w:t xml:space="preserve"> diagram of Admin panel</w:t>
+      <w:fldSimple w:instr=" SEQ Figure \* ARABIC ">
+        <w:r>
+          <w:rPr>
+            <w:noProof/>
+          </w:rPr>
+          <w:t>16</w:t>
+        </w:r>
+      </w:fldSimple>
+      <w:r>
+        <w:t xml:space="preserve"> </w:t>
+      </w:r>
+      <w:r>
+        <w:t>Activity diagram of Admin panel</w:t>
       </w:r>
     </w:p>
     <w:p>
@@ -21132,12 +20990,10 @@
     </w:p>
     <w:p>
       <w:pPr>
+        <w:keepNext/>
         <w:spacing w:after="101" w:line="276" w:lineRule="auto"/>
         <w:ind w:left="5"/>
         <w:jc w:val="left"/>
-        <w:rPr>
-          <w:lang w:val="en-GB"/>
-        </w:rPr>
       </w:pPr>
       <w:r>
         <w:rPr>
@@ -21189,41 +21045,28 @@
     </w:p>
     <w:p>
       <w:pPr>
-        <w:spacing w:after="81" w:line="276" w:lineRule="auto"/>
-        <w:ind w:left="2160" w:right="401"/>
+        <w:pStyle w:val="Caption"/>
         <w:jc w:val="center"/>
         <w:rPr>
-          <w:i/>
-          <w:sz w:val="18"/>
-        </w:rPr>
-      </w:pPr>
-      <w:r>
-        <w:rPr>
-          <w:i/>
-          <w:sz w:val="18"/>
-        </w:rPr>
-        <w:t>Figure 5.</w:t>
-      </w:r>
-      <w:r>
-        <w:rPr>
-          <w:i/>
-          <w:sz w:val="18"/>
-        </w:rPr>
-        <w:t>2</w:t>
-      </w:r>
-      <w:r>
-        <w:rPr>
-          <w:i/>
-          <w:sz w:val="18"/>
-        </w:rPr>
-        <w:t>.</w:t>
-      </w:r>
-      <w:r>
-        <w:rPr>
-          <w:i/>
-          <w:sz w:val="18"/>
-        </w:rPr>
-        <w:t>1 Database Design</w:t>
+          <w:lang w:val="en-GB"/>
+        </w:rPr>
+      </w:pPr>
+      <w:r>
+        <w:t xml:space="preserve">Figure </w:t>
+      </w:r>
+      <w:fldSimple w:instr=" SEQ Figure \* ARABIC ">
+        <w:r>
+          <w:rPr>
+            <w:noProof/>
+          </w:rPr>
+          <w:t>17</w:t>
+        </w:r>
+      </w:fldSimple>
+      <w:r>
+        <w:t xml:space="preserve"> </w:t>
+      </w:r>
+      <w:r>
+        <w:t>Database Design</w:t>
       </w:r>
     </w:p>
     <w:p>
@@ -24197,6 +24040,9 @@
   <w:num w:numId="15" w16cid:durableId="904073876">
     <w:abstractNumId w:val="14"/>
   </w:num>
+  <w:num w:numId="16" w16cid:durableId="1556047848">
+    <w:abstractNumId w:val="8"/>
+  </w:num>
   <w:numIdMacAtCleanup w:val="15"/>
 </w:numbering>
 </file>
@@ -24256,7 +24102,7 @@
     <w:lsdException w:name="footer" w:semiHidden="1" w:unhideWhenUsed="1"/>
     <w:lsdException w:name="index heading" w:semiHidden="1" w:unhideWhenUsed="1"/>
     <w:lsdException w:name="caption" w:semiHidden="1" w:uiPriority="35" w:unhideWhenUsed="1" w:qFormat="1"/>
-    <w:lsdException w:name="table of figures" w:semiHidden="1" w:unhideWhenUsed="1"/>
+    <w:lsdException w:name="table of figures" w:semiHidden="1" w:unhideWhenUsed="1" w:qFormat="1"/>
     <w:lsdException w:name="envelope address" w:semiHidden="1" w:unhideWhenUsed="1"/>
     <w:lsdException w:name="envelope return" w:semiHidden="1" w:unhideWhenUsed="1"/>
     <w:lsdException w:name="footnote reference" w:semiHidden="1" w:unhideWhenUsed="1"/>
@@ -24306,7 +24152,7 @@
     <w:lsdException w:name="Body Text Indent 2" w:semiHidden="1" w:unhideWhenUsed="1"/>
     <w:lsdException w:name="Body Text Indent 3" w:semiHidden="1" w:unhideWhenUsed="1"/>
     <w:lsdException w:name="Block Text" w:semiHidden="1" w:unhideWhenUsed="1"/>
-    <w:lsdException w:name="Hyperlink" w:semiHidden="1" w:unhideWhenUsed="1"/>
+    <w:lsdException w:name="Hyperlink" w:semiHidden="1" w:unhideWhenUsed="1" w:qFormat="1"/>
     <w:lsdException w:name="FollowedHyperlink" w:semiHidden="1" w:unhideWhenUsed="1"/>
     <w:lsdException w:name="Strong" w:uiPriority="22" w:qFormat="1"/>
     <w:lsdException w:name="Emphasis" w:uiPriority="20" w:qFormat="1"/>
@@ -24625,7 +24471,7 @@
         <w:numId w:val="1"/>
       </w:numPr>
       <w:spacing w:after="79"/>
-      <w:ind w:left="10" w:right="346" w:hanging="10"/>
+      <w:ind w:right="346"/>
       <w:jc w:val="center"/>
       <w:outlineLvl w:val="0"/>
     </w:pPr>
@@ -24915,6 +24761,7 @@
     <w:basedOn w:val="DefaultParagraphFont"/>
     <w:uiPriority w:val="99"/>
     <w:unhideWhenUsed/>
+    <w:qFormat/>
     <w:rsid w:val="007E01C1"/>
     <w:rPr>
       <w:color w:val="0563C1" w:themeColor="hyperlink"/>
@@ -25182,6 +25029,48 @@
       <w:rFonts w:asciiTheme="majorHAnsi" w:eastAsiaTheme="majorEastAsia" w:hAnsiTheme="majorHAnsi" w:cstheme="majorBidi"/>
       <w:color w:val="2F5496" w:themeColor="accent1" w:themeShade="BF"/>
       <w:sz w:val="24"/>
+    </w:rPr>
+  </w:style>
+  <w:style w:type="paragraph" w:styleId="Caption">
+    <w:name w:val="caption"/>
+    <w:basedOn w:val="Normal"/>
+    <w:next w:val="Normal"/>
+    <w:uiPriority w:val="35"/>
+    <w:unhideWhenUsed/>
+    <w:qFormat/>
+    <w:rsid w:val="00465CBE"/>
+    <w:pPr>
+      <w:spacing w:after="200" w:line="240" w:lineRule="auto"/>
+    </w:pPr>
+    <w:rPr>
+      <w:i/>
+      <w:iCs/>
+      <w:color w:val="44546A" w:themeColor="text2"/>
+      <w:sz w:val="18"/>
+      <w:szCs w:val="18"/>
+    </w:rPr>
+  </w:style>
+  <w:style w:type="paragraph" w:styleId="TableofFigures">
+    <w:name w:val="table of figures"/>
+    <w:basedOn w:val="Normal"/>
+    <w:next w:val="Normal"/>
+    <w:uiPriority w:val="99"/>
+    <w:unhideWhenUsed/>
+    <w:qFormat/>
+    <w:rsid w:val="00E230A3"/>
+    <w:pPr>
+      <w:spacing w:line="240" w:lineRule="auto"/>
+      <w:ind w:leftChars="200" w:left="200" w:hangingChars="200" w:hanging="200"/>
+      <w:jc w:val="left"/>
+    </w:pPr>
+    <w:rPr>
+      <w:rFonts w:asciiTheme="minorHAnsi" w:eastAsiaTheme="minorEastAsia" w:hAnsiTheme="minorHAnsi" w:cstheme="minorBidi"/>
+      <w:color w:val="auto"/>
+      <w:kern w:val="0"/>
+      <w:sz w:val="20"/>
+      <w:szCs w:val="20"/>
+      <w:lang w:val="en-US" w:eastAsia="zh-CN"/>
+      <w14:ligatures w14:val="none"/>
     </w:rPr>
   </w:style>
 </w:styles>

</xml_diff>

<commit_message>
Fraud Report Generation for One Day Completed Successfully
</commit_message>
<xml_diff>
--- a/NTU Ride Pilot/Documentation/Documentation/NTU Ride Pilot Documentation.docx
+++ b/NTU Ride Pilot/Documentation/Documentation/NTU Ride Pilot Documentation.docx
@@ -462,11 +462,21 @@
         </w:rPr>
         <w:t xml:space="preserve"> </w:t>
       </w:r>
+      <w:proofErr w:type="spellStart"/>
+      <w:proofErr w:type="gramStart"/>
       <w:r>
         <w:rPr>
           <w:sz w:val="28"/>
         </w:rPr>
-        <w:t>Mr.Zahid Javed</w:t>
+        <w:t>Mr.Zahid</w:t>
+      </w:r>
+      <w:proofErr w:type="spellEnd"/>
+      <w:proofErr w:type="gramEnd"/>
+      <w:r>
+        <w:rPr>
+          <w:sz w:val="28"/>
+        </w:rPr>
+        <w:t xml:space="preserve"> Javed</w:t>
       </w:r>
     </w:p>
     <w:p>
@@ -489,11 +499,21 @@
         </w:rPr>
         <w:t xml:space="preserve">Co-Supervisor: </w:t>
       </w:r>
+      <w:proofErr w:type="spellStart"/>
+      <w:proofErr w:type="gramStart"/>
       <w:r>
         <w:rPr>
           <w:sz w:val="28"/>
         </w:rPr>
-        <w:t>Mr.Muhammad Naeem</w:t>
+        <w:t>Mr.Muhammad</w:t>
+      </w:r>
+      <w:proofErr w:type="spellEnd"/>
+      <w:proofErr w:type="gramEnd"/>
+      <w:r>
+        <w:rPr>
+          <w:sz w:val="28"/>
+        </w:rPr>
+        <w:t xml:space="preserve"> Naeem</w:t>
       </w:r>
     </w:p>
     <w:p>
@@ -775,11 +795,21 @@
               </w:rPr>
               <w:t xml:space="preserve"> </w:t>
             </w:r>
+            <w:proofErr w:type="spellStart"/>
+            <w:proofErr w:type="gramStart"/>
             <w:r>
               <w:rPr>
                 <w:szCs w:val="20"/>
               </w:rPr>
-              <w:t>Mr.Zahid Javed</w:t>
+              <w:t>Mr.Zahid</w:t>
+            </w:r>
+            <w:proofErr w:type="spellEnd"/>
+            <w:proofErr w:type="gramEnd"/>
+            <w:r>
+              <w:rPr>
+                <w:szCs w:val="20"/>
+              </w:rPr>
+              <w:t xml:space="preserve"> Javed</w:t>
             </w:r>
           </w:p>
         </w:tc>
@@ -910,8 +940,15 @@
               <w:ind w:left="15" w:right="406" w:hanging="5"/>
               <w:jc w:val="left"/>
             </w:pPr>
-            <w:r>
-              <w:t>Mr.Muhammad Naeem</w:t>
+            <w:proofErr w:type="spellStart"/>
+            <w:proofErr w:type="gramStart"/>
+            <w:r>
+              <w:t>Mr.Muhammad</w:t>
+            </w:r>
+            <w:proofErr w:type="spellEnd"/>
+            <w:proofErr w:type="gramEnd"/>
+            <w:r>
+              <w:t xml:space="preserve"> Naeem</w:t>
             </w:r>
           </w:p>
           <w:p>
@@ -1165,8 +1202,15 @@
               <w:spacing w:line="276" w:lineRule="auto"/>
               <w:jc w:val="left"/>
             </w:pPr>
-            <w:r>
-              <w:t>Dr.Mudassar Ahmad</w:t>
+            <w:proofErr w:type="spellStart"/>
+            <w:proofErr w:type="gramStart"/>
+            <w:r>
+              <w:t>Dr.Mudassar</w:t>
+            </w:r>
+            <w:proofErr w:type="spellEnd"/>
+            <w:proofErr w:type="gramEnd"/>
+            <w:r>
+              <w:t xml:space="preserve"> Ahmad</w:t>
             </w:r>
           </w:p>
         </w:tc>
@@ -1844,8 +1888,13 @@
       </w:r>
     </w:p>
     <w:p>
-      <w:r>
-        <w:t xml:space="preserve">First of all, In the Name of Allah, the Most Beneficent, the Most Merciful. All the praises and thanks be to Allah. A lot of love for our beloved Holy Prophet MUHAMMAD (S.A.W), his guidance always helps us to get the right path. After that, the preparation of this Software Requirements Specification (SRS) document was a collaborative effort involving </w:t>
+      <w:proofErr w:type="gramStart"/>
+      <w:r>
+        <w:t>First of all</w:t>
+      </w:r>
+      <w:proofErr w:type="gramEnd"/>
+      <w:r>
+        <w:t xml:space="preserve">, In the Name of Allah, the Most Beneficent, the Most Merciful. All the praises and thanks be to Allah. A lot of love for our beloved Holy Prophet MUHAMMAD (S.A.W), his guidance always helps us to get the right path. After that, the preparation of this Software Requirements Specification (SRS) document was a collaborative effort involving </w:t>
       </w:r>
       <w:r>
         <w:t>Abubakar</w:t>
@@ -1869,7 +1918,10 @@
         <w:t xml:space="preserve">Special thanks are extended to our Supervisor </w:t>
       </w:r>
       <w:r>
-        <w:t>Mr.Zahid Javed</w:t>
+        <w:t>Mr. Zahid</w:t>
+      </w:r>
+      <w:r>
+        <w:t xml:space="preserve"> Javed</w:t>
       </w:r>
       <w:r>
         <w:t xml:space="preserve"> </w:t>
@@ -1878,13 +1930,19 @@
         <w:t xml:space="preserve">and our Co-Supervisor </w:t>
       </w:r>
       <w:r>
-        <w:t>Mr.Muhammad Naeem</w:t>
+        <w:t>Mr. Muhammad</w:t>
+      </w:r>
+      <w:r>
+        <w:t xml:space="preserve"> Naeem</w:t>
       </w:r>
       <w:r>
         <w:t xml:space="preserve">, who provided invaluable guidance and support throughout the SRS preparation process. The author would also like to acknowledge the invaluable support and suggestions provided by </w:t>
       </w:r>
       <w:r>
-        <w:t>Mr.Zahid Javed</w:t>
+        <w:t>Mr. Zahid</w:t>
+      </w:r>
+      <w:r>
+        <w:t xml:space="preserve"> Javed</w:t>
       </w:r>
       <w:r>
         <w:t xml:space="preserve">. This SRS document would not have been possible without the support and cooperation of all involved individuals. The author is confident that this document will serve as a comprehensive guide for the development and implementation of the </w:t>
@@ -11057,7 +11115,23 @@
                 <w:noProof/>
                 <w:lang w:val="en-US"/>
               </w:rPr>
-              <w:t>CHAPTER 8</w:t>
+              <w:t>CHAP</w:t>
+            </w:r>
+            <w:r>
+              <w:rPr>
+                <w:rStyle w:val="Hyperlink"/>
+                <w:noProof/>
+                <w:lang w:val="en-US"/>
+              </w:rPr>
+              <w:t>T</w:t>
+            </w:r>
+            <w:r>
+              <w:rPr>
+                <w:rStyle w:val="Hyperlink"/>
+                <w:noProof/>
+                <w:lang w:val="en-US"/>
+              </w:rPr>
+              <w:t>ER 8</w:t>
             </w:r>
             <w:r>
               <w:rPr>
@@ -14078,21 +14152,7 @@
             <w:rStyle w:val="Hyperlink"/>
             <w:noProof/>
           </w:rPr>
-          <w:t>Figure 23 Ado</w:t>
-        </w:r>
-        <w:r>
-          <w:rPr>
-            <w:rStyle w:val="Hyperlink"/>
-            <w:noProof/>
-          </w:rPr>
-          <w:t>p</w:t>
-        </w:r>
-        <w:r>
-          <w:rPr>
-            <w:rStyle w:val="Hyperlink"/>
-            <w:noProof/>
-          </w:rPr>
-          <w:t>ted Methodology</w:t>
+          <w:t>Figure 23 Adopted Methodology</w:t>
         </w:r>
         <w:r>
           <w:rPr>
@@ -15532,27 +15592,14 @@
       <w:r>
         <w:t xml:space="preserve">Table </w:t>
       </w:r>
-      <w:r>
-        <w:fldChar w:fldCharType="begin"/>
-      </w:r>
-      <w:r>
-        <w:instrText xml:space="preserve"> SEQ Table \* ARABIC </w:instrText>
-      </w:r>
-      <w:r>
-        <w:fldChar w:fldCharType="separate"/>
-      </w:r>
-      <w:r>
-        <w:rPr>
-          <w:noProof/>
-        </w:rPr>
-        <w:t>1</w:t>
-      </w:r>
-      <w:r>
-        <w:rPr>
-          <w:noProof/>
-        </w:rPr>
-        <w:fldChar w:fldCharType="end"/>
-      </w:r>
+      <w:fldSimple w:instr=" SEQ Table \* ARABIC ">
+        <w:r>
+          <w:rPr>
+            <w:noProof/>
+          </w:rPr>
+          <w:t>1</w:t>
+        </w:r>
+      </w:fldSimple>
       <w:r>
         <w:t xml:space="preserve"> </w:t>
       </w:r>
@@ -16020,10 +16067,7 @@
       </w:pPr>
       <w:bookmarkStart w:id="8" w:name="_Toc202399520"/>
       <w:r>
-        <w:t>1</w:t>
-      </w:r>
-      <w:r>
-        <w:t xml:space="preserve">.1 </w:t>
+        <w:t xml:space="preserve">1.1 </w:t>
       </w:r>
       <w:r>
         <w:t>NTU Ride Pilot</w:t>
@@ -16053,19 +16097,7 @@
       </w:pPr>
       <w:bookmarkStart w:id="9" w:name="_Toc202399521"/>
       <w:r>
-        <w:t>1</w:t>
-      </w:r>
-      <w:r>
-        <w:t>.</w:t>
-      </w:r>
-      <w:r>
-        <w:t>2</w:t>
-      </w:r>
-      <w:r>
-        <w:t xml:space="preserve"> </w:t>
-      </w:r>
-      <w:r>
-        <w:t>Reason to Develop</w:t>
+        <w:t>1.2 Reason to Develop</w:t>
       </w:r>
       <w:bookmarkEnd w:id="9"/>
     </w:p>
@@ -16117,16 +16149,7 @@
       </w:pPr>
       <w:bookmarkStart w:id="10" w:name="_Toc202399522"/>
       <w:r>
-        <w:t>1</w:t>
-      </w:r>
-      <w:r>
-        <w:t>.</w:t>
-      </w:r>
-      <w:r>
-        <w:t>2</w:t>
-      </w:r>
-      <w:r>
-        <w:t xml:space="preserve">.1 </w:t>
+        <w:t xml:space="preserve">1.2.1 </w:t>
       </w:r>
       <w:r>
         <w:t>Addressing Unique Institutional Needs</w:t>
@@ -16165,16 +16188,7 @@
       </w:pPr>
       <w:bookmarkStart w:id="11" w:name="_Toc202399523"/>
       <w:r>
-        <w:t>1</w:t>
-      </w:r>
-      <w:r>
-        <w:t>.</w:t>
-      </w:r>
-      <w:r>
-        <w:t>2</w:t>
-      </w:r>
-      <w:r>
-        <w:t xml:space="preserve">.2 </w:t>
+        <w:t xml:space="preserve">1.2.2 </w:t>
       </w:r>
       <w:r>
         <w:t>Enhancing Safety and Security</w:t>
@@ -16204,22 +16218,7 @@
       </w:pPr>
       <w:bookmarkStart w:id="12" w:name="_Toc202399524"/>
       <w:r>
-        <w:t>1</w:t>
-      </w:r>
-      <w:r>
-        <w:t>.</w:t>
-      </w:r>
-      <w:r>
-        <w:t>2</w:t>
-      </w:r>
-      <w:r>
-        <w:t>.</w:t>
-      </w:r>
-      <w:r>
-        <w:t>3</w:t>
-      </w:r>
-      <w:r>
-        <w:t xml:space="preserve"> </w:t>
+        <w:t xml:space="preserve">1.2.3 </w:t>
       </w:r>
       <w:r>
         <w:t>Bridging Communication Gaps</w:t>
@@ -16246,22 +16245,7 @@
       </w:pPr>
       <w:bookmarkStart w:id="13" w:name="_Toc202399525"/>
       <w:r>
-        <w:t>1</w:t>
-      </w:r>
-      <w:r>
-        <w:t>.</w:t>
-      </w:r>
-      <w:r>
-        <w:t>2</w:t>
-      </w:r>
-      <w:r>
-        <w:t>.</w:t>
-      </w:r>
-      <w:r>
-        <w:t>4</w:t>
-      </w:r>
-      <w:r>
-        <w:t xml:space="preserve"> </w:t>
+        <w:t xml:space="preserve">1.2.4 </w:t>
       </w:r>
       <w:r>
         <w:t>Optimizing Resource Management</w:t>
@@ -16309,22 +16293,7 @@
       </w:pPr>
       <w:bookmarkStart w:id="14" w:name="_Toc202399526"/>
       <w:r>
-        <w:t>1</w:t>
-      </w:r>
-      <w:r>
-        <w:t>.</w:t>
-      </w:r>
-      <w:r>
-        <w:t>2</w:t>
-      </w:r>
-      <w:r>
-        <w:t>.</w:t>
-      </w:r>
-      <w:r>
-        <w:t>5</w:t>
-      </w:r>
-      <w:r>
-        <w:t xml:space="preserve"> </w:t>
+        <w:t xml:space="preserve">1.2.5 </w:t>
       </w:r>
       <w:r>
         <w:t>Scalability and Adaptability</w:t>
@@ -16392,22 +16361,7 @@
       </w:pPr>
       <w:bookmarkStart w:id="15" w:name="_Toc202399527"/>
       <w:r>
-        <w:t>1</w:t>
-      </w:r>
-      <w:r>
-        <w:t>.</w:t>
-      </w:r>
-      <w:r>
-        <w:t>2</w:t>
-      </w:r>
-      <w:r>
-        <w:t>.</w:t>
-      </w:r>
-      <w:r>
-        <w:t>6</w:t>
-      </w:r>
-      <w:r>
-        <w:t xml:space="preserve"> </w:t>
+        <w:t xml:space="preserve">1.2.6 </w:t>
       </w:r>
       <w:r>
         <w:t>Sharing Live Location</w:t>
@@ -16450,19 +16404,7 @@
       </w:pPr>
       <w:bookmarkStart w:id="16" w:name="_Toc202399528"/>
       <w:r>
-        <w:t>1</w:t>
-      </w:r>
-      <w:r>
-        <w:t>.</w:t>
-      </w:r>
-      <w:r>
-        <w:t>3</w:t>
-      </w:r>
-      <w:r>
-        <w:t xml:space="preserve"> </w:t>
-      </w:r>
-      <w:r>
-        <w:t>Problem Statement</w:t>
+        <w:t>1.3 Problem Statement</w:t>
       </w:r>
       <w:bookmarkEnd w:id="16"/>
     </w:p>
@@ -16500,7 +16442,21 @@
         <w:rPr>
           <w:lang w:val="en-US"/>
         </w:rPr>
-        <w:t xml:space="preserve"> buses, theft, poor communication with the bus drivers, and absence of the possibility of tracking a bus’s location. Such issues thus complicate movement, organization, and functioning, and pose risk to the learners, their parents, and school management. Currently available solutions do not always have the architecture and flexibility to meet these specific institutional requirements.</w:t>
+        <w:t xml:space="preserve"> buses, theft, poor communication with the bus drivers, and absence of the possibility of tracking a </w:t>
+      </w:r>
+      <w:proofErr w:type="gramStart"/>
+      <w:r>
+        <w:rPr>
+          <w:lang w:val="en-US"/>
+        </w:rPr>
+        <w:t>bus’s</w:t>
+      </w:r>
+      <w:proofErr w:type="gramEnd"/>
+      <w:r>
+        <w:rPr>
+          <w:lang w:val="en-US"/>
+        </w:rPr>
+        <w:t xml:space="preserve"> location. Such issues thus complicate movement, organization, and functioning, and pose risk to the learners, their parents, and school management. Currently available solutions do not always have the architecture and flexibility to meet these specific institutional requirements.</w:t>
       </w:r>
     </w:p>
     <w:p>
@@ -16514,19 +16470,7 @@
       </w:pPr>
       <w:bookmarkStart w:id="17" w:name="_Toc202399529"/>
       <w:r>
-        <w:t>1</w:t>
-      </w:r>
-      <w:r>
-        <w:t>.</w:t>
-      </w:r>
-      <w:r>
-        <w:t>4</w:t>
-      </w:r>
-      <w:r>
-        <w:t xml:space="preserve"> </w:t>
-      </w:r>
-      <w:r>
-        <w:t>Purpose</w:t>
+        <w:t>1.4 Purpose</w:t>
       </w:r>
       <w:bookmarkEnd w:id="17"/>
     </w:p>
@@ -16566,19 +16510,7 @@
       </w:pPr>
       <w:bookmarkStart w:id="18" w:name="_Toc202399530"/>
       <w:r>
-        <w:t>1</w:t>
-      </w:r>
-      <w:r>
-        <w:t>.</w:t>
-      </w:r>
-      <w:r>
-        <w:t>5</w:t>
-      </w:r>
-      <w:r>
-        <w:t xml:space="preserve"> </w:t>
-      </w:r>
-      <w:r>
-        <w:t>Project Goals</w:t>
+        <w:t>1.5 Project Goals</w:t>
       </w:r>
       <w:bookmarkEnd w:id="18"/>
     </w:p>
@@ -16666,19 +16598,7 @@
       </w:pPr>
       <w:bookmarkStart w:id="19" w:name="_Toc202399531"/>
       <w:r>
-        <w:t>1</w:t>
-      </w:r>
-      <w:r>
-        <w:t>.</w:t>
-      </w:r>
-      <w:r>
-        <w:t>6</w:t>
-      </w:r>
-      <w:r>
-        <w:t xml:space="preserve"> </w:t>
-      </w:r>
-      <w:r>
-        <w:t>Objectives</w:t>
+        <w:t>1.6 Objectives</w:t>
       </w:r>
       <w:bookmarkEnd w:id="19"/>
       <w:r>
@@ -16774,19 +16694,7 @@
       </w:pPr>
       <w:bookmarkStart w:id="20" w:name="_Toc202399532"/>
       <w:r>
-        <w:t>1</w:t>
-      </w:r>
-      <w:r>
-        <w:t>.</w:t>
-      </w:r>
-      <w:r>
-        <w:t>7</w:t>
-      </w:r>
-      <w:r>
-        <w:t xml:space="preserve"> </w:t>
-      </w:r>
-      <w:r>
-        <w:t>Project Scope</w:t>
+        <w:t>1.7 Project Scope</w:t>
       </w:r>
       <w:bookmarkEnd w:id="20"/>
     </w:p>
@@ -16809,19 +16717,7 @@
       </w:pPr>
       <w:bookmarkStart w:id="21" w:name="_Toc202399533"/>
       <w:r>
-        <w:t>1</w:t>
-      </w:r>
-      <w:r>
-        <w:t>.</w:t>
-      </w:r>
-      <w:r>
-        <w:t>8</w:t>
-      </w:r>
-      <w:r>
-        <w:t xml:space="preserve"> </w:t>
-      </w:r>
-      <w:r>
-        <w:t>Proposed Solution</w:t>
+        <w:t>1.8 Proposed Solution</w:t>
       </w:r>
       <w:bookmarkEnd w:id="21"/>
     </w:p>
@@ -16841,19 +16737,7 @@
       </w:pPr>
       <w:bookmarkStart w:id="22" w:name="_Toc202399534"/>
       <w:r>
-        <w:t>1</w:t>
-      </w:r>
-      <w:r>
-        <w:t>.</w:t>
-      </w:r>
-      <w:r>
-        <w:t>9</w:t>
-      </w:r>
-      <w:r>
-        <w:t xml:space="preserve"> </w:t>
-      </w:r>
-      <w:r>
-        <w:t>Cost Benefit Analysis</w:t>
+        <w:t>1.9 Cost Benefit Analysis</w:t>
       </w:r>
       <w:bookmarkEnd w:id="22"/>
     </w:p>
@@ -16877,25 +16761,7 @@
       <w:bookmarkStart w:id="23" w:name="_Toc202399535"/>
       <w:r>
         <w:lastRenderedPageBreak/>
-        <w:t>1</w:t>
-      </w:r>
-      <w:r>
-        <w:t>.</w:t>
-      </w:r>
-      <w:r>
-        <w:t>9</w:t>
-      </w:r>
-      <w:r>
-        <w:t>.</w:t>
-      </w:r>
-      <w:r>
-        <w:t>1</w:t>
-      </w:r>
-      <w:r>
-        <w:t xml:space="preserve"> </w:t>
-      </w:r>
-      <w:r>
-        <w:t>Cost Analysis</w:t>
+        <w:t>1.9.1 Cost Analysis</w:t>
       </w:r>
       <w:bookmarkEnd w:id="23"/>
     </w:p>
@@ -16927,27 +16793,14 @@
       <w:r>
         <w:t xml:space="preserve">Table </w:t>
       </w:r>
-      <w:r>
-        <w:fldChar w:fldCharType="begin"/>
-      </w:r>
-      <w:r>
-        <w:instrText xml:space="preserve"> SEQ Table \* ARABIC </w:instrText>
-      </w:r>
-      <w:r>
-        <w:fldChar w:fldCharType="separate"/>
-      </w:r>
-      <w:r>
-        <w:rPr>
-          <w:noProof/>
-        </w:rPr>
-        <w:t>2</w:t>
-      </w:r>
-      <w:r>
-        <w:rPr>
-          <w:noProof/>
-        </w:rPr>
-        <w:fldChar w:fldCharType="end"/>
-      </w:r>
+      <w:fldSimple w:instr=" SEQ Table \* ARABIC ">
+        <w:r>
+          <w:rPr>
+            <w:noProof/>
+          </w:rPr>
+          <w:t>2</w:t>
+        </w:r>
+      </w:fldSimple>
       <w:r>
         <w:t xml:space="preserve"> Cost Analysis</w:t>
       </w:r>
@@ -17453,16 +17306,7 @@
       </w:pPr>
       <w:bookmarkStart w:id="25" w:name="_Toc202399536"/>
       <w:r>
-        <w:t>1</w:t>
-      </w:r>
-      <w:r>
-        <w:t>.</w:t>
-      </w:r>
-      <w:r>
-        <w:t>9</w:t>
-      </w:r>
-      <w:r>
-        <w:t xml:space="preserve">.2 </w:t>
+        <w:t xml:space="preserve">1.9.2 </w:t>
       </w:r>
       <w:r>
         <w:t>Operational &amp; Maintenance Costs</w:t>
@@ -17529,25 +17373,7 @@
       </w:pPr>
       <w:bookmarkStart w:id="26" w:name="_Toc202399537"/>
       <w:r>
-        <w:t>1</w:t>
-      </w:r>
-      <w:r>
-        <w:t>.</w:t>
-      </w:r>
-      <w:r>
-        <w:t>9</w:t>
-      </w:r>
-      <w:r>
-        <w:t>.</w:t>
-      </w:r>
-      <w:r>
-        <w:t>3</w:t>
-      </w:r>
-      <w:r>
-        <w:t xml:space="preserve"> </w:t>
-      </w:r>
-      <w:r>
-        <w:t>Benefit Analysis</w:t>
+        <w:t>1.9.3 Benefit Analysis</w:t>
       </w:r>
       <w:bookmarkEnd w:id="26"/>
     </w:p>
@@ -17742,22 +17568,7 @@
       </w:pPr>
       <w:bookmarkStart w:id="27" w:name="_Toc202399538"/>
       <w:r>
-        <w:t>1</w:t>
-      </w:r>
-      <w:r>
-        <w:t>.</w:t>
-      </w:r>
-      <w:r>
-        <w:t>9</w:t>
-      </w:r>
-      <w:r>
-        <w:t>.</w:t>
-      </w:r>
-      <w:r>
-        <w:t>4</w:t>
-      </w:r>
-      <w:r>
-        <w:t xml:space="preserve"> </w:t>
+        <w:t xml:space="preserve">1.9.4 </w:t>
       </w:r>
       <w:r>
         <w:t>Future Recommendations for Cost Optimization</w:t>
@@ -17827,19 +17638,7 @@
       <w:bookmarkStart w:id="28" w:name="_Toc202399539"/>
       <w:r>
         <w:lastRenderedPageBreak/>
-        <w:t>1</w:t>
-      </w:r>
-      <w:r>
-        <w:t>.1</w:t>
-      </w:r>
-      <w:r>
-        <w:t>0</w:t>
-      </w:r>
-      <w:r>
-        <w:t xml:space="preserve"> </w:t>
-      </w:r>
-      <w:r>
-        <w:t>Project Scheduling</w:t>
+        <w:t>1.10 Project Scheduling</w:t>
       </w:r>
       <w:bookmarkEnd w:id="28"/>
     </w:p>
@@ -17936,27 +17735,14 @@
       <w:r>
         <w:t xml:space="preserve">Figure </w:t>
       </w:r>
-      <w:r>
-        <w:fldChar w:fldCharType="begin"/>
-      </w:r>
-      <w:r>
-        <w:instrText xml:space="preserve"> SEQ Figure \* ARABIC </w:instrText>
-      </w:r>
-      <w:r>
-        <w:fldChar w:fldCharType="separate"/>
-      </w:r>
-      <w:r>
-        <w:rPr>
-          <w:noProof/>
-        </w:rPr>
-        <w:t>1</w:t>
-      </w:r>
-      <w:r>
-        <w:rPr>
-          <w:noProof/>
-        </w:rPr>
-        <w:fldChar w:fldCharType="end"/>
-      </w:r>
+      <w:fldSimple w:instr=" SEQ Figure \* ARABIC ">
+        <w:r>
+          <w:rPr>
+            <w:noProof/>
+          </w:rPr>
+          <w:t>1</w:t>
+        </w:r>
+      </w:fldSimple>
       <w:r>
         <w:t xml:space="preserve"> Gantt Chart</w:t>
       </w:r>
@@ -18053,10 +17839,7 @@
       </w:pPr>
       <w:bookmarkStart w:id="34" w:name="_Toc202399542"/>
       <w:r>
-        <w:t>2</w:t>
-      </w:r>
-      <w:r>
-        <w:t xml:space="preserve">.1 </w:t>
+        <w:t xml:space="preserve">2.1 </w:t>
       </w:r>
       <w:r>
         <w:t>Related Work</w:t>
@@ -18078,10 +17861,7 @@
       </w:pPr>
       <w:bookmarkStart w:id="35" w:name="_Toc202399543"/>
       <w:r>
-        <w:t>2</w:t>
-      </w:r>
-      <w:r>
-        <w:t xml:space="preserve">.1.1 </w:t>
+        <w:t xml:space="preserve">2.1.1 </w:t>
       </w:r>
       <w:r>
         <w:t>Tyler Technologies’ Student Transportation Software</w:t>
@@ -18098,7 +17878,21 @@
         <w:rPr>
           <w:lang w:val="en-US"/>
         </w:rPr>
-        <w:t>Provides integrated solutions for bus routing, fleet maintenance, and parent communication, connecting various aspects of transportation management.</w:t>
+        <w:t xml:space="preserve">Provides integrated solutions for bus </w:t>
+      </w:r>
+      <w:proofErr w:type="gramStart"/>
+      <w:r>
+        <w:rPr>
+          <w:lang w:val="en-US"/>
+        </w:rPr>
+        <w:t>routing</w:t>
+      </w:r>
+      <w:proofErr w:type="gramEnd"/>
+      <w:r>
+        <w:rPr>
+          <w:lang w:val="en-US"/>
+        </w:rPr>
+        <w:t>, fleet maintenance, and parent communication, connecting various aspects of transportation management.</w:t>
       </w:r>
       <w:sdt>
         <w:sdtPr>
@@ -18233,34 +18027,42 @@
       </w:pPr>
       <w:bookmarkStart w:id="36" w:name="_Toc202399544"/>
       <w:r>
-        <w:t>2</w:t>
-      </w:r>
-      <w:r>
-        <w:t>.1.</w:t>
-      </w:r>
-      <w:r>
-        <w:t>2</w:t>
-      </w:r>
-      <w:r>
-        <w:t xml:space="preserve"> </w:t>
-      </w:r>
+        <w:t xml:space="preserve">2.1.2 </w:t>
+      </w:r>
+      <w:proofErr w:type="spellStart"/>
       <w:r>
         <w:t>Edulog</w:t>
       </w:r>
       <w:bookmarkEnd w:id="36"/>
-    </w:p>
-    <w:p>
-      <w:pPr>
-        <w:rPr>
-          <w:lang w:val="en-US"/>
-        </w:rPr>
-      </w:pPr>
-      <w:r>
-        <w:rPr>
-          <w:lang w:val="en-US"/>
-        </w:rPr>
-        <w:t xml:space="preserve">Combines school bus routing, GPS fleet tracking, student </w:t>
-      </w:r>
+      <w:proofErr w:type="spellEnd"/>
+    </w:p>
+    <w:p>
+      <w:pPr>
+        <w:rPr>
+          <w:lang w:val="en-US"/>
+        </w:rPr>
+      </w:pPr>
+      <w:r>
+        <w:rPr>
+          <w:lang w:val="en-US"/>
+        </w:rPr>
+        <w:t xml:space="preserve">Combines school bus </w:t>
+      </w:r>
+      <w:proofErr w:type="gramStart"/>
+      <w:r>
+        <w:rPr>
+          <w:lang w:val="en-US"/>
+        </w:rPr>
+        <w:t>routing</w:t>
+      </w:r>
+      <w:proofErr w:type="gramEnd"/>
+      <w:r>
+        <w:rPr>
+          <w:lang w:val="en-US"/>
+        </w:rPr>
+        <w:t xml:space="preserve">, GPS fleet tracking, student </w:t>
+      </w:r>
+      <w:proofErr w:type="spellStart"/>
       <w:r>
         <w:rPr>
           <w:lang w:val="en-US"/>
@@ -18271,7 +18073,14 @@
         <w:rPr>
           <w:lang w:val="en-US"/>
         </w:rPr>
-        <w:t>ship management, and parent communication apps into a single platform, aiming to streamline transportation operations.</w:t>
+        <w:t>ship</w:t>
+      </w:r>
+      <w:proofErr w:type="spellEnd"/>
+      <w:r>
+        <w:rPr>
+          <w:lang w:val="en-US"/>
+        </w:rPr>
+        <w:t xml:space="preserve"> management, and parent communication apps into a single platform, aiming to streamline transportation operations.</w:t>
       </w:r>
       <w:sdt>
         <w:sdtPr>
@@ -18407,21 +18216,14 @@
       <w:bookmarkStart w:id="37" w:name="_Toc202399545"/>
       <w:r>
         <w:lastRenderedPageBreak/>
-        <w:t>2</w:t>
-      </w:r>
-      <w:r>
-        <w:t>.1.</w:t>
-      </w:r>
-      <w:r>
-        <w:t>3</w:t>
-      </w:r>
-      <w:r>
-        <w:t xml:space="preserve"> </w:t>
-      </w:r>
+        <w:t xml:space="preserve">2.1.3 </w:t>
+      </w:r>
+      <w:proofErr w:type="spellStart"/>
       <w:r>
         <w:t>Loqqat</w:t>
       </w:r>
       <w:bookmarkEnd w:id="37"/>
+      <w:proofErr w:type="spellEnd"/>
     </w:p>
     <w:p>
       <w:pPr>
@@ -18566,16 +18368,7 @@
       </w:pPr>
       <w:bookmarkStart w:id="38" w:name="_Toc202399546"/>
       <w:r>
-        <w:t>2</w:t>
-      </w:r>
-      <w:r>
-        <w:t>.</w:t>
-      </w:r>
-      <w:r>
-        <w:t>2</w:t>
-      </w:r>
-      <w:r>
-        <w:t xml:space="preserve"> </w:t>
+        <w:t xml:space="preserve">2.2 </w:t>
       </w:r>
       <w:r>
         <w:t>RFID Technology in Transportation Systems</w:t>
@@ -18631,16 +18424,7 @@
       </w:pPr>
       <w:bookmarkStart w:id="39" w:name="_Toc202399547"/>
       <w:r>
-        <w:t>2</w:t>
-      </w:r>
-      <w:r>
-        <w:t>.</w:t>
-      </w:r>
-      <w:r>
-        <w:t>3</w:t>
-      </w:r>
-      <w:r>
-        <w:t xml:space="preserve"> </w:t>
+        <w:t xml:space="preserve">2.3 </w:t>
       </w:r>
       <w:r>
         <w:t>GPS-Based Bus Tracking</w:t>
@@ -18696,16 +18480,7 @@
       </w:pPr>
       <w:bookmarkStart w:id="40" w:name="_Toc202399548"/>
       <w:r>
-        <w:t>2</w:t>
-      </w:r>
-      <w:r>
-        <w:t>.</w:t>
-      </w:r>
-      <w:r>
-        <w:t>4</w:t>
-      </w:r>
-      <w:r>
-        <w:t xml:space="preserve"> </w:t>
+        <w:t xml:space="preserve">2.4 </w:t>
       </w:r>
       <w:r>
         <w:t>Load Management in Public Transportation</w:t>
@@ -18774,13 +18549,7 @@
       </w:r>
       <w:bookmarkStart w:id="41" w:name="_Toc202399549"/>
       <w:r>
-        <w:t>2</w:t>
-      </w:r>
-      <w:r>
-        <w:t>.</w:t>
-      </w:r>
-      <w:r>
-        <w:t xml:space="preserve">5 </w:t>
+        <w:t xml:space="preserve">2.5 </w:t>
       </w:r>
       <w:r>
         <w:t>Predictive Arrival Systems</w:t>
@@ -18836,16 +18605,7 @@
       </w:pPr>
       <w:bookmarkStart w:id="42" w:name="_Toc202399550"/>
       <w:r>
-        <w:t>2</w:t>
-      </w:r>
-      <w:r>
-        <w:t>.</w:t>
-      </w:r>
-      <w:r>
-        <w:t>6</w:t>
-      </w:r>
-      <w:r>
-        <w:t xml:space="preserve"> </w:t>
+        <w:t xml:space="preserve">2.6 </w:t>
       </w:r>
       <w:r>
         <w:t>Google Maps and Map box</w:t>
@@ -18875,16 +18635,7 @@
       </w:pPr>
       <w:bookmarkStart w:id="43" w:name="_Toc202399551"/>
       <w:r>
-        <w:t>2</w:t>
-      </w:r>
-      <w:r>
-        <w:t>.</w:t>
-      </w:r>
-      <w:r>
-        <w:t>6</w:t>
-      </w:r>
-      <w:r>
-        <w:t xml:space="preserve">.1 </w:t>
+        <w:t xml:space="preserve">2.6.1 </w:t>
       </w:r>
       <w:r>
         <w:t>Google Maps API</w:t>
@@ -18898,7 +18649,15 @@
         </w:rPr>
       </w:pPr>
       <w:r>
-        <w:t xml:space="preserve">Google Maps API is a full service solution for map integration which allows for real time traffic data, route and time estimations. The versatile Log parser and its reliability is a clear reason why developers choose to work with the company. To work in </w:t>
+        <w:t xml:space="preserve">Google Maps API is a </w:t>
+      </w:r>
+      <w:proofErr w:type="gramStart"/>
+      <w:r>
+        <w:t>full service</w:t>
+      </w:r>
+      <w:proofErr w:type="gramEnd"/>
+      <w:r>
+        <w:t xml:space="preserve"> solution for map integration which allows for real time traffic data, route and time estimations. The versatile Log parser and its reliability is a clear reason why developers choose to work with the company. To work in </w:t>
       </w:r>
       <w:r>
         <w:rPr>
@@ -18920,22 +18679,7 @@
       </w:pPr>
       <w:bookmarkStart w:id="44" w:name="_Toc202399552"/>
       <w:r>
-        <w:t>2</w:t>
-      </w:r>
-      <w:r>
-        <w:t>.</w:t>
-      </w:r>
-      <w:r>
-        <w:t>6</w:t>
-      </w:r>
-      <w:r>
-        <w:t>.</w:t>
-      </w:r>
-      <w:r>
-        <w:t>2</w:t>
-      </w:r>
-      <w:r>
-        <w:t xml:space="preserve"> </w:t>
+        <w:t xml:space="preserve">2.6.2 </w:t>
       </w:r>
       <w:r>
         <w:t>Map box</w:t>
@@ -19088,7 +18832,15 @@
     </w:p>
     <w:p>
       <w:r>
-        <w:t xml:space="preserve">In this bankruptcy, all of the useful requirements of the </w:t>
+        <w:t xml:space="preserve">In this bankruptcy, </w:t>
+      </w:r>
+      <w:proofErr w:type="gramStart"/>
+      <w:r>
+        <w:t>all of</w:t>
+      </w:r>
+      <w:proofErr w:type="gramEnd"/>
+      <w:r>
+        <w:t xml:space="preserve"> the useful requirements of the </w:t>
       </w:r>
       <w:r>
         <w:t>NTURP</w:t>
@@ -19108,10 +18860,7 @@
       </w:pPr>
       <w:bookmarkStart w:id="49" w:name="_Toc202399555"/>
       <w:r>
-        <w:t>3</w:t>
-      </w:r>
-      <w:r>
-        <w:t xml:space="preserve">.1 </w:t>
+        <w:t xml:space="preserve">3.1 </w:t>
       </w:r>
       <w:r>
         <w:t>Functional Requirements</w:t>
@@ -19128,10 +18877,7 @@
       </w:pPr>
       <w:bookmarkStart w:id="50" w:name="_Toc202399556"/>
       <w:r>
-        <w:t>3</w:t>
-      </w:r>
-      <w:r>
-        <w:t xml:space="preserve">.1.1 </w:t>
+        <w:t xml:space="preserve">3.1.1 </w:t>
       </w:r>
       <w:r>
         <w:t>User Authentication and Authorization</w:t>
@@ -19153,16 +18899,7 @@
       </w:pPr>
       <w:bookmarkStart w:id="51" w:name="_Toc202399557"/>
       <w:r>
-        <w:t>3</w:t>
-      </w:r>
-      <w:r>
-        <w:t>.1.</w:t>
-      </w:r>
-      <w:r>
-        <w:t>2</w:t>
-      </w:r>
-      <w:r>
-        <w:t xml:space="preserve"> </w:t>
+        <w:t xml:space="preserve">3.1.2 </w:t>
       </w:r>
       <w:r>
         <w:t>Bus and Route Management</w:t>
@@ -19171,7 +18908,23 @@
     </w:p>
     <w:p>
       <w:r>
-        <w:t>The Admin should also be able to handle bus detail and want to set territories or routes for buses. The Driver should have the facility to record/update the driving routes for individual buses. Also there exists the scenario where the Admin needs to view a list of available buses and their corresponding routes.</w:t>
+        <w:t xml:space="preserve">The </w:t>
+      </w:r>
+      <w:proofErr w:type="gramStart"/>
+      <w:r>
+        <w:t>Admin</w:t>
+      </w:r>
+      <w:proofErr w:type="gramEnd"/>
+      <w:r>
+        <w:t xml:space="preserve"> should also be able to handle bus detail and want to set territories or routes for buses. The Driver should have the facility to record/update the driving routes for individual buses. Also there exists the scenario where the </w:t>
+      </w:r>
+      <w:proofErr w:type="gramStart"/>
+      <w:r>
+        <w:t>Admin</w:t>
+      </w:r>
+      <w:proofErr w:type="gramEnd"/>
+      <w:r>
+        <w:t xml:space="preserve"> needs to view a list of available buses and their corresponding routes.</w:t>
       </w:r>
     </w:p>
     <w:p>
@@ -19184,16 +18937,7 @@
       </w:pPr>
       <w:bookmarkStart w:id="52" w:name="_Toc202399558"/>
       <w:r>
-        <w:t>3</w:t>
-      </w:r>
-      <w:r>
-        <w:t>.1.</w:t>
-      </w:r>
-      <w:r>
-        <w:t>3</w:t>
-      </w:r>
-      <w:r>
-        <w:t xml:space="preserve"> </w:t>
+        <w:t xml:space="preserve">3.1.3 </w:t>
       </w:r>
       <w:r>
         <w:t>Ride Management</w:t>
@@ -19243,16 +18987,7 @@
       <w:bookmarkStart w:id="53" w:name="_Toc202399559"/>
       <w:r>
         <w:lastRenderedPageBreak/>
-        <w:t>3</w:t>
-      </w:r>
-      <w:r>
-        <w:t>.1.</w:t>
-      </w:r>
-      <w:r>
-        <w:t>4</w:t>
-      </w:r>
-      <w:r>
-        <w:t xml:space="preserve"> </w:t>
+        <w:t xml:space="preserve">3.1.4 </w:t>
       </w:r>
       <w:r>
         <w:t>Bus Card Management</w:t>
@@ -19274,16 +19009,7 @@
       </w:pPr>
       <w:bookmarkStart w:id="54" w:name="_Toc202399560"/>
       <w:r>
-        <w:t>3</w:t>
-      </w:r>
-      <w:r>
-        <w:t>.1.</w:t>
-      </w:r>
-      <w:r>
-        <w:t>5</w:t>
-      </w:r>
-      <w:r>
-        <w:t xml:space="preserve"> </w:t>
+        <w:t xml:space="preserve">3.1.5 </w:t>
       </w:r>
       <w:r>
         <w:t>Session and Student Management</w:t>
@@ -19292,7 +19018,15 @@
     </w:p>
     <w:p>
       <w:r>
-        <w:t>The system must allow the Admin to create and end user sessions, as well as set their expiry dates. It should automatically disable student cards when a session expires or is deleted. Additionally, the system must generate app credentials for students up</w:t>
+        <w:t xml:space="preserve">The system must allow the </w:t>
+      </w:r>
+      <w:proofErr w:type="gramStart"/>
+      <w:r>
+        <w:t>Admin</w:t>
+      </w:r>
+      <w:proofErr w:type="gramEnd"/>
+      <w:r>
+        <w:t xml:space="preserve"> to create and end user sessions, as well as set their expiry dates. It should automatically disable student cards when a session expires or is deleted. Additionally, the system must generate app credentials for students up</w:t>
       </w:r>
       <w:r>
         <w:t>on their addition to the system</w:t>
@@ -19311,16 +19045,7 @@
       </w:pPr>
       <w:bookmarkStart w:id="55" w:name="_Toc202399561"/>
       <w:r>
-        <w:t>3</w:t>
-      </w:r>
-      <w:r>
-        <w:t>.1.</w:t>
-      </w:r>
-      <w:r>
-        <w:t>6</w:t>
-      </w:r>
-      <w:r>
-        <w:t xml:space="preserve"> </w:t>
+        <w:t xml:space="preserve">3.1.6 </w:t>
       </w:r>
       <w:r>
         <w:t>Driver Management</w:t>
@@ -19342,16 +19067,7 @@
       </w:pPr>
       <w:bookmarkStart w:id="56" w:name="_Toc202399562"/>
       <w:r>
-        <w:t>3</w:t>
-      </w:r>
-      <w:r>
-        <w:t>.1.</w:t>
-      </w:r>
-      <w:r>
-        <w:t>7</w:t>
-      </w:r>
-      <w:r>
-        <w:t xml:space="preserve"> </w:t>
+        <w:t xml:space="preserve">3.1.7 </w:t>
       </w:r>
       <w:r>
         <w:t>Complaint Management</w:t>
@@ -19373,16 +19089,7 @@
       </w:pPr>
       <w:bookmarkStart w:id="57" w:name="_Toc202399563"/>
       <w:r>
-        <w:t>3</w:t>
-      </w:r>
-      <w:r>
-        <w:t>.1.</w:t>
-      </w:r>
-      <w:r>
-        <w:t>8</w:t>
-      </w:r>
-      <w:r>
-        <w:t xml:space="preserve"> </w:t>
+        <w:t xml:space="preserve">3.1.8 </w:t>
       </w:r>
       <w:r>
         <w:t>Announcement Management</w:t>
@@ -19404,16 +19111,7 @@
       </w:pPr>
       <w:bookmarkStart w:id="58" w:name="_Toc202399564"/>
       <w:r>
-        <w:t>3</w:t>
-      </w:r>
-      <w:r>
-        <w:t>.1.</w:t>
-      </w:r>
-      <w:r>
-        <w:t>9</w:t>
-      </w:r>
-      <w:r>
-        <w:t xml:space="preserve"> </w:t>
+        <w:t xml:space="preserve">3.1.9 </w:t>
       </w:r>
       <w:r>
         <w:t>Notification and Alerts</w:t>
@@ -19435,16 +19133,7 @@
       </w:pPr>
       <w:bookmarkStart w:id="59" w:name="_Toc202399565"/>
       <w:r>
-        <w:t>3</w:t>
-      </w:r>
-      <w:r>
-        <w:t>.1.1</w:t>
-      </w:r>
-      <w:r>
-        <w:t>0</w:t>
-      </w:r>
-      <w:r>
-        <w:t xml:space="preserve"> </w:t>
+        <w:t xml:space="preserve">3.1.10 </w:t>
       </w:r>
       <w:r>
         <w:t>Live Location Tracking</w:t>
@@ -19475,16 +19164,7 @@
       </w:pPr>
       <w:bookmarkStart w:id="60" w:name="_Toc202399566"/>
       <w:r>
-        <w:t>3</w:t>
-      </w:r>
-      <w:r>
-        <w:t>.</w:t>
-      </w:r>
-      <w:r>
-        <w:t>2</w:t>
-      </w:r>
-      <w:r>
-        <w:t xml:space="preserve"> </w:t>
+        <w:t xml:space="preserve">3.2 </w:t>
       </w:r>
       <w:r>
         <w:t>Non-Functional Requirements</w:t>
@@ -19501,19 +19181,7 @@
       </w:pPr>
       <w:bookmarkStart w:id="61" w:name="_Toc202399567"/>
       <w:r>
-        <w:t>3</w:t>
-      </w:r>
-      <w:r>
-        <w:t>.</w:t>
-      </w:r>
-      <w:r>
-        <w:t>2</w:t>
-      </w:r>
-      <w:r>
-        <w:t xml:space="preserve">.1 </w:t>
-      </w:r>
-      <w:r>
-        <w:t>Security</w:t>
+        <w:t>3.2.1 Security</w:t>
       </w:r>
       <w:bookmarkEnd w:id="61"/>
     </w:p>
@@ -19532,25 +19200,7 @@
       </w:pPr>
       <w:bookmarkStart w:id="62" w:name="_Toc202399568"/>
       <w:r>
-        <w:t>3</w:t>
-      </w:r>
-      <w:r>
-        <w:t>.</w:t>
-      </w:r>
-      <w:r>
-        <w:t>2</w:t>
-      </w:r>
-      <w:r>
-        <w:t>.</w:t>
-      </w:r>
-      <w:r>
-        <w:t>2</w:t>
-      </w:r>
-      <w:r>
-        <w:t xml:space="preserve"> </w:t>
-      </w:r>
-      <w:r>
-        <w:t>Performance</w:t>
+        <w:t>3.2.2 Performance</w:t>
       </w:r>
       <w:bookmarkEnd w:id="62"/>
     </w:p>
@@ -19574,25 +19224,7 @@
       </w:pPr>
       <w:bookmarkStart w:id="63" w:name="_Toc202399569"/>
       <w:r>
-        <w:t>3</w:t>
-      </w:r>
-      <w:r>
-        <w:t>.</w:t>
-      </w:r>
-      <w:r>
-        <w:t>2</w:t>
-      </w:r>
-      <w:r>
-        <w:t>.</w:t>
-      </w:r>
-      <w:r>
-        <w:t>3</w:t>
-      </w:r>
-      <w:r>
-        <w:t xml:space="preserve"> </w:t>
-      </w:r>
-      <w:r>
-        <w:t>Availability</w:t>
+        <w:t>3.2.3 Availability</w:t>
       </w:r>
       <w:bookmarkEnd w:id="63"/>
     </w:p>
@@ -19611,25 +19243,7 @@
       </w:pPr>
       <w:bookmarkStart w:id="64" w:name="_Toc202399570"/>
       <w:r>
-        <w:t>3</w:t>
-      </w:r>
-      <w:r>
-        <w:t>.</w:t>
-      </w:r>
-      <w:r>
-        <w:t>2</w:t>
-      </w:r>
-      <w:r>
-        <w:t>.</w:t>
-      </w:r>
-      <w:r>
-        <w:t>4</w:t>
-      </w:r>
-      <w:r>
-        <w:t xml:space="preserve"> </w:t>
-      </w:r>
-      <w:r>
-        <w:t>Scalability</w:t>
+        <w:t>3.2.4 Scalability</w:t>
       </w:r>
       <w:bookmarkEnd w:id="64"/>
     </w:p>
@@ -19693,25 +19307,7 @@
       </w:pPr>
       <w:bookmarkStart w:id="66" w:name="_Toc202399572"/>
       <w:r>
-        <w:t>3</w:t>
-      </w:r>
-      <w:r>
-        <w:t>.</w:t>
-      </w:r>
-      <w:r>
-        <w:t>2</w:t>
-      </w:r>
-      <w:r>
-        <w:t>.</w:t>
-      </w:r>
-      <w:r>
-        <w:t>6</w:t>
-      </w:r>
-      <w:r>
-        <w:t xml:space="preserve"> </w:t>
-      </w:r>
-      <w:r>
-        <w:t>Maintainability</w:t>
+        <w:t>3.2.6 Maintainability</w:t>
       </w:r>
       <w:bookmarkEnd w:id="66"/>
     </w:p>
@@ -19738,25 +19334,7 @@
       </w:pPr>
       <w:bookmarkStart w:id="67" w:name="_Toc202399573"/>
       <w:r>
-        <w:t>3</w:t>
-      </w:r>
-      <w:r>
-        <w:t>.</w:t>
-      </w:r>
-      <w:r>
-        <w:t>2</w:t>
-      </w:r>
-      <w:r>
-        <w:t>.</w:t>
-      </w:r>
-      <w:r>
-        <w:t>7</w:t>
-      </w:r>
-      <w:r>
-        <w:t xml:space="preserve"> </w:t>
-      </w:r>
-      <w:r>
-        <w:t>Efficiency</w:t>
+        <w:t>3.2.7 Efficiency</w:t>
       </w:r>
       <w:bookmarkEnd w:id="67"/>
     </w:p>
@@ -19782,16 +19360,7 @@
       </w:pPr>
       <w:bookmarkStart w:id="68" w:name="_Toc202399574"/>
       <w:r>
-        <w:t>3</w:t>
-      </w:r>
-      <w:r>
-        <w:t>.</w:t>
-      </w:r>
-      <w:r>
-        <w:t>3</w:t>
-      </w:r>
-      <w:r>
-        <w:t xml:space="preserve"> </w:t>
+        <w:t xml:space="preserve">3.3 </w:t>
       </w:r>
       <w:r>
         <w:t>Use Case Diagram</w:t>
@@ -19827,16 +19396,7 @@
       </w:pPr>
       <w:bookmarkStart w:id="69" w:name="_Toc202399575"/>
       <w:r>
-        <w:t>3</w:t>
-      </w:r>
-      <w:r>
-        <w:t>.</w:t>
-      </w:r>
-      <w:r>
-        <w:t>3</w:t>
-      </w:r>
-      <w:r>
-        <w:t xml:space="preserve">.1 </w:t>
+        <w:t xml:space="preserve">3.3.1 </w:t>
       </w:r>
       <w:r>
         <w:t>Use Case of Sign In</w:t>
@@ -19905,27 +19465,14 @@
       <w:r>
         <w:t xml:space="preserve">Figure </w:t>
       </w:r>
-      <w:r>
-        <w:fldChar w:fldCharType="begin"/>
-      </w:r>
-      <w:r>
-        <w:instrText xml:space="preserve"> SEQ Figure \* ARABIC </w:instrText>
-      </w:r>
-      <w:r>
-        <w:fldChar w:fldCharType="separate"/>
-      </w:r>
-      <w:r>
-        <w:rPr>
-          <w:noProof/>
-        </w:rPr>
-        <w:t>2</w:t>
-      </w:r>
-      <w:r>
-        <w:rPr>
-          <w:noProof/>
-        </w:rPr>
-        <w:fldChar w:fldCharType="end"/>
-      </w:r>
+      <w:fldSimple w:instr=" SEQ Figure \* ARABIC ">
+        <w:r>
+          <w:rPr>
+            <w:noProof/>
+          </w:rPr>
+          <w:t>2</w:t>
+        </w:r>
+      </w:fldSimple>
       <w:r>
         <w:t xml:space="preserve"> </w:t>
       </w:r>
@@ -19944,25 +19491,7 @@
       </w:pPr>
       <w:bookmarkStart w:id="71" w:name="_Toc202399576"/>
       <w:r>
-        <w:t>3</w:t>
-      </w:r>
-      <w:r>
-        <w:t>.</w:t>
-      </w:r>
-      <w:r>
-        <w:t>3</w:t>
-      </w:r>
-      <w:r>
-        <w:t>.</w:t>
-      </w:r>
-      <w:r>
-        <w:t>2</w:t>
-      </w:r>
-      <w:r>
-        <w:t xml:space="preserve"> </w:t>
-      </w:r>
-      <w:r>
-        <w:t>Use Case of Sign Up</w:t>
+        <w:t>3.3.2 Use Case of Sign Up</w:t>
       </w:r>
       <w:bookmarkEnd w:id="71"/>
     </w:p>
@@ -20030,27 +19559,14 @@
       <w:r>
         <w:t xml:space="preserve">Figure </w:t>
       </w:r>
-      <w:r>
-        <w:fldChar w:fldCharType="begin"/>
-      </w:r>
-      <w:r>
-        <w:instrText xml:space="preserve"> SEQ Figure \* ARABIC </w:instrText>
-      </w:r>
-      <w:r>
-        <w:fldChar w:fldCharType="separate"/>
-      </w:r>
-      <w:r>
-        <w:rPr>
-          <w:noProof/>
-        </w:rPr>
-        <w:t>3</w:t>
-      </w:r>
-      <w:r>
-        <w:rPr>
-          <w:noProof/>
-        </w:rPr>
-        <w:fldChar w:fldCharType="end"/>
-      </w:r>
+      <w:fldSimple w:instr=" SEQ Figure \* ARABIC ">
+        <w:r>
+          <w:rPr>
+            <w:noProof/>
+          </w:rPr>
+          <w:t>3</w:t>
+        </w:r>
+      </w:fldSimple>
       <w:r>
         <w:t xml:space="preserve"> </w:t>
       </w:r>
@@ -20072,25 +19588,7 @@
       </w:pPr>
       <w:bookmarkStart w:id="73" w:name="_Toc202399577"/>
       <w:r>
-        <w:t>3</w:t>
-      </w:r>
-      <w:r>
-        <w:t>.</w:t>
-      </w:r>
-      <w:r>
-        <w:t>3</w:t>
-      </w:r>
-      <w:r>
-        <w:t>.</w:t>
-      </w:r>
-      <w:r>
-        <w:t>3</w:t>
-      </w:r>
-      <w:r>
-        <w:t xml:space="preserve"> </w:t>
-      </w:r>
-      <w:r>
-        <w:t>Use Case of Bus and Route Management</w:t>
+        <w:t>3.3.3 Use Case of Bus and Route Management</w:t>
       </w:r>
       <w:bookmarkEnd w:id="73"/>
     </w:p>
@@ -20158,27 +19656,14 @@
       <w:r>
         <w:t xml:space="preserve">Figure </w:t>
       </w:r>
-      <w:r>
-        <w:fldChar w:fldCharType="begin"/>
-      </w:r>
-      <w:r>
-        <w:instrText xml:space="preserve"> SEQ Figure \* ARABIC </w:instrText>
-      </w:r>
-      <w:r>
-        <w:fldChar w:fldCharType="separate"/>
-      </w:r>
-      <w:r>
-        <w:rPr>
-          <w:noProof/>
-        </w:rPr>
-        <w:t>4</w:t>
-      </w:r>
-      <w:r>
-        <w:rPr>
-          <w:noProof/>
-        </w:rPr>
-        <w:fldChar w:fldCharType="end"/>
-      </w:r>
+      <w:fldSimple w:instr=" SEQ Figure \* ARABIC ">
+        <w:r>
+          <w:rPr>
+            <w:noProof/>
+          </w:rPr>
+          <w:t>4</w:t>
+        </w:r>
+      </w:fldSimple>
       <w:r>
         <w:t xml:space="preserve"> </w:t>
       </w:r>
@@ -20198,25 +19683,7 @@
       <w:bookmarkStart w:id="75" w:name="_Toc202399578"/>
       <w:r>
         <w:lastRenderedPageBreak/>
-        <w:t>3</w:t>
-      </w:r>
-      <w:r>
-        <w:t>.</w:t>
-      </w:r>
-      <w:r>
-        <w:t>3</w:t>
-      </w:r>
-      <w:r>
-        <w:t>.</w:t>
-      </w:r>
-      <w:r>
-        <w:t>4</w:t>
-      </w:r>
-      <w:r>
-        <w:t xml:space="preserve"> </w:t>
-      </w:r>
-      <w:r>
-        <w:t>Use Case of Ride Management</w:t>
+        <w:t>3.3.4 Use Case of Ride Management</w:t>
       </w:r>
       <w:bookmarkEnd w:id="75"/>
     </w:p>
@@ -20284,27 +19751,14 @@
       <w:r>
         <w:t xml:space="preserve">Figure </w:t>
       </w:r>
-      <w:r>
-        <w:fldChar w:fldCharType="begin"/>
-      </w:r>
-      <w:r>
-        <w:instrText xml:space="preserve"> SEQ Figure \* ARABIC </w:instrText>
-      </w:r>
-      <w:r>
-        <w:fldChar w:fldCharType="separate"/>
-      </w:r>
-      <w:r>
-        <w:rPr>
-          <w:noProof/>
-        </w:rPr>
-        <w:t>5</w:t>
-      </w:r>
-      <w:r>
-        <w:rPr>
-          <w:noProof/>
-        </w:rPr>
-        <w:fldChar w:fldCharType="end"/>
-      </w:r>
+      <w:fldSimple w:instr=" SEQ Figure \* ARABIC ">
+        <w:r>
+          <w:rPr>
+            <w:noProof/>
+          </w:rPr>
+          <w:t>5</w:t>
+        </w:r>
+      </w:fldSimple>
       <w:r>
         <w:t xml:space="preserve"> </w:t>
       </w:r>
@@ -20323,25 +19777,7 @@
       </w:pPr>
       <w:bookmarkStart w:id="77" w:name="_Toc202399579"/>
       <w:r>
-        <w:t>3</w:t>
-      </w:r>
-      <w:r>
-        <w:t>.</w:t>
-      </w:r>
-      <w:r>
-        <w:t>3</w:t>
-      </w:r>
-      <w:r>
-        <w:t>.</w:t>
-      </w:r>
-      <w:r>
-        <w:t>5</w:t>
-      </w:r>
-      <w:r>
-        <w:t xml:space="preserve"> </w:t>
-      </w:r>
-      <w:r>
-        <w:t>Use Case of Bus Card Management</w:t>
+        <w:t>3.3.5 Use Case of Bus Card Management</w:t>
       </w:r>
       <w:bookmarkEnd w:id="77"/>
     </w:p>
@@ -20409,27 +19845,14 @@
       <w:r>
         <w:t xml:space="preserve">Figure </w:t>
       </w:r>
-      <w:r>
-        <w:fldChar w:fldCharType="begin"/>
-      </w:r>
-      <w:r>
-        <w:instrText xml:space="preserve"> SEQ Figure \* ARABIC </w:instrText>
-      </w:r>
-      <w:r>
-        <w:fldChar w:fldCharType="separate"/>
-      </w:r>
-      <w:r>
-        <w:rPr>
-          <w:noProof/>
-        </w:rPr>
-        <w:t>6</w:t>
-      </w:r>
-      <w:r>
-        <w:rPr>
-          <w:noProof/>
-        </w:rPr>
-        <w:fldChar w:fldCharType="end"/>
-      </w:r>
+      <w:fldSimple w:instr=" SEQ Figure \* ARABIC ">
+        <w:r>
+          <w:rPr>
+            <w:noProof/>
+          </w:rPr>
+          <w:t>6</w:t>
+        </w:r>
+      </w:fldSimple>
       <w:r>
         <w:t xml:space="preserve"> </w:t>
       </w:r>
@@ -20449,25 +19872,7 @@
       <w:bookmarkStart w:id="79" w:name="_Toc202399580"/>
       <w:r>
         <w:lastRenderedPageBreak/>
-        <w:t>3</w:t>
-      </w:r>
-      <w:r>
-        <w:t>.</w:t>
-      </w:r>
-      <w:r>
-        <w:t>3</w:t>
-      </w:r>
-      <w:r>
-        <w:t>.</w:t>
-      </w:r>
-      <w:r>
-        <w:t>6</w:t>
-      </w:r>
-      <w:r>
-        <w:t xml:space="preserve"> </w:t>
-      </w:r>
-      <w:r>
-        <w:t>Use Case of Student &amp; Session Management</w:t>
+        <w:t>3.3.6 Use Case of Student &amp; Session Management</w:t>
       </w:r>
       <w:bookmarkEnd w:id="79"/>
     </w:p>
@@ -20535,27 +19940,14 @@
       <w:r>
         <w:t xml:space="preserve">Figure </w:t>
       </w:r>
-      <w:r>
-        <w:fldChar w:fldCharType="begin"/>
-      </w:r>
-      <w:r>
-        <w:instrText xml:space="preserve"> SEQ Figure \* ARABIC </w:instrText>
-      </w:r>
-      <w:r>
-        <w:fldChar w:fldCharType="separate"/>
-      </w:r>
-      <w:r>
-        <w:rPr>
-          <w:noProof/>
-        </w:rPr>
-        <w:t>7</w:t>
-      </w:r>
-      <w:r>
-        <w:rPr>
-          <w:noProof/>
-        </w:rPr>
-        <w:fldChar w:fldCharType="end"/>
-      </w:r>
+      <w:fldSimple w:instr=" SEQ Figure \* ARABIC ">
+        <w:r>
+          <w:rPr>
+            <w:noProof/>
+          </w:rPr>
+          <w:t>7</w:t>
+        </w:r>
+      </w:fldSimple>
       <w:r>
         <w:t xml:space="preserve"> </w:t>
       </w:r>
@@ -20586,25 +19978,7 @@
       </w:pPr>
       <w:bookmarkStart w:id="81" w:name="_Toc202399581"/>
       <w:r>
-        <w:t>3</w:t>
-      </w:r>
-      <w:r>
-        <w:t>.</w:t>
-      </w:r>
-      <w:r>
-        <w:t>3</w:t>
-      </w:r>
-      <w:r>
-        <w:t>.</w:t>
-      </w:r>
-      <w:r>
-        <w:t>7</w:t>
-      </w:r>
-      <w:r>
-        <w:t xml:space="preserve"> </w:t>
-      </w:r>
-      <w:r>
-        <w:t>Use Case of Bus Staff Management</w:t>
+        <w:t>3.3.7 Use Case of Bus Staff Management</w:t>
       </w:r>
       <w:bookmarkEnd w:id="81"/>
       <w:r>
@@ -20686,27 +20060,14 @@
       <w:r>
         <w:t xml:space="preserve">Figure </w:t>
       </w:r>
-      <w:r>
-        <w:fldChar w:fldCharType="begin"/>
-      </w:r>
-      <w:r>
-        <w:instrText xml:space="preserve"> SEQ Figure \* ARABIC </w:instrText>
-      </w:r>
-      <w:r>
-        <w:fldChar w:fldCharType="separate"/>
-      </w:r>
-      <w:r>
-        <w:rPr>
-          <w:noProof/>
-        </w:rPr>
-        <w:t>8</w:t>
-      </w:r>
-      <w:r>
-        <w:rPr>
-          <w:noProof/>
-        </w:rPr>
-        <w:fldChar w:fldCharType="end"/>
-      </w:r>
+      <w:fldSimple w:instr=" SEQ Figure \* ARABIC ">
+        <w:r>
+          <w:rPr>
+            <w:noProof/>
+          </w:rPr>
+          <w:t>8</w:t>
+        </w:r>
+      </w:fldSimple>
       <w:r>
         <w:t xml:space="preserve"> </w:t>
       </w:r>
@@ -20725,25 +20086,7 @@
       </w:pPr>
       <w:bookmarkStart w:id="83" w:name="_Toc202399582"/>
       <w:r>
-        <w:t>3</w:t>
-      </w:r>
-      <w:r>
-        <w:t>.</w:t>
-      </w:r>
-      <w:r>
-        <w:t>3</w:t>
-      </w:r>
-      <w:r>
-        <w:t>.</w:t>
-      </w:r>
-      <w:r>
-        <w:t>8</w:t>
-      </w:r>
-      <w:r>
-        <w:t xml:space="preserve"> </w:t>
-      </w:r>
-      <w:r>
-        <w:t>Use Case of Complaint Management</w:t>
+        <w:t>3.3.8 Use Case of Complaint Management</w:t>
       </w:r>
       <w:bookmarkEnd w:id="83"/>
     </w:p>
@@ -20825,27 +20168,14 @@
       <w:r>
         <w:t xml:space="preserve">Figure </w:t>
       </w:r>
-      <w:r>
-        <w:fldChar w:fldCharType="begin"/>
-      </w:r>
-      <w:r>
-        <w:instrText xml:space="preserve"> SEQ Figure \* ARABIC </w:instrText>
-      </w:r>
-      <w:r>
-        <w:fldChar w:fldCharType="separate"/>
-      </w:r>
-      <w:r>
-        <w:rPr>
-          <w:noProof/>
-        </w:rPr>
-        <w:t>9</w:t>
-      </w:r>
-      <w:r>
-        <w:rPr>
-          <w:noProof/>
-        </w:rPr>
-        <w:fldChar w:fldCharType="end"/>
-      </w:r>
+      <w:fldSimple w:instr=" SEQ Figure \* ARABIC ">
+        <w:r>
+          <w:rPr>
+            <w:noProof/>
+          </w:rPr>
+          <w:t>9</w:t>
+        </w:r>
+      </w:fldSimple>
       <w:r>
         <w:t xml:space="preserve"> </w:t>
       </w:r>
@@ -20872,25 +20202,7 @@
       <w:bookmarkStart w:id="85" w:name="_Toc202399583"/>
       <w:r>
         <w:lastRenderedPageBreak/>
-        <w:t>3</w:t>
-      </w:r>
-      <w:r>
-        <w:t>.</w:t>
-      </w:r>
-      <w:r>
-        <w:t>3</w:t>
-      </w:r>
-      <w:r>
-        <w:t>.</w:t>
-      </w:r>
-      <w:r>
-        <w:t>9</w:t>
-      </w:r>
-      <w:r>
-        <w:t xml:space="preserve"> </w:t>
-      </w:r>
-      <w:r>
-        <w:t>Use Case of Announcement Management</w:t>
+        <w:t>3.3.9 Use Case of Announcement Management</w:t>
       </w:r>
       <w:bookmarkEnd w:id="85"/>
     </w:p>
@@ -20957,27 +20269,14 @@
       <w:r>
         <w:t xml:space="preserve">Figure </w:t>
       </w:r>
-      <w:r>
-        <w:fldChar w:fldCharType="begin"/>
-      </w:r>
-      <w:r>
-        <w:instrText xml:space="preserve"> SEQ Figure \* ARABIC </w:instrText>
-      </w:r>
-      <w:r>
-        <w:fldChar w:fldCharType="separate"/>
-      </w:r>
-      <w:r>
-        <w:rPr>
-          <w:noProof/>
-        </w:rPr>
-        <w:t>10</w:t>
-      </w:r>
-      <w:r>
-        <w:rPr>
-          <w:noProof/>
-        </w:rPr>
-        <w:fldChar w:fldCharType="end"/>
-      </w:r>
+      <w:fldSimple w:instr=" SEQ Figure \* ARABIC ">
+        <w:r>
+          <w:rPr>
+            <w:noProof/>
+          </w:rPr>
+          <w:t>10</w:t>
+        </w:r>
+      </w:fldSimple>
       <w:r>
         <w:t xml:space="preserve"> </w:t>
       </w:r>
@@ -21110,25 +20409,7 @@
       <w:bookmarkStart w:id="87" w:name="_Toc202399584"/>
       <w:r>
         <w:lastRenderedPageBreak/>
-        <w:t>3</w:t>
-      </w:r>
-      <w:r>
-        <w:t>.</w:t>
-      </w:r>
-      <w:r>
-        <w:t>3</w:t>
-      </w:r>
-      <w:r>
-        <w:t>.1</w:t>
-      </w:r>
-      <w:r>
-        <w:t>0</w:t>
-      </w:r>
-      <w:r>
-        <w:t xml:space="preserve"> </w:t>
-      </w:r>
-      <w:r>
-        <w:t>Use Case of General Functionalities</w:t>
+        <w:t>3.3.10 Use Case of General Functionalities</w:t>
       </w:r>
       <w:bookmarkEnd w:id="87"/>
     </w:p>
@@ -21196,27 +20477,14 @@
       <w:r>
         <w:t xml:space="preserve">Figure </w:t>
       </w:r>
-      <w:r>
-        <w:fldChar w:fldCharType="begin"/>
-      </w:r>
-      <w:r>
-        <w:instrText xml:space="preserve"> SEQ Figure \* ARABIC </w:instrText>
-      </w:r>
-      <w:r>
-        <w:fldChar w:fldCharType="separate"/>
-      </w:r>
-      <w:r>
-        <w:rPr>
-          <w:noProof/>
-        </w:rPr>
-        <w:t>11</w:t>
-      </w:r>
-      <w:r>
-        <w:rPr>
-          <w:noProof/>
-        </w:rPr>
-        <w:fldChar w:fldCharType="end"/>
-      </w:r>
+      <w:fldSimple w:instr=" SEQ Figure \* ARABIC ">
+        <w:r>
+          <w:rPr>
+            <w:noProof/>
+          </w:rPr>
+          <w:t>11</w:t>
+        </w:r>
+      </w:fldSimple>
       <w:r>
         <w:t xml:space="preserve"> </w:t>
       </w:r>
@@ -21296,25 +20564,7 @@
       <w:bookmarkStart w:id="89" w:name="_Toc202399585"/>
       <w:r>
         <w:lastRenderedPageBreak/>
-        <w:t>3</w:t>
-      </w:r>
-      <w:r>
-        <w:t>.</w:t>
-      </w:r>
-      <w:r>
-        <w:t>3</w:t>
-      </w:r>
-      <w:r>
-        <w:t>.1</w:t>
-      </w:r>
-      <w:r>
-        <w:t>1</w:t>
-      </w:r>
-      <w:r>
-        <w:t xml:space="preserve"> </w:t>
-      </w:r>
-      <w:r>
-        <w:t>Use Case of Admin Panel</w:t>
+        <w:t>3.3.11 Use Case of Admin Panel</w:t>
       </w:r>
       <w:bookmarkEnd w:id="89"/>
       <w:r>
@@ -21401,27 +20651,14 @@
       <w:r>
         <w:t xml:space="preserve">Figure </w:t>
       </w:r>
-      <w:r>
-        <w:fldChar w:fldCharType="begin"/>
-      </w:r>
-      <w:r>
-        <w:instrText xml:space="preserve"> SEQ Figure \* ARABIC </w:instrText>
-      </w:r>
-      <w:r>
-        <w:fldChar w:fldCharType="separate"/>
-      </w:r>
-      <w:r>
-        <w:rPr>
-          <w:noProof/>
-        </w:rPr>
-        <w:t>12</w:t>
-      </w:r>
-      <w:r>
-        <w:rPr>
-          <w:noProof/>
-        </w:rPr>
-        <w:fldChar w:fldCharType="end"/>
-      </w:r>
+      <w:fldSimple w:instr=" SEQ Figure \* ARABIC ">
+        <w:r>
+          <w:rPr>
+            <w:noProof/>
+          </w:rPr>
+          <w:t>12</w:t>
+        </w:r>
+      </w:fldSimple>
       <w:r>
         <w:t xml:space="preserve"> </w:t>
       </w:r>
@@ -21441,25 +20678,7 @@
       <w:bookmarkStart w:id="91" w:name="_Toc202399586"/>
       <w:r>
         <w:lastRenderedPageBreak/>
-        <w:t>3</w:t>
-      </w:r>
-      <w:r>
-        <w:t>.</w:t>
-      </w:r>
-      <w:r>
-        <w:t>3</w:t>
-      </w:r>
-      <w:r>
-        <w:t>.1</w:t>
-      </w:r>
-      <w:r>
-        <w:t>2</w:t>
-      </w:r>
-      <w:r>
-        <w:t xml:space="preserve"> </w:t>
-      </w:r>
-      <w:r>
-        <w:t>Use Case of Mobile App</w:t>
+        <w:t>3.3.12 Use Case of Mobile App</w:t>
       </w:r>
       <w:bookmarkEnd w:id="91"/>
     </w:p>
@@ -21525,27 +20744,14 @@
       <w:r>
         <w:t xml:space="preserve">Figure </w:t>
       </w:r>
-      <w:r>
-        <w:fldChar w:fldCharType="begin"/>
-      </w:r>
-      <w:r>
-        <w:instrText xml:space="preserve"> SEQ Figure \* ARABIC </w:instrText>
-      </w:r>
-      <w:r>
-        <w:fldChar w:fldCharType="separate"/>
-      </w:r>
-      <w:r>
-        <w:rPr>
-          <w:noProof/>
-        </w:rPr>
-        <w:t>13</w:t>
-      </w:r>
-      <w:r>
-        <w:rPr>
-          <w:noProof/>
-        </w:rPr>
-        <w:fldChar w:fldCharType="end"/>
-      </w:r>
+      <w:fldSimple w:instr=" SEQ Figure \* ARABIC ">
+        <w:r>
+          <w:rPr>
+            <w:noProof/>
+          </w:rPr>
+          <w:t>13</w:t>
+        </w:r>
+      </w:fldSimple>
       <w:r>
         <w:t xml:space="preserve"> </w:t>
       </w:r>
@@ -21563,24 +20769,15 @@
         </w:numPr>
         <w:spacing w:line="276" w:lineRule="auto"/>
       </w:pPr>
-      <w:bookmarkStart w:id="93" w:name="_Toc170067116"/>
-      <w:bookmarkStart w:id="94" w:name="_Toc202399587"/>
-      <w:r>
-        <w:t>3</w:t>
-      </w:r>
-      <w:r>
-        <w:t>.</w:t>
-      </w:r>
-      <w:r>
-        <w:t>4</w:t>
-      </w:r>
-      <w:r>
-        <w:t xml:space="preserve"> </w:t>
+      <w:bookmarkStart w:id="93" w:name="_Toc202399587"/>
+      <w:bookmarkStart w:id="94" w:name="_Toc170067116"/>
+      <w:r>
+        <w:t xml:space="preserve">3.4 </w:t>
       </w:r>
       <w:r>
         <w:t>Use Case Description</w:t>
       </w:r>
-      <w:bookmarkEnd w:id="94"/>
+      <w:bookmarkEnd w:id="93"/>
     </w:p>
     <w:p>
       <w:r>
@@ -21598,22 +20795,10 @@
         </w:numPr>
       </w:pPr>
       <w:bookmarkStart w:id="95" w:name="_Toc202399588"/>
-      <w:bookmarkEnd w:id="93"/>
+      <w:bookmarkEnd w:id="94"/>
       <w:r>
         <w:lastRenderedPageBreak/>
-        <w:t>3</w:t>
-      </w:r>
-      <w:r>
-        <w:t>.</w:t>
-      </w:r>
-      <w:r>
-        <w:t>4</w:t>
-      </w:r>
-      <w:r>
-        <w:t xml:space="preserve">.1 </w:t>
-      </w:r>
-      <w:r>
-        <w:t>Description of Sign In</w:t>
+        <w:t>3.4.1 Description of Sign In</w:t>
       </w:r>
       <w:bookmarkEnd w:id="95"/>
     </w:p>
@@ -21628,27 +20813,14 @@
       <w:r>
         <w:t xml:space="preserve">Table </w:t>
       </w:r>
-      <w:r>
-        <w:fldChar w:fldCharType="begin"/>
-      </w:r>
-      <w:r>
-        <w:instrText xml:space="preserve"> SEQ Table \* ARABIC </w:instrText>
-      </w:r>
-      <w:r>
-        <w:fldChar w:fldCharType="separate"/>
-      </w:r>
-      <w:r>
-        <w:rPr>
-          <w:noProof/>
-        </w:rPr>
-        <w:t>3</w:t>
-      </w:r>
-      <w:r>
-        <w:rPr>
-          <w:noProof/>
-        </w:rPr>
-        <w:fldChar w:fldCharType="end"/>
-      </w:r>
+      <w:fldSimple w:instr=" SEQ Table \* ARABIC ">
+        <w:r>
+          <w:rPr>
+            <w:noProof/>
+          </w:rPr>
+          <w:t>3</w:t>
+        </w:r>
+      </w:fldSimple>
       <w:r>
         <w:t xml:space="preserve"> </w:t>
       </w:r>
@@ -22016,25 +21188,7 @@
       </w:pPr>
       <w:bookmarkStart w:id="97" w:name="_Toc202399589"/>
       <w:r>
-        <w:t>3</w:t>
-      </w:r>
-      <w:r>
-        <w:t>.</w:t>
-      </w:r>
-      <w:r>
-        <w:t>4</w:t>
-      </w:r>
-      <w:r>
-        <w:t>.</w:t>
-      </w:r>
-      <w:r>
-        <w:t>2</w:t>
-      </w:r>
-      <w:r>
-        <w:t xml:space="preserve"> </w:t>
-      </w:r>
-      <w:r>
-        <w:t>Description of Sign Up</w:t>
+        <w:t>3.4.2 Description of Sign Up</w:t>
       </w:r>
       <w:bookmarkEnd w:id="97"/>
     </w:p>
@@ -22049,27 +21203,14 @@
       <w:r>
         <w:t xml:space="preserve">Table </w:t>
       </w:r>
-      <w:r>
-        <w:fldChar w:fldCharType="begin"/>
-      </w:r>
-      <w:r>
-        <w:instrText xml:space="preserve"> SEQ Table \* ARABIC </w:instrText>
-      </w:r>
-      <w:r>
-        <w:fldChar w:fldCharType="separate"/>
-      </w:r>
-      <w:r>
-        <w:rPr>
-          <w:noProof/>
-        </w:rPr>
-        <w:t>4</w:t>
-      </w:r>
-      <w:r>
-        <w:rPr>
-          <w:noProof/>
-        </w:rPr>
-        <w:fldChar w:fldCharType="end"/>
-      </w:r>
+      <w:fldSimple w:instr=" SEQ Table \* ARABIC ">
+        <w:r>
+          <w:rPr>
+            <w:noProof/>
+          </w:rPr>
+          <w:t>4</w:t>
+        </w:r>
+      </w:fldSimple>
       <w:r>
         <w:t xml:space="preserve"> </w:t>
       </w:r>
@@ -22536,25 +21677,7 @@
       </w:pPr>
       <w:bookmarkStart w:id="99" w:name="_Toc202399590"/>
       <w:r>
-        <w:t>3</w:t>
-      </w:r>
-      <w:r>
-        <w:t>.</w:t>
-      </w:r>
-      <w:r>
-        <w:t>4</w:t>
-      </w:r>
-      <w:r>
-        <w:t>.</w:t>
-      </w:r>
-      <w:r>
-        <w:t>3</w:t>
-      </w:r>
-      <w:r>
-        <w:t xml:space="preserve"> </w:t>
-      </w:r>
-      <w:r>
-        <w:t>Description of Bus and Route Management</w:t>
+        <w:t>3.4.3 Description of Bus and Route Management</w:t>
       </w:r>
       <w:bookmarkEnd w:id="99"/>
     </w:p>
@@ -22568,27 +21691,14 @@
       <w:r>
         <w:t xml:space="preserve">Table </w:t>
       </w:r>
-      <w:r>
-        <w:fldChar w:fldCharType="begin"/>
-      </w:r>
-      <w:r>
-        <w:instrText xml:space="preserve"> SEQ Table \* ARABIC </w:instrText>
-      </w:r>
-      <w:r>
-        <w:fldChar w:fldCharType="separate"/>
-      </w:r>
-      <w:r>
-        <w:rPr>
-          <w:noProof/>
-        </w:rPr>
-        <w:t>5</w:t>
-      </w:r>
-      <w:r>
-        <w:rPr>
-          <w:noProof/>
-        </w:rPr>
-        <w:fldChar w:fldCharType="end"/>
-      </w:r>
+      <w:fldSimple w:instr=" SEQ Table \* ARABIC ">
+        <w:r>
+          <w:rPr>
+            <w:noProof/>
+          </w:rPr>
+          <w:t>5</w:t>
+        </w:r>
+      </w:fldSimple>
       <w:r>
         <w:t xml:space="preserve"> </w:t>
       </w:r>
@@ -22828,25 +21938,7 @@
       </w:pPr>
       <w:bookmarkStart w:id="101" w:name="_Toc202399591"/>
       <w:r>
-        <w:t>3</w:t>
-      </w:r>
-      <w:r>
-        <w:t>.</w:t>
-      </w:r>
-      <w:r>
-        <w:t>4</w:t>
-      </w:r>
-      <w:r>
-        <w:t>.</w:t>
-      </w:r>
-      <w:r>
-        <w:t>4</w:t>
-      </w:r>
-      <w:r>
-        <w:t xml:space="preserve"> </w:t>
-      </w:r>
-      <w:r>
-        <w:t>Description of Ride Management</w:t>
+        <w:t>3.4.4 Description of Ride Management</w:t>
       </w:r>
       <w:bookmarkEnd w:id="101"/>
     </w:p>
@@ -22861,27 +21953,14 @@
       <w:r>
         <w:t xml:space="preserve">Table </w:t>
       </w:r>
-      <w:r>
-        <w:fldChar w:fldCharType="begin"/>
-      </w:r>
-      <w:r>
-        <w:instrText xml:space="preserve"> SEQ Table \* ARABIC </w:instrText>
-      </w:r>
-      <w:r>
-        <w:fldChar w:fldCharType="separate"/>
-      </w:r>
-      <w:r>
-        <w:rPr>
-          <w:noProof/>
-        </w:rPr>
-        <w:t>6</w:t>
-      </w:r>
-      <w:r>
-        <w:rPr>
-          <w:noProof/>
-        </w:rPr>
-        <w:fldChar w:fldCharType="end"/>
-      </w:r>
+      <w:fldSimple w:instr=" SEQ Table \* ARABIC ">
+        <w:r>
+          <w:rPr>
+            <w:noProof/>
+          </w:rPr>
+          <w:t>6</w:t>
+        </w:r>
+      </w:fldSimple>
       <w:r>
         <w:t xml:space="preserve"> </w:t>
       </w:r>
@@ -23106,6 +22185,7 @@
               <w:spacing w:line="360" w:lineRule="auto"/>
             </w:pPr>
             <w:r>
+              <w:lastRenderedPageBreak/>
               <w:t>Pre-condition</w:t>
             </w:r>
           </w:p>
@@ -23211,25 +22291,7 @@
       </w:pPr>
       <w:bookmarkStart w:id="103" w:name="_Toc202399592"/>
       <w:r>
-        <w:t>3</w:t>
-      </w:r>
-      <w:r>
-        <w:t>.</w:t>
-      </w:r>
-      <w:r>
-        <w:t>4</w:t>
-      </w:r>
-      <w:r>
-        <w:t>.</w:t>
-      </w:r>
-      <w:r>
-        <w:t>5</w:t>
-      </w:r>
-      <w:r>
-        <w:t xml:space="preserve"> </w:t>
-      </w:r>
-      <w:r>
-        <w:t>Description of Bus Card Management</w:t>
+        <w:t>3.4.5 Description of Bus Card Management</w:t>
       </w:r>
       <w:bookmarkEnd w:id="103"/>
     </w:p>
@@ -23244,27 +22306,14 @@
       <w:r>
         <w:t xml:space="preserve">Table </w:t>
       </w:r>
-      <w:r>
-        <w:fldChar w:fldCharType="begin"/>
-      </w:r>
-      <w:r>
-        <w:instrText xml:space="preserve"> SEQ Table \* ARABIC </w:instrText>
-      </w:r>
-      <w:r>
-        <w:fldChar w:fldCharType="separate"/>
-      </w:r>
-      <w:r>
-        <w:rPr>
-          <w:noProof/>
-        </w:rPr>
-        <w:t>7</w:t>
-      </w:r>
-      <w:r>
-        <w:rPr>
-          <w:noProof/>
-        </w:rPr>
-        <w:fldChar w:fldCharType="end"/>
-      </w:r>
+      <w:fldSimple w:instr=" SEQ Table \* ARABIC ">
+        <w:r>
+          <w:rPr>
+            <w:noProof/>
+          </w:rPr>
+          <w:t>7</w:t>
+        </w:r>
+      </w:fldSimple>
       <w:r>
         <w:t xml:space="preserve"> </w:t>
       </w:r>
@@ -23548,25 +22597,7 @@
       <w:bookmarkStart w:id="105" w:name="_Toc202399593"/>
       <w:r>
         <w:lastRenderedPageBreak/>
-        <w:t>3</w:t>
-      </w:r>
-      <w:r>
-        <w:t>.</w:t>
-      </w:r>
-      <w:r>
-        <w:t>4</w:t>
-      </w:r>
-      <w:r>
-        <w:t>.</w:t>
-      </w:r>
-      <w:r>
-        <w:t>6</w:t>
-      </w:r>
-      <w:r>
-        <w:t xml:space="preserve"> </w:t>
-      </w:r>
-      <w:r>
-        <w:t>Description of Session and Student Management</w:t>
+        <w:t>3.4.6 Description of Session and Student Management</w:t>
       </w:r>
       <w:bookmarkEnd w:id="105"/>
     </w:p>
@@ -23581,27 +22612,14 @@
       <w:r>
         <w:t xml:space="preserve">Table </w:t>
       </w:r>
-      <w:r>
-        <w:fldChar w:fldCharType="begin"/>
-      </w:r>
-      <w:r>
-        <w:instrText xml:space="preserve"> SEQ Table \* ARABIC </w:instrText>
-      </w:r>
-      <w:r>
-        <w:fldChar w:fldCharType="separate"/>
-      </w:r>
-      <w:r>
-        <w:rPr>
-          <w:noProof/>
-        </w:rPr>
-        <w:t>8</w:t>
-      </w:r>
-      <w:r>
-        <w:rPr>
-          <w:noProof/>
-        </w:rPr>
-        <w:fldChar w:fldCharType="end"/>
-      </w:r>
+      <w:fldSimple w:instr=" SEQ Table \* ARABIC ">
+        <w:r>
+          <w:rPr>
+            <w:noProof/>
+          </w:rPr>
+          <w:t>8</w:t>
+        </w:r>
+      </w:fldSimple>
       <w:r>
         <w:t xml:space="preserve"> </w:t>
       </w:r>
@@ -23872,25 +22890,7 @@
       </w:pPr>
       <w:bookmarkStart w:id="107" w:name="_Toc202399594"/>
       <w:r>
-        <w:t>3</w:t>
-      </w:r>
-      <w:r>
-        <w:t>.</w:t>
-      </w:r>
-      <w:r>
-        <w:t>4</w:t>
-      </w:r>
-      <w:r>
-        <w:t>.</w:t>
-      </w:r>
-      <w:r>
-        <w:t>7</w:t>
-      </w:r>
-      <w:r>
-        <w:t xml:space="preserve"> </w:t>
-      </w:r>
-      <w:r>
-        <w:t>Description of Bus Staff Management</w:t>
+        <w:t>3.4.7 Description of Bus Staff Management</w:t>
       </w:r>
       <w:bookmarkEnd w:id="107"/>
     </w:p>
@@ -23905,27 +22905,14 @@
       <w:r>
         <w:t xml:space="preserve">Table </w:t>
       </w:r>
-      <w:r>
-        <w:fldChar w:fldCharType="begin"/>
-      </w:r>
-      <w:r>
-        <w:instrText xml:space="preserve"> SEQ Table \* ARABIC </w:instrText>
-      </w:r>
-      <w:r>
-        <w:fldChar w:fldCharType="separate"/>
-      </w:r>
-      <w:r>
-        <w:rPr>
-          <w:noProof/>
-        </w:rPr>
-        <w:t>9</w:t>
-      </w:r>
-      <w:r>
-        <w:rPr>
-          <w:noProof/>
-        </w:rPr>
-        <w:fldChar w:fldCharType="end"/>
-      </w:r>
+      <w:fldSimple w:instr=" SEQ Table \* ARABIC ">
+        <w:r>
+          <w:rPr>
+            <w:noProof/>
+          </w:rPr>
+          <w:t>9</w:t>
+        </w:r>
+      </w:fldSimple>
       <w:r>
         <w:t xml:space="preserve"> </w:t>
       </w:r>
@@ -24120,6 +23107,7 @@
               <w:spacing w:line="360" w:lineRule="auto"/>
             </w:pPr>
             <w:r>
+              <w:lastRenderedPageBreak/>
               <w:t>Pre-condition</w:t>
             </w:r>
           </w:p>
@@ -24228,25 +23216,7 @@
       </w:pPr>
       <w:bookmarkStart w:id="109" w:name="_Toc202399595"/>
       <w:r>
-        <w:t>3</w:t>
-      </w:r>
-      <w:r>
-        <w:t>.</w:t>
-      </w:r>
-      <w:r>
-        <w:t>4</w:t>
-      </w:r>
-      <w:r>
-        <w:t>.</w:t>
-      </w:r>
-      <w:r>
-        <w:t>8</w:t>
-      </w:r>
-      <w:r>
-        <w:t xml:space="preserve"> </w:t>
-      </w:r>
-      <w:r>
-        <w:t>Description of Complaint Management</w:t>
+        <w:t>3.4.8 Description of Complaint Management</w:t>
       </w:r>
       <w:bookmarkEnd w:id="109"/>
     </w:p>
@@ -24261,27 +23231,14 @@
       <w:r>
         <w:t xml:space="preserve">Table </w:t>
       </w:r>
-      <w:r>
-        <w:fldChar w:fldCharType="begin"/>
-      </w:r>
-      <w:r>
-        <w:instrText xml:space="preserve"> SEQ Table \* ARABIC </w:instrText>
-      </w:r>
-      <w:r>
-        <w:fldChar w:fldCharType="separate"/>
-      </w:r>
-      <w:r>
-        <w:rPr>
-          <w:noProof/>
-        </w:rPr>
-        <w:t>10</w:t>
-      </w:r>
-      <w:r>
-        <w:rPr>
-          <w:noProof/>
-        </w:rPr>
-        <w:fldChar w:fldCharType="end"/>
-      </w:r>
+      <w:fldSimple w:instr=" SEQ Table \* ARABIC ">
+        <w:r>
+          <w:rPr>
+            <w:noProof/>
+          </w:rPr>
+          <w:t>10</w:t>
+        </w:r>
+      </w:fldSimple>
       <w:r>
         <w:t xml:space="preserve"> </w:t>
       </w:r>
@@ -24562,25 +23519,7 @@
       </w:pPr>
       <w:bookmarkStart w:id="111" w:name="_Toc202399596"/>
       <w:r>
-        <w:t>3</w:t>
-      </w:r>
-      <w:r>
-        <w:t>.</w:t>
-      </w:r>
-      <w:r>
-        <w:t>4</w:t>
-      </w:r>
-      <w:r>
-        <w:t>.</w:t>
-      </w:r>
-      <w:r>
-        <w:t>9</w:t>
-      </w:r>
-      <w:r>
-        <w:t xml:space="preserve"> </w:t>
-      </w:r>
-      <w:r>
-        <w:t>Description of Announcement Management</w:t>
+        <w:t>3.4.9 Description of Announcement Management</w:t>
       </w:r>
       <w:bookmarkEnd w:id="111"/>
     </w:p>
@@ -24594,27 +23533,14 @@
       <w:r>
         <w:t xml:space="preserve">Table </w:t>
       </w:r>
-      <w:r>
-        <w:fldChar w:fldCharType="begin"/>
-      </w:r>
-      <w:r>
-        <w:instrText xml:space="preserve"> SEQ Table \* ARABIC </w:instrText>
-      </w:r>
-      <w:r>
-        <w:fldChar w:fldCharType="separate"/>
-      </w:r>
-      <w:r>
-        <w:rPr>
-          <w:noProof/>
-        </w:rPr>
-        <w:t>11</w:t>
-      </w:r>
-      <w:r>
-        <w:rPr>
-          <w:noProof/>
-        </w:rPr>
-        <w:fldChar w:fldCharType="end"/>
-      </w:r>
+      <w:fldSimple w:instr=" SEQ Table \* ARABIC ">
+        <w:r>
+          <w:rPr>
+            <w:noProof/>
+          </w:rPr>
+          <w:t>11</w:t>
+        </w:r>
+      </w:fldSimple>
       <w:r>
         <w:t xml:space="preserve"> </w:t>
       </w:r>
@@ -24888,25 +23814,7 @@
       </w:pPr>
       <w:bookmarkStart w:id="113" w:name="_Toc202399597"/>
       <w:r>
-        <w:t>3</w:t>
-      </w:r>
-      <w:r>
-        <w:t>.</w:t>
-      </w:r>
-      <w:r>
-        <w:t>4</w:t>
-      </w:r>
-      <w:r>
-        <w:t>.1</w:t>
-      </w:r>
-      <w:r>
-        <w:t>0</w:t>
-      </w:r>
-      <w:r>
-        <w:t xml:space="preserve"> </w:t>
-      </w:r>
-      <w:r>
-        <w:t>Description of General Functionalities</w:t>
+        <w:t>3.4.10 Description of General Functionalities</w:t>
       </w:r>
       <w:bookmarkEnd w:id="113"/>
     </w:p>
@@ -24920,27 +23828,14 @@
       <w:r>
         <w:t xml:space="preserve">Table </w:t>
       </w:r>
-      <w:r>
-        <w:fldChar w:fldCharType="begin"/>
-      </w:r>
-      <w:r>
-        <w:instrText xml:space="preserve"> SEQ Table \* ARABIC </w:instrText>
-      </w:r>
-      <w:r>
-        <w:fldChar w:fldCharType="separate"/>
-      </w:r>
-      <w:r>
-        <w:rPr>
-          <w:noProof/>
-        </w:rPr>
-        <w:t>12</w:t>
-      </w:r>
-      <w:r>
-        <w:rPr>
-          <w:noProof/>
-        </w:rPr>
-        <w:fldChar w:fldCharType="end"/>
-      </w:r>
+      <w:fldSimple w:instr=" SEQ Table \* ARABIC ">
+        <w:r>
+          <w:rPr>
+            <w:noProof/>
+          </w:rPr>
+          <w:t>12</w:t>
+        </w:r>
+      </w:fldSimple>
       <w:r>
         <w:t xml:space="preserve"> </w:t>
       </w:r>
@@ -25311,10 +24206,7 @@
       </w:pPr>
       <w:bookmarkStart w:id="117" w:name="_Toc202399600"/>
       <w:r>
-        <w:t>4</w:t>
-      </w:r>
-      <w:r>
-        <w:t xml:space="preserve">.1 </w:t>
+        <w:t xml:space="preserve">4.1 </w:t>
       </w:r>
       <w:r>
         <w:t>Agile Software Development Methodology</w:t>
@@ -25348,16 +24240,7 @@
       </w:pPr>
       <w:bookmarkStart w:id="118" w:name="_Toc202399601"/>
       <w:r>
-        <w:t>4</w:t>
-      </w:r>
-      <w:r>
-        <w:t>.</w:t>
-      </w:r>
-      <w:r>
-        <w:t>2</w:t>
-      </w:r>
-      <w:r>
-        <w:t xml:space="preserve"> </w:t>
+        <w:t xml:space="preserve">4.2 </w:t>
       </w:r>
       <w:r>
         <w:t>Selected Methodology: Agile</w:t>
@@ -25380,16 +24263,7 @@
       </w:pPr>
       <w:bookmarkStart w:id="119" w:name="_Toc202399602"/>
       <w:r>
-        <w:t>4</w:t>
-      </w:r>
-      <w:r>
-        <w:t>.</w:t>
-      </w:r>
-      <w:r>
-        <w:t>3</w:t>
-      </w:r>
-      <w:r>
-        <w:t xml:space="preserve"> </w:t>
+        <w:t xml:space="preserve">4.3 </w:t>
       </w:r>
       <w:r>
         <w:t>Reasons for Selecting Agile Methodology</w:t>
@@ -25455,16 +24329,7 @@
       </w:pPr>
       <w:bookmarkStart w:id="120" w:name="_Toc202399603"/>
       <w:r>
-        <w:t>4</w:t>
-      </w:r>
-      <w:r>
-        <w:t>.</w:t>
-      </w:r>
-      <w:r>
-        <w:t>4</w:t>
-      </w:r>
-      <w:r>
-        <w:t xml:space="preserve"> </w:t>
+        <w:t xml:space="preserve">4.4 </w:t>
       </w:r>
       <w:r>
         <w:t>Project Planning and Execution for NTURP</w:t>
@@ -25540,7 +24405,15 @@
         </w:numPr>
       </w:pPr>
       <w:r>
-        <w:t>Develop, take a look at, and combine features inside the dash</w:t>
+        <w:t xml:space="preserve">Develop, </w:t>
+      </w:r>
+      <w:proofErr w:type="gramStart"/>
+      <w:r>
+        <w:t>take a look</w:t>
+      </w:r>
+      <w:proofErr w:type="gramEnd"/>
+      <w:r>
+        <w:t xml:space="preserve"> at, and combine features inside the dash</w:t>
       </w:r>
       <w:r>
         <w:t>.</w:t>
@@ -25659,27 +24532,14 @@
                             <w:r>
                               <w:t xml:space="preserve">Figure </w:t>
                             </w:r>
-                            <w:r>
-                              <w:fldChar w:fldCharType="begin"/>
-                            </w:r>
-                            <w:r>
-                              <w:instrText xml:space="preserve"> SEQ Figure \* ARABIC </w:instrText>
-                            </w:r>
-                            <w:r>
-                              <w:fldChar w:fldCharType="separate"/>
-                            </w:r>
-                            <w:r>
-                              <w:rPr>
-                                <w:noProof/>
-                              </w:rPr>
-                              <w:t>14</w:t>
-                            </w:r>
-                            <w:r>
-                              <w:rPr>
-                                <w:noProof/>
-                              </w:rPr>
-                              <w:fldChar w:fldCharType="end"/>
-                            </w:r>
+                            <w:fldSimple w:instr=" SEQ Figure \* ARABIC ">
+                              <w:r>
+                                <w:rPr>
+                                  <w:noProof/>
+                                </w:rPr>
+                                <w:t>14</w:t>
+                              </w:r>
+                            </w:fldSimple>
                             <w:r>
                               <w:t xml:space="preserve"> </w:t>
                             </w:r>
@@ -25725,27 +24585,14 @@
                       <w:r>
                         <w:t xml:space="preserve">Figure </w:t>
                       </w:r>
-                      <w:r>
-                        <w:fldChar w:fldCharType="begin"/>
-                      </w:r>
-                      <w:r>
-                        <w:instrText xml:space="preserve"> SEQ Figure \* ARABIC </w:instrText>
-                      </w:r>
-                      <w:r>
-                        <w:fldChar w:fldCharType="separate"/>
-                      </w:r>
-                      <w:r>
-                        <w:rPr>
-                          <w:noProof/>
-                        </w:rPr>
-                        <w:t>14</w:t>
-                      </w:r>
-                      <w:r>
-                        <w:rPr>
-                          <w:noProof/>
-                        </w:rPr>
-                        <w:fldChar w:fldCharType="end"/>
-                      </w:r>
+                      <w:fldSimple w:instr=" SEQ Figure \* ARABIC ">
+                        <w:r>
+                          <w:rPr>
+                            <w:noProof/>
+                          </w:rPr>
+                          <w:t>14</w:t>
+                        </w:r>
+                      </w:fldSimple>
                       <w:r>
                         <w:t xml:space="preserve"> </w:t>
                       </w:r>
@@ -25981,27 +24828,14 @@
       <w:r>
         <w:t xml:space="preserve">Figure </w:t>
       </w:r>
-      <w:r>
-        <w:fldChar w:fldCharType="begin"/>
-      </w:r>
-      <w:r>
-        <w:instrText xml:space="preserve"> SEQ Figure \* ARABIC </w:instrText>
-      </w:r>
-      <w:r>
-        <w:fldChar w:fldCharType="separate"/>
-      </w:r>
-      <w:r>
-        <w:rPr>
-          <w:noProof/>
-        </w:rPr>
-        <w:t>15</w:t>
-      </w:r>
-      <w:r>
-        <w:rPr>
-          <w:noProof/>
-        </w:rPr>
-        <w:fldChar w:fldCharType="end"/>
-      </w:r>
+      <w:fldSimple w:instr=" SEQ Figure \* ARABIC ">
+        <w:r>
+          <w:rPr>
+            <w:noProof/>
+          </w:rPr>
+          <w:t>15</w:t>
+        </w:r>
+      </w:fldSimple>
       <w:r>
         <w:t xml:space="preserve"> </w:t>
       </w:r>
@@ -26087,27 +24921,14 @@
       <w:r>
         <w:t xml:space="preserve">Figure </w:t>
       </w:r>
-      <w:r>
-        <w:fldChar w:fldCharType="begin"/>
-      </w:r>
-      <w:r>
-        <w:instrText xml:space="preserve"> SEQ Figure \* ARABIC </w:instrText>
-      </w:r>
-      <w:r>
-        <w:fldChar w:fldCharType="separate"/>
-      </w:r>
-      <w:r>
-        <w:rPr>
-          <w:noProof/>
-        </w:rPr>
-        <w:t>16</w:t>
-      </w:r>
-      <w:r>
-        <w:rPr>
-          <w:noProof/>
-        </w:rPr>
-        <w:fldChar w:fldCharType="end"/>
-      </w:r>
+      <w:fldSimple w:instr=" SEQ Figure \* ARABIC ">
+        <w:r>
+          <w:rPr>
+            <w:noProof/>
+          </w:rPr>
+          <w:t>16</w:t>
+        </w:r>
+      </w:fldSimple>
       <w:r>
         <w:t xml:space="preserve"> </w:t>
       </w:r>
@@ -26214,27 +25035,14 @@
       <w:r>
         <w:t xml:space="preserve">Figure </w:t>
       </w:r>
-      <w:r>
-        <w:fldChar w:fldCharType="begin"/>
-      </w:r>
-      <w:r>
-        <w:instrText xml:space="preserve"> SEQ Figure \* ARABIC </w:instrText>
-      </w:r>
-      <w:r>
-        <w:fldChar w:fldCharType="separate"/>
-      </w:r>
-      <w:r>
-        <w:rPr>
-          <w:noProof/>
-        </w:rPr>
-        <w:t>17</w:t>
-      </w:r>
-      <w:r>
-        <w:rPr>
-          <w:noProof/>
-        </w:rPr>
-        <w:fldChar w:fldCharType="end"/>
-      </w:r>
+      <w:fldSimple w:instr=" SEQ Figure \* ARABIC ">
+        <w:r>
+          <w:rPr>
+            <w:noProof/>
+          </w:rPr>
+          <w:t>17</w:t>
+        </w:r>
+      </w:fldSimple>
       <w:r>
         <w:t xml:space="preserve"> </w:t>
       </w:r>
@@ -26403,27 +25211,14 @@
       <w:r>
         <w:t xml:space="preserve">Figure </w:t>
       </w:r>
-      <w:r>
-        <w:fldChar w:fldCharType="begin"/>
-      </w:r>
-      <w:r>
-        <w:instrText xml:space="preserve"> SEQ Figure \* ARABIC </w:instrText>
-      </w:r>
-      <w:r>
-        <w:fldChar w:fldCharType="separate"/>
-      </w:r>
-      <w:r>
-        <w:rPr>
-          <w:noProof/>
-        </w:rPr>
-        <w:t>18</w:t>
-      </w:r>
-      <w:r>
-        <w:rPr>
-          <w:noProof/>
-        </w:rPr>
-        <w:fldChar w:fldCharType="end"/>
-      </w:r>
+      <w:fldSimple w:instr=" SEQ Figure \* ARABIC ">
+        <w:r>
+          <w:rPr>
+            <w:noProof/>
+          </w:rPr>
+          <w:t>18</w:t>
+        </w:r>
+      </w:fldSimple>
       <w:r>
         <w:t xml:space="preserve"> </w:t>
       </w:r>
@@ -26521,27 +25316,14 @@
       <w:r>
         <w:t xml:space="preserve">Figure </w:t>
       </w:r>
-      <w:r>
-        <w:fldChar w:fldCharType="begin"/>
-      </w:r>
-      <w:r>
-        <w:instrText xml:space="preserve"> SEQ Figure \* ARABIC </w:instrText>
-      </w:r>
-      <w:r>
-        <w:fldChar w:fldCharType="separate"/>
-      </w:r>
-      <w:r>
-        <w:rPr>
-          <w:noProof/>
-        </w:rPr>
-        <w:t>19</w:t>
-      </w:r>
-      <w:r>
-        <w:rPr>
-          <w:noProof/>
-        </w:rPr>
-        <w:fldChar w:fldCharType="end"/>
-      </w:r>
+      <w:fldSimple w:instr=" SEQ Figure \* ARABIC ">
+        <w:r>
+          <w:rPr>
+            <w:noProof/>
+          </w:rPr>
+          <w:t>19</w:t>
+        </w:r>
+      </w:fldSimple>
       <w:r>
         <w:t xml:space="preserve"> </w:t>
       </w:r>
@@ -26625,27 +25407,17 @@
           <w:b/>
           <w:bCs/>
         </w:rPr>
-        <w:t>(</w:t>
+        <w:t>(NTURP)</w:t>
       </w:r>
       <w:r>
         <w:rPr>
           <w:b/>
           <w:bCs/>
         </w:rPr>
-        <w:t>NTURP)</w:t>
-      </w:r>
-      <w:r>
-        <w:rPr>
-          <w:b/>
-          <w:bCs/>
-        </w:rPr>
         <w:t xml:space="preserve"> </w:t>
       </w:r>
       <w:r>
-        <w:t>was</w:t>
-      </w:r>
-      <w:r>
-        <w:t xml:space="preserve"> implemented using various modern tools and technologies. This chapter outlines the tools used during development, explains the class structure of the system, and provides an overview of the system’s deployment architecture.</w:t>
+        <w:t>was implemented using various modern tools and technologies. This chapter outlines the tools used during development, explains the class structure of the system, and provides an overview of the system’s deployment architecture.</w:t>
       </w:r>
     </w:p>
     <w:p>
@@ -26775,6 +25547,7 @@
           <w:lang w:val="en-US"/>
         </w:rPr>
       </w:pPr>
+      <w:proofErr w:type="spellStart"/>
       <w:r>
         <w:rPr>
           <w:b/>
@@ -26783,6 +25556,7 @@
         </w:rPr>
         <w:t>Mapbox</w:t>
       </w:r>
+      <w:proofErr w:type="spellEnd"/>
       <w:r>
         <w:rPr>
           <w:lang w:val="en-US"/>
@@ -26833,8 +25607,18 @@
           <w:bCs/>
           <w:lang w:val="en-US"/>
         </w:rPr>
-        <w:t>Cloud Firestore</w:t>
-      </w:r>
+        <w:t xml:space="preserve">Cloud </w:t>
+      </w:r>
+      <w:proofErr w:type="spellStart"/>
+      <w:r>
+        <w:rPr>
+          <w:b/>
+          <w:bCs/>
+          <w:lang w:val="en-US"/>
+        </w:rPr>
+        <w:t>Firestore</w:t>
+      </w:r>
+      <w:proofErr w:type="spellEnd"/>
       <w:r>
         <w:rPr>
           <w:lang w:val="en-US"/>
@@ -27003,7 +25787,21 @@
         <w:rPr>
           <w:lang w:val="en-US"/>
         </w:rPr>
-        <w:t xml:space="preserve"> outlines interactions between Student, Driver, BusCard, Ride, Feedback, and Announcement entities, ensuring seamless communication and ride operations.</w:t>
+        <w:t xml:space="preserve"> outlines interactions between Student, Driver, </w:t>
+      </w:r>
+      <w:proofErr w:type="spellStart"/>
+      <w:r>
+        <w:rPr>
+          <w:lang w:val="en-US"/>
+        </w:rPr>
+        <w:t>BusCard</w:t>
+      </w:r>
+      <w:proofErr w:type="spellEnd"/>
+      <w:r>
+        <w:rPr>
+          <w:lang w:val="en-US"/>
+        </w:rPr>
+        <w:t>, Ride, Feedback, and Announcement entities, ensuring seamless communication and ride operations.</w:t>
       </w:r>
     </w:p>
     <w:p>
@@ -27051,10 +25849,7 @@
       </w:pPr>
       <w:bookmarkStart w:id="141" w:name="_Toc202399617"/>
       <w:r>
-        <w:t>6.2.1 Mobile</w:t>
-      </w:r>
-      <w:r>
-        <w:t xml:space="preserve"> Application</w:t>
+        <w:t>6.2.1 Mobile Application</w:t>
       </w:r>
       <w:bookmarkEnd w:id="141"/>
     </w:p>
@@ -27122,27 +25917,14 @@
       <w:r>
         <w:t xml:space="preserve">Figure </w:t>
       </w:r>
-      <w:r>
-        <w:fldChar w:fldCharType="begin"/>
-      </w:r>
-      <w:r>
-        <w:instrText xml:space="preserve"> SEQ Figure \* ARABIC </w:instrText>
-      </w:r>
-      <w:r>
-        <w:fldChar w:fldCharType="separate"/>
-      </w:r>
-      <w:r>
-        <w:rPr>
-          <w:noProof/>
-        </w:rPr>
-        <w:t>20</w:t>
-      </w:r>
-      <w:r>
-        <w:rPr>
-          <w:noProof/>
-        </w:rPr>
-        <w:fldChar w:fldCharType="end"/>
-      </w:r>
+      <w:fldSimple w:instr=" SEQ Figure \* ARABIC ">
+        <w:r>
+          <w:rPr>
+            <w:noProof/>
+          </w:rPr>
+          <w:t>20</w:t>
+        </w:r>
+      </w:fldSimple>
       <w:r>
         <w:t xml:space="preserve"> </w:t>
       </w:r>
@@ -27203,16 +25985,7 @@
       </w:pPr>
       <w:bookmarkStart w:id="143" w:name="_Toc202399618"/>
       <w:r>
-        <w:t>6.2.</w:t>
-      </w:r>
-      <w:r>
-        <w:t>2</w:t>
-      </w:r>
-      <w:r>
-        <w:t xml:space="preserve"> </w:t>
-      </w:r>
-      <w:r>
-        <w:t>Admin Panel</w:t>
+        <w:t>6.2.2 Admin Panel</w:t>
       </w:r>
       <w:bookmarkEnd w:id="143"/>
     </w:p>
@@ -27228,7 +26001,7 @@
           <w:lang w:val="en-GB" w:eastAsia="en-GB"/>
         </w:rPr>
         <w:drawing>
-          <wp:inline distT="0" distB="0" distL="0" distR="0" wp14:anchorId="0F3A1E87" wp14:editId="618FA81E">
+          <wp:inline distT="0" distB="0" distL="0" distR="0" wp14:anchorId="0F3A1E87" wp14:editId="3CB96640">
             <wp:extent cx="5273675" cy="4690721"/>
             <wp:effectExtent l="0" t="0" r="3175" b="0"/>
             <wp:docPr id="38" name="Picture 38"/>
@@ -27279,27 +26052,14 @@
       <w:r>
         <w:t xml:space="preserve">Figure </w:t>
       </w:r>
-      <w:r>
-        <w:fldChar w:fldCharType="begin"/>
-      </w:r>
-      <w:r>
-        <w:instrText xml:space="preserve"> SEQ Figure \* ARABIC </w:instrText>
-      </w:r>
-      <w:r>
-        <w:fldChar w:fldCharType="separate"/>
-      </w:r>
-      <w:r>
-        <w:rPr>
-          <w:noProof/>
-        </w:rPr>
-        <w:t>21</w:t>
-      </w:r>
-      <w:r>
-        <w:rPr>
-          <w:noProof/>
-        </w:rPr>
-        <w:fldChar w:fldCharType="end"/>
-      </w:r>
+      <w:fldSimple w:instr=" SEQ Figure \* ARABIC ">
+        <w:r>
+          <w:rPr>
+            <w:noProof/>
+          </w:rPr>
+          <w:t>21</w:t>
+        </w:r>
+      </w:fldSimple>
       <w:r>
         <w:t xml:space="preserve"> </w:t>
       </w:r>
@@ -27365,7 +26125,21 @@
         <w:rPr>
           <w:lang w:val="en-US"/>
         </w:rPr>
-        <w:t>The deployment of the NTU Ride Pilot system follows a cloud-based architecture.</w:t>
+        <w:t xml:space="preserve">The deployment of the NTU Ride Pilot system follows </w:t>
+      </w:r>
+      <w:proofErr w:type="gramStart"/>
+      <w:r>
+        <w:rPr>
+          <w:lang w:val="en-US"/>
+        </w:rPr>
+        <w:t>a cloud</w:t>
+      </w:r>
+      <w:proofErr w:type="gramEnd"/>
+      <w:r>
+        <w:rPr>
+          <w:lang w:val="en-US"/>
+        </w:rPr>
+        <w:t>-based architecture.</w:t>
       </w:r>
     </w:p>
     <w:p>
@@ -27485,8 +26259,18 @@
           <w:bCs/>
           <w:lang w:val="en-US"/>
         </w:rPr>
-        <w:t>Cloud Firestore</w:t>
-      </w:r>
+        <w:t xml:space="preserve">Cloud </w:t>
+      </w:r>
+      <w:proofErr w:type="spellStart"/>
+      <w:r>
+        <w:rPr>
+          <w:b/>
+          <w:bCs/>
+          <w:lang w:val="en-US"/>
+        </w:rPr>
+        <w:t>Firestore</w:t>
+      </w:r>
+      <w:proofErr w:type="spellEnd"/>
       <w:r>
         <w:rPr>
           <w:lang w:val="en-US"/>
@@ -27554,6 +26338,7 @@
           <w:lang w:val="en-US"/>
         </w:rPr>
       </w:pPr>
+      <w:proofErr w:type="spellStart"/>
       <w:r>
         <w:rPr>
           <w:b/>
@@ -27561,7 +26346,16 @@
           <w:lang w:val="en-US"/>
         </w:rPr>
         <w:lastRenderedPageBreak/>
-        <w:t>Mapbox APIs</w:t>
+        <w:t>Mapbox</w:t>
+      </w:r>
+      <w:proofErr w:type="spellEnd"/>
+      <w:r>
+        <w:rPr>
+          <w:b/>
+          <w:bCs/>
+          <w:lang w:val="en-US"/>
+        </w:rPr>
+        <w:t xml:space="preserve"> APIs</w:t>
       </w:r>
       <w:r>
         <w:rPr>
@@ -27840,10 +26634,7 @@
         <w:jc w:val="both"/>
       </w:pPr>
       <w:r>
-        <w:t>Software testing plays a critical role in validating the system's correctness, functionality, and performance. In NTU Ride Pilot</w:t>
-      </w:r>
-      <w:r>
-        <w:t xml:space="preserve"> </w:t>
+        <w:t xml:space="preserve">Software testing plays a critical role in validating the system's correctness, functionality, and performance. In NTU Ride Pilot </w:t>
       </w:r>
       <w:r>
         <w:t>(NTURP)</w:t>
@@ -28126,24 +26917,14 @@
       <w:r>
         <w:t xml:space="preserve">Figure </w:t>
       </w:r>
-      <w:r>
-        <w:fldChar w:fldCharType="begin"/>
-      </w:r>
-      <w:r>
-        <w:instrText xml:space="preserve"> SEQ Figure \* ARABIC </w:instrText>
-      </w:r>
-      <w:r>
-        <w:fldChar w:fldCharType="separate"/>
-      </w:r>
-      <w:r>
-        <w:rPr>
-          <w:noProof/>
-        </w:rPr>
-        <w:t>22</w:t>
-      </w:r>
-      <w:r>
-        <w:fldChar w:fldCharType="end"/>
-      </w:r>
+      <w:fldSimple w:instr=" SEQ Figure \* ARABIC ">
+        <w:r>
+          <w:rPr>
+            <w:noProof/>
+          </w:rPr>
+          <w:t>22</w:t>
+        </w:r>
+      </w:fldSimple>
       <w:r>
         <w:t xml:space="preserve"> Black Box Testing</w:t>
       </w:r>
@@ -28592,7 +27373,21 @@
         <w:rPr>
           <w:lang w:val="en-US"/>
         </w:rPr>
-        <w:t>Real-time bus tracking accuracy via Mapbox.</w:t>
+        <w:t xml:space="preserve">Real-time bus tracking accuracy via </w:t>
+      </w:r>
+      <w:proofErr w:type="spellStart"/>
+      <w:r>
+        <w:rPr>
+          <w:lang w:val="en-US"/>
+        </w:rPr>
+        <w:t>Mapbox</w:t>
+      </w:r>
+      <w:proofErr w:type="spellEnd"/>
+      <w:r>
+        <w:rPr>
+          <w:lang w:val="en-US"/>
+        </w:rPr>
+        <w:t>.</w:t>
       </w:r>
     </w:p>
     <w:p>
@@ -28696,22 +27491,7 @@
       </w:pPr>
       <w:bookmarkStart w:id="154" w:name="_Toc202399627"/>
       <w:r>
-        <w:t>7</w:t>
-      </w:r>
-      <w:r>
-        <w:t>.</w:t>
-      </w:r>
-      <w:r>
-        <w:t>5</w:t>
-      </w:r>
-      <w:r>
-        <w:t>.</w:t>
-      </w:r>
-      <w:r>
-        <w:t>1</w:t>
-      </w:r>
-      <w:r>
-        <w:t xml:space="preserve"> </w:t>
+        <w:t xml:space="preserve">7.5.1 </w:t>
       </w:r>
       <w:r>
         <w:t>Unit Testing</w:t>
@@ -28733,13 +27513,7 @@
       </w:pPr>
       <w:bookmarkStart w:id="155" w:name="_Toc202399628"/>
       <w:r>
-        <w:t>7.5.</w:t>
-      </w:r>
-      <w:r>
-        <w:t>2</w:t>
-      </w:r>
-      <w:r>
-        <w:t xml:space="preserve"> </w:t>
+        <w:t xml:space="preserve">7.5.2 </w:t>
       </w:r>
       <w:r>
         <w:t>Module Testing</w:t>
@@ -28761,13 +27535,7 @@
       </w:pPr>
       <w:bookmarkStart w:id="156" w:name="_Toc202399629"/>
       <w:r>
-        <w:t>7.5.</w:t>
-      </w:r>
-      <w:r>
-        <w:t>3</w:t>
-      </w:r>
-      <w:r>
-        <w:t xml:space="preserve"> </w:t>
+        <w:t xml:space="preserve">7.5.3 </w:t>
       </w:r>
       <w:r>
         <w:t>Integration Testing</w:t>
@@ -28792,13 +27560,7 @@
       </w:pPr>
       <w:bookmarkStart w:id="157" w:name="_Toc202399630"/>
       <w:r>
-        <w:t>7.5.</w:t>
-      </w:r>
-      <w:r>
-        <w:t>4</w:t>
-      </w:r>
-      <w:r>
-        <w:t xml:space="preserve"> </w:t>
+        <w:t xml:space="preserve">7.5.4 </w:t>
       </w:r>
       <w:r>
         <w:t>System Testing</w:t>
@@ -28810,7 +27572,15 @@
         <w:spacing w:line="276" w:lineRule="auto"/>
       </w:pPr>
       <w:r>
-        <w:t>End-to-end testing of Student App, Driver App, and Admin Panel was performed as a whole.</w:t>
+        <w:t xml:space="preserve">End-to-end testing of Student App, Driver App, and Admin Panel was </w:t>
+      </w:r>
+      <w:proofErr w:type="gramStart"/>
+      <w:r>
+        <w:t>performed as a whole</w:t>
+      </w:r>
+      <w:proofErr w:type="gramEnd"/>
+      <w:r>
+        <w:t>.</w:t>
       </w:r>
     </w:p>
     <w:p>
@@ -28823,13 +27593,7 @@
       </w:pPr>
       <w:bookmarkStart w:id="158" w:name="_Toc202399631"/>
       <w:r>
-        <w:t>7.5.</w:t>
-      </w:r>
-      <w:r>
-        <w:t>5</w:t>
-      </w:r>
-      <w:r>
-        <w:t xml:space="preserve"> </w:t>
+        <w:t xml:space="preserve">7.5.5 </w:t>
       </w:r>
       <w:r>
         <w:t>Acceptance Testing</w:t>
@@ -28925,24 +27689,14 @@
       <w:r>
         <w:t xml:space="preserve">Figure </w:t>
       </w:r>
-      <w:r>
-        <w:fldChar w:fldCharType="begin"/>
-      </w:r>
-      <w:r>
-        <w:instrText xml:space="preserve"> SEQ Figure \* ARABIC </w:instrText>
-      </w:r>
-      <w:r>
-        <w:fldChar w:fldCharType="separate"/>
-      </w:r>
-      <w:r>
-        <w:rPr>
-          <w:noProof/>
-        </w:rPr>
-        <w:t>23</w:t>
-      </w:r>
-      <w:r>
-        <w:fldChar w:fldCharType="end"/>
-      </w:r>
+      <w:fldSimple w:instr=" SEQ Figure \* ARABIC ">
+        <w:r>
+          <w:rPr>
+            <w:noProof/>
+          </w:rPr>
+          <w:t>23</w:t>
+        </w:r>
+      </w:fldSimple>
       <w:r>
         <w:t xml:space="preserve"> Adopted Methodology</w:t>
       </w:r>
@@ -29052,24 +27806,14 @@
       <w:r>
         <w:t xml:space="preserve">Table </w:t>
       </w:r>
-      <w:r>
-        <w:fldChar w:fldCharType="begin"/>
-      </w:r>
-      <w:r>
-        <w:instrText xml:space="preserve"> SEQ Table \* ARABIC </w:instrText>
-      </w:r>
-      <w:r>
-        <w:fldChar w:fldCharType="separate"/>
-      </w:r>
-      <w:r>
-        <w:rPr>
-          <w:noProof/>
-        </w:rPr>
-        <w:t>13</w:t>
-      </w:r>
-      <w:r>
-        <w:fldChar w:fldCharType="end"/>
-      </w:r>
+      <w:fldSimple w:instr=" SEQ Table \* ARABIC ">
+        <w:r>
+          <w:rPr>
+            <w:noProof/>
+          </w:rPr>
+          <w:t>13</w:t>
+        </w:r>
+      </w:fldSimple>
       <w:r>
         <w:t xml:space="preserve"> </w:t>
       </w:r>
@@ -29295,7 +28039,15 @@
               </w:rPr>
             </w:pPr>
             <w:r>
-              <w:t>Live location updates; ride history logs created</w:t>
+              <w:t xml:space="preserve">Live location </w:t>
+            </w:r>
+            <w:proofErr w:type="gramStart"/>
+            <w:r>
+              <w:t>updates;</w:t>
+            </w:r>
+            <w:proofErr w:type="gramEnd"/>
+            <w:r>
+              <w:t xml:space="preserve"> ride history logs created</w:t>
             </w:r>
           </w:p>
         </w:tc>
@@ -29452,24 +28204,14 @@
       <w:r>
         <w:t xml:space="preserve">Table </w:t>
       </w:r>
-      <w:r>
-        <w:fldChar w:fldCharType="begin"/>
-      </w:r>
-      <w:r>
-        <w:instrText xml:space="preserve"> SEQ Table \* ARABIC </w:instrText>
-      </w:r>
-      <w:r>
-        <w:fldChar w:fldCharType="separate"/>
-      </w:r>
-      <w:r>
-        <w:rPr>
-          <w:noProof/>
-        </w:rPr>
-        <w:t>14</w:t>
-      </w:r>
-      <w:r>
-        <w:fldChar w:fldCharType="end"/>
-      </w:r>
+      <w:fldSimple w:instr=" SEQ Table \* ARABIC ">
+        <w:r>
+          <w:rPr>
+            <w:noProof/>
+          </w:rPr>
+          <w:t>14</w:t>
+        </w:r>
+      </w:fldSimple>
       <w:r>
         <w:t xml:space="preserve"> </w:t>
       </w:r>
@@ -29848,24 +28590,14 @@
       <w:r>
         <w:t xml:space="preserve">Table </w:t>
       </w:r>
-      <w:r>
-        <w:fldChar w:fldCharType="begin"/>
-      </w:r>
-      <w:r>
-        <w:instrText xml:space="preserve"> SEQ Table \* ARABIC </w:instrText>
-      </w:r>
-      <w:r>
-        <w:fldChar w:fldCharType="separate"/>
-      </w:r>
-      <w:r>
-        <w:rPr>
-          <w:noProof/>
-        </w:rPr>
-        <w:t>15</w:t>
-      </w:r>
-      <w:r>
-        <w:fldChar w:fldCharType="end"/>
-      </w:r>
+      <w:fldSimple w:instr=" SEQ Table \* ARABIC ">
+        <w:r>
+          <w:rPr>
+            <w:noProof/>
+          </w:rPr>
+          <w:t>15</w:t>
+        </w:r>
+      </w:fldSimple>
       <w:r>
         <w:t xml:space="preserve"> </w:t>
       </w:r>
@@ -30245,24 +28977,14 @@
       <w:r>
         <w:t xml:space="preserve">Table </w:t>
       </w:r>
-      <w:r>
-        <w:fldChar w:fldCharType="begin"/>
-      </w:r>
-      <w:r>
-        <w:instrText xml:space="preserve"> SEQ Table \* ARABIC </w:instrText>
-      </w:r>
-      <w:r>
-        <w:fldChar w:fldCharType="separate"/>
-      </w:r>
-      <w:r>
-        <w:rPr>
-          <w:noProof/>
-        </w:rPr>
-        <w:t>16</w:t>
-      </w:r>
-      <w:r>
-        <w:fldChar w:fldCharType="end"/>
-      </w:r>
+      <w:fldSimple w:instr=" SEQ Table \* ARABIC ">
+        <w:r>
+          <w:rPr>
+            <w:noProof/>
+          </w:rPr>
+          <w:t>16</w:t>
+        </w:r>
+      </w:fldSimple>
       <w:r>
         <w:t xml:space="preserve"> </w:t>
       </w:r>
@@ -30641,24 +29363,14 @@
       <w:r>
         <w:t xml:space="preserve">Table </w:t>
       </w:r>
-      <w:r>
-        <w:fldChar w:fldCharType="begin"/>
-      </w:r>
-      <w:r>
-        <w:instrText xml:space="preserve"> SEQ Table \* ARABIC </w:instrText>
-      </w:r>
-      <w:r>
-        <w:fldChar w:fldCharType="separate"/>
-      </w:r>
-      <w:r>
-        <w:rPr>
-          <w:noProof/>
-        </w:rPr>
-        <w:t>17</w:t>
-      </w:r>
-      <w:r>
-        <w:fldChar w:fldCharType="end"/>
-      </w:r>
+      <w:fldSimple w:instr=" SEQ Table \* ARABIC ">
+        <w:r>
+          <w:rPr>
+            <w:noProof/>
+          </w:rPr>
+          <w:t>17</w:t>
+        </w:r>
+      </w:fldSimple>
       <w:r>
         <w:t xml:space="preserve"> </w:t>
       </w:r>
@@ -30713,8 +29425,13 @@
                 <w:color w:val="000000" w:themeColor="text1"/>
               </w:rPr>
             </w:pPr>
-            <w:r>
-              <w:t>Mapbox Integration</w:t>
+            <w:proofErr w:type="spellStart"/>
+            <w:r>
+              <w:t>Mapbox</w:t>
+            </w:r>
+            <w:proofErr w:type="spellEnd"/>
+            <w:r>
+              <w:t xml:space="preserve"> Integration</w:t>
             </w:r>
           </w:p>
         </w:tc>
@@ -31116,7 +29833,21 @@
         <w:rPr>
           <w:lang w:val="en-US"/>
         </w:rPr>
-        <w:t xml:space="preserve"> for managing the transportation system. This chapter showcases the core modules and user interface elements implemented in both systems.</w:t>
+        <w:t xml:space="preserve"> for managing the transportation system. This chapter </w:t>
+      </w:r>
+      <w:proofErr w:type="gramStart"/>
+      <w:r>
+        <w:rPr>
+          <w:lang w:val="en-US"/>
+        </w:rPr>
+        <w:t>showcases</w:t>
+      </w:r>
+      <w:proofErr w:type="gramEnd"/>
+      <w:r>
+        <w:rPr>
+          <w:lang w:val="en-US"/>
+        </w:rPr>
+        <w:t xml:space="preserve"> the core modules and user interface elements implemented in both systems.</w:t>
       </w:r>
     </w:p>
     <w:p>
@@ -31527,7 +30258,21 @@
         <w:rPr>
           <w:lang w:val="en-US"/>
         </w:rPr>
-        <w:t>Set route coverage area (geo-fencing via Mapbox)</w:t>
+        <w:t xml:space="preserve">Set route coverage area (geo-fencing via </w:t>
+      </w:r>
+      <w:proofErr w:type="spellStart"/>
+      <w:r>
+        <w:rPr>
+          <w:lang w:val="en-US"/>
+        </w:rPr>
+        <w:t>Mapbox</w:t>
+      </w:r>
+      <w:proofErr w:type="spellEnd"/>
+      <w:r>
+        <w:rPr>
+          <w:lang w:val="en-US"/>
+        </w:rPr>
+        <w:t>)</w:t>
       </w:r>
     </w:p>
     <w:p>
@@ -31619,7 +30364,21 @@
         <w:rPr>
           <w:lang w:val="en-US"/>
         </w:rPr>
-        <w:t>Interactive Mapbox map showing:</w:t>
+        <w:t xml:space="preserve">Interactive </w:t>
+      </w:r>
+      <w:proofErr w:type="spellStart"/>
+      <w:r>
+        <w:rPr>
+          <w:lang w:val="en-US"/>
+        </w:rPr>
+        <w:t>Mapbox</w:t>
+      </w:r>
+      <w:proofErr w:type="spellEnd"/>
+      <w:r>
+        <w:rPr>
+          <w:lang w:val="en-US"/>
+        </w:rPr>
+        <w:t xml:space="preserve"> map showing:</w:t>
       </w:r>
     </w:p>
     <w:p>
@@ -31982,7 +30741,21 @@
         <w:rPr>
           <w:lang w:val="en-US"/>
         </w:rPr>
-        <w:t>, with smooth navigation and Mapbox integration.</w:t>
+        <w:t xml:space="preserve">, with smooth navigation and </w:t>
+      </w:r>
+      <w:proofErr w:type="spellStart"/>
+      <w:r>
+        <w:rPr>
+          <w:lang w:val="en-US"/>
+        </w:rPr>
+        <w:t>Mapbox</w:t>
+      </w:r>
+      <w:proofErr w:type="spellEnd"/>
+      <w:r>
+        <w:rPr>
+          <w:lang w:val="en-US"/>
+        </w:rPr>
+        <w:t xml:space="preserve"> integration.</w:t>
       </w:r>
     </w:p>
     <w:p>
@@ -32292,7 +31065,21 @@
         <w:rPr>
           <w:lang w:val="en-US"/>
         </w:rPr>
-        <w:t>During ride start, the driver taps or scans RFID cards of boarding students. The system validates them against Firebase records.</w:t>
+        <w:t xml:space="preserve">During </w:t>
+      </w:r>
+      <w:proofErr w:type="gramStart"/>
+      <w:r>
+        <w:rPr>
+          <w:lang w:val="en-US"/>
+        </w:rPr>
+        <w:t>ride</w:t>
+      </w:r>
+      <w:proofErr w:type="gramEnd"/>
+      <w:r>
+        <w:rPr>
+          <w:lang w:val="en-US"/>
+        </w:rPr>
+        <w:t xml:space="preserve"> start, the driver taps or scans RFID cards of boarding students. The system validates them against Firebase records.</w:t>
       </w:r>
     </w:p>
     <w:p>
@@ -32460,7 +31247,21 @@
         <w:rPr>
           <w:lang w:val="en-US"/>
         </w:rPr>
-        <w:t xml:space="preserve"> Mapbox showing bus in motion.</w:t>
+        <w:t xml:space="preserve"> </w:t>
+      </w:r>
+      <w:proofErr w:type="spellStart"/>
+      <w:r>
+        <w:rPr>
+          <w:lang w:val="en-US"/>
+        </w:rPr>
+        <w:t>Mapbox</w:t>
+      </w:r>
+      <w:proofErr w:type="spellEnd"/>
+      <w:r>
+        <w:rPr>
+          <w:lang w:val="en-US"/>
+        </w:rPr>
+        <w:t xml:space="preserve"> showing bus in motion.</w:t>
       </w:r>
     </w:p>
     <w:p>
@@ -32503,7 +31304,21 @@
         <w:rPr>
           <w:lang w:val="en-US"/>
         </w:rPr>
-        <w:t>Log of all completed rides with details like:</w:t>
+        <w:t xml:space="preserve">Log of </w:t>
+      </w:r>
+      <w:proofErr w:type="gramStart"/>
+      <w:r>
+        <w:rPr>
+          <w:lang w:val="en-US"/>
+        </w:rPr>
+        <w:t>all completed</w:t>
+      </w:r>
+      <w:proofErr w:type="gramEnd"/>
+      <w:r>
+        <w:rPr>
+          <w:lang w:val="en-US"/>
+        </w:rPr>
+        <w:t xml:space="preserve"> rides with details like:</w:t>
       </w:r>
     </w:p>
     <w:p>
@@ -32950,7 +31765,21 @@
         <w:rPr>
           <w:lang w:val="en-US"/>
         </w:rPr>
-        <w:t>The NTURP prototype demonstrates a fully functional smart transport system tailored for academic institutions. The UI design, backed by Firebase and Mapbox, ensures real-time interactivity and secure role-based access. While this chapter includes placeholders for visual documentation, the actual screenshots and wireframes must be embedded by the team using exported assets from Flutter and browser environments.</w:t>
+        <w:t xml:space="preserve">The NTURP prototype demonstrates a fully functional smart transport system tailored for academic institutions. The UI design, backed by Firebase and </w:t>
+      </w:r>
+      <w:proofErr w:type="spellStart"/>
+      <w:r>
+        <w:rPr>
+          <w:lang w:val="en-US"/>
+        </w:rPr>
+        <w:t>Mapbox</w:t>
+      </w:r>
+      <w:proofErr w:type="spellEnd"/>
+      <w:r>
+        <w:rPr>
+          <w:lang w:val="en-US"/>
+        </w:rPr>
+        <w:t>, ensures real-time interactivity and secure role-based access. While this chapter includes placeholders for visual documentation, the actual screenshots and wireframes must be embedded by the team using exported assets from Flutter and browser environments.</w:t>
       </w:r>
     </w:p>
     <w:p>
@@ -41218,6 +40047,7 @@
   <w:style w:type="character" w:default="1" w:styleId="DefaultParagraphFont">
     <w:name w:val="Default Paragraph Font"/>
     <w:uiPriority w:val="1"/>
+    <w:semiHidden/>
     <w:unhideWhenUsed/>
   </w:style>
   <w:style w:type="table" w:default="1" w:styleId="TableNormal">

</xml_diff>

<commit_message>
Add References in the documentation
</commit_message>
<xml_diff>
--- a/NTU Ride Pilot/Documentation/Documentation/NTU Ride Pilot Documentation.docx
+++ b/NTU Ride Pilot/Documentation/Documentation/NTU Ride Pilot Documentation.docx
@@ -1050,10 +1050,7 @@
               <w:tab/>
             </w:r>
             <w:r>
-              <w:t xml:space="preserve">   </w:t>
-            </w:r>
-            <w:r>
-              <w:t xml:space="preserve">___________________        _____________  </w:t>
+              <w:t xml:space="preserve">   ___________________        _____________  </w:t>
             </w:r>
           </w:p>
           <w:p>
@@ -1263,13 +1260,7 @@
               <w:jc w:val="left"/>
             </w:pPr>
             <w:r>
-              <w:t xml:space="preserve">                         Signature                            </w:t>
-            </w:r>
-            <w:r>
-              <w:t xml:space="preserve">  </w:t>
-            </w:r>
-            <w:r>
-              <w:t xml:space="preserve">Date  </w:t>
+              <w:t xml:space="preserve">                         Signature                              Date  </w:t>
             </w:r>
           </w:p>
         </w:tc>
@@ -1353,10 +1344,7 @@
               <w:jc w:val="left"/>
             </w:pPr>
             <w:r>
-              <w:t xml:space="preserve">                         Signature                            </w:t>
-            </w:r>
-            <w:r>
-              <w:t xml:space="preserve">  </w:t>
+              <w:t xml:space="preserve">                         Signature                              </w:t>
             </w:r>
             <w:r>
               <w:t xml:space="preserve"> </w:t>
@@ -1775,10 +1763,7 @@
         <w:jc w:val="left"/>
       </w:pPr>
       <w:r>
-        <w:t>21-NTU-CS-13</w:t>
-      </w:r>
-      <w:r>
-        <w:t>18</w:t>
+        <w:t>21-NTU-CS-1318</w:t>
       </w:r>
       <w:r>
         <w:tab/>
@@ -1885,8 +1870,13 @@
       </w:pPr>
     </w:p>
     <w:p>
-      <w:r>
-        <w:t xml:space="preserve">First of all, In the Name of Allah, the Most Beneficent, the Most Merciful. All the praises and thanks be to Allah. A lot of love for our beloved Holy Prophet MUHAMMAD (S.A.W), his guidance always helps us to get the right path. After that, the preparation of this Software Requirements Specification (SRS) document was a collaborative effort involving </w:t>
+      <w:proofErr w:type="gramStart"/>
+      <w:r>
+        <w:t>First of all</w:t>
+      </w:r>
+      <w:proofErr w:type="gramEnd"/>
+      <w:r>
+        <w:t xml:space="preserve">, In the Name of Allah, the Most Beneficent, the Most Merciful. All the praises and thanks be to Allah. A lot of love for our beloved Holy Prophet MUHAMMAD (S.A.W), his guidance always helps us to get the right path. After that, the preparation of this Software Requirements Specification (SRS) document was a collaborative effort involving </w:t>
       </w:r>
       <w:r>
         <w:t>Abubakar</w:t>
@@ -18413,7 +18403,35 @@
         <w:rPr>
           <w:lang w:val="en-US"/>
         </w:rPr>
-        <w:t>Provides integrated solutions for bus routing, fleet maintenance, and parent communication, connecting various aspects of transportation management.</w:t>
+        <w:t xml:space="preserve">Provides integrated solutions for bus </w:t>
+      </w:r>
+      <w:proofErr w:type="gramStart"/>
+      <w:r>
+        <w:rPr>
+          <w:lang w:val="en-US"/>
+        </w:rPr>
+        <w:t>routing</w:t>
+      </w:r>
+      <w:proofErr w:type="gramEnd"/>
+      <w:r>
+        <w:rPr>
+          <w:lang w:val="en-US"/>
+        </w:rPr>
+        <w:t xml:space="preserve">, fleet maintenance, and </w:t>
+      </w:r>
+      <w:proofErr w:type="gramStart"/>
+      <w:r>
+        <w:rPr>
+          <w:lang w:val="en-US"/>
+        </w:rPr>
+        <w:t>parent</w:t>
+      </w:r>
+      <w:proofErr w:type="gramEnd"/>
+      <w:r>
+        <w:rPr>
+          <w:lang w:val="en-US"/>
+        </w:rPr>
+        <w:t xml:space="preserve"> communication, connecting various aspects of transportation management.</w:t>
       </w:r>
       <w:sdt>
         <w:sdtPr>
@@ -18550,23 +18568,40 @@
       <w:r>
         <w:t xml:space="preserve">2.1.2 </w:t>
       </w:r>
+      <w:proofErr w:type="spellStart"/>
       <w:r>
         <w:t>Edulog</w:t>
       </w:r>
       <w:bookmarkEnd w:id="38"/>
-    </w:p>
-    <w:p>
-      <w:pPr>
-        <w:rPr>
-          <w:lang w:val="en-US"/>
-        </w:rPr>
-      </w:pPr>
-      <w:r>
-        <w:rPr>
-          <w:lang w:val="en-US"/>
-        </w:rPr>
-        <w:t xml:space="preserve">Combines school bus routing, GPS fleet tracking, student </w:t>
-      </w:r>
+      <w:proofErr w:type="spellEnd"/>
+    </w:p>
+    <w:p>
+      <w:pPr>
+        <w:rPr>
+          <w:lang w:val="en-US"/>
+        </w:rPr>
+      </w:pPr>
+      <w:r>
+        <w:rPr>
+          <w:lang w:val="en-US"/>
+        </w:rPr>
+        <w:t xml:space="preserve">Combines school bus </w:t>
+      </w:r>
+      <w:proofErr w:type="gramStart"/>
+      <w:r>
+        <w:rPr>
+          <w:lang w:val="en-US"/>
+        </w:rPr>
+        <w:t>routing</w:t>
+      </w:r>
+      <w:proofErr w:type="gramEnd"/>
+      <w:r>
+        <w:rPr>
+          <w:lang w:val="en-US"/>
+        </w:rPr>
+        <w:t xml:space="preserve">, GPS fleet tracking, student </w:t>
+      </w:r>
+      <w:proofErr w:type="spellStart"/>
       <w:r>
         <w:rPr>
           <w:lang w:val="en-US"/>
@@ -18577,7 +18612,14 @@
         <w:rPr>
           <w:lang w:val="en-US"/>
         </w:rPr>
-        <w:t>ship management, and parent communication apps into a single platform, aiming to streamline transportation operations.</w:t>
+        <w:t>ship</w:t>
+      </w:r>
+      <w:proofErr w:type="spellEnd"/>
+      <w:r>
+        <w:rPr>
+          <w:lang w:val="en-US"/>
+        </w:rPr>
+        <w:t xml:space="preserve"> management, and parent communication apps into a single platform, aiming to streamline transportation operations.</w:t>
       </w:r>
       <w:sdt>
         <w:sdtPr>
@@ -18715,10 +18757,12 @@
         <w:lastRenderedPageBreak/>
         <w:t xml:space="preserve">2.1.3 </w:t>
       </w:r>
+      <w:proofErr w:type="spellStart"/>
       <w:r>
         <w:t>Loqqat</w:t>
       </w:r>
       <w:bookmarkEnd w:id="39"/>
+      <w:proofErr w:type="spellEnd"/>
     </w:p>
     <w:p>
       <w:pPr>
@@ -19144,7 +19188,15 @@
         </w:rPr>
       </w:pPr>
       <w:r>
-        <w:t xml:space="preserve">Google Maps API is a full service solution for map integration which allows for real time traffic data, route and time estimations. The versatile Log parser and its reliability is a clear reason why developers choose to work with the company. To work in </w:t>
+        <w:t xml:space="preserve">Google Maps API is a </w:t>
+      </w:r>
+      <w:proofErr w:type="gramStart"/>
+      <w:r>
+        <w:t>full service</w:t>
+      </w:r>
+      <w:proofErr w:type="gramEnd"/>
+      <w:r>
+        <w:t xml:space="preserve"> solution for map integration which allows for real time traffic data, route and time estimations. The versatile Log parser and its reliability is a clear reason why developers choose to work with the company. To work in </w:t>
       </w:r>
       <w:r>
         <w:rPr>
@@ -19293,7 +19345,15 @@
     </w:p>
     <w:p>
       <w:r>
-        <w:t xml:space="preserve">In this bankruptcy, all of the useful requirements of the </w:t>
+        <w:t xml:space="preserve">In this bankruptcy, </w:t>
+      </w:r>
+      <w:proofErr w:type="gramStart"/>
+      <w:r>
+        <w:t>all of</w:t>
+      </w:r>
+      <w:proofErr w:type="gramEnd"/>
+      <w:r>
+        <w:t xml:space="preserve"> the useful requirements of the </w:t>
       </w:r>
       <w:r>
         <w:t>NTURP</w:t>
@@ -19361,7 +19421,23 @@
     </w:p>
     <w:p>
       <w:r>
-        <w:t>The Admin should also be able to handle bus detail and want to set territories or routes for buses. The Driver should have the facility to record/update the driving routes for individual buses. Also there exists the scenario where the Admin needs to view a list of available buses and their corresponding routes.</w:t>
+        <w:t xml:space="preserve">The </w:t>
+      </w:r>
+      <w:proofErr w:type="gramStart"/>
+      <w:r>
+        <w:t>Admin</w:t>
+      </w:r>
+      <w:proofErr w:type="gramEnd"/>
+      <w:r>
+        <w:t xml:space="preserve"> should also be able to handle bus detail and want to set territories or routes for buses. The Driver should have the facility to record/update the driving routes for individual buses. Also there exists the scenario where the </w:t>
+      </w:r>
+      <w:proofErr w:type="gramStart"/>
+      <w:r>
+        <w:t>Admin</w:t>
+      </w:r>
+      <w:proofErr w:type="gramEnd"/>
+      <w:r>
+        <w:t xml:space="preserve"> needs to view a list of available buses and their corresponding routes.</w:t>
       </w:r>
     </w:p>
     <w:p>
@@ -19455,7 +19531,15 @@
     </w:p>
     <w:p>
       <w:r>
-        <w:t>The system must allow the Admin to create and end user sessions, as well as set their expiry dates. It should automatically disable student cards when a session expires or is deleted. Additionally, the system must generate app credentials for students up</w:t>
+        <w:t xml:space="preserve">The system must allow the </w:t>
+      </w:r>
+      <w:proofErr w:type="gramStart"/>
+      <w:r>
+        <w:t>Admin</w:t>
+      </w:r>
+      <w:proofErr w:type="gramEnd"/>
+      <w:r>
+        <w:t xml:space="preserve"> to create and end user sessions, as well as set their expiry dates. It should automatically disable student cards when a session expires or is deleted. Additionally, the system must generate app credentials for students up</w:t>
       </w:r>
       <w:r>
         <w:t>on their addition to the system</w:t>
@@ -19990,7 +20074,7 @@
           <w:lang w:val="en-GB" w:eastAsia="en-GB"/>
         </w:rPr>
         <w:drawing>
-          <wp:inline distT="0" distB="0" distL="0" distR="0" wp14:anchorId="00DD3238" wp14:editId="760E362C">
+          <wp:inline distT="0" distB="0" distL="0" distR="0" wp14:anchorId="00DD3238" wp14:editId="6A67B70C">
             <wp:extent cx="3977404" cy="8162925"/>
             <wp:effectExtent l="0" t="0" r="4445" b="0"/>
             <wp:docPr id="37" name="Picture 37"/>
@@ -21536,8 +21620,8 @@
         </w:numPr>
         <w:spacing w:line="276" w:lineRule="auto"/>
       </w:pPr>
-      <w:bookmarkStart w:id="99" w:name="_Toc170067116"/>
-      <w:bookmarkStart w:id="100" w:name="_Toc202560943"/>
+      <w:bookmarkStart w:id="99" w:name="_Toc202560943"/>
+      <w:bookmarkStart w:id="100" w:name="_Toc170067116"/>
       <w:r>
         <w:lastRenderedPageBreak/>
         <w:t xml:space="preserve">3.4 </w:t>
@@ -21545,7 +21629,7 @@
       <w:r>
         <w:t>Use Case Description</w:t>
       </w:r>
-      <w:bookmarkEnd w:id="100"/>
+      <w:bookmarkEnd w:id="99"/>
     </w:p>
     <w:p>
       <w:r>
@@ -21561,7 +21645,7 @@
         </w:numPr>
       </w:pPr>
       <w:bookmarkStart w:id="101" w:name="_Toc202560944"/>
-      <w:bookmarkEnd w:id="99"/>
+      <w:bookmarkEnd w:id="100"/>
       <w:r>
         <w:t>3.4.1 Description of Sign In</w:t>
       </w:r>
@@ -21873,10 +21957,7 @@
               <w:t>credentials.</w:t>
             </w:r>
             <w:r>
-              <w:t xml:space="preserve"> This</w:t>
-            </w:r>
-            <w:r>
-              <w:t xml:space="preserve"> process ensures that only verified users can access the system, maintaining the security and integrity of NTURP services. The user must enter valid credentials through a secure login interface, which may include options for password recovery or multi-factor authentication in future implementations. Login attempts are logged for auditing and system monitoring.</w:t>
+              <w:t xml:space="preserve"> This process ensures that only verified users can access the system, maintaining the security and integrity of NTURP services. The user must enter valid credentials through a secure login interface, which may include options for password recovery or multi-factor authentication in future implementations. Login attempts are logged for auditing and system monitoring.</w:t>
             </w:r>
           </w:p>
         </w:tc>
@@ -22842,7 +22923,15 @@
               <w:t>.</w:t>
             </w:r>
             <w:r>
-              <w:t xml:space="preserve"> The admin can define and update routes based on real-time demand, traffic conditions, or institutional requirements. Each route consists of predefined stops and schedules, ensuring optimal travel time and coverage. Additionally, the admin assigns buses to specific routes and territories, helping to maintain operational efficiency. The system allows for modifications such as reassigning buses, deactivating routes, or updating stops, ensuring flexibility and control over the transportation network.</w:t>
+              <w:t xml:space="preserve"> The admin can </w:t>
+            </w:r>
+            <w:proofErr w:type="gramStart"/>
+            <w:r>
+              <w:t>define</w:t>
+            </w:r>
+            <w:proofErr w:type="gramEnd"/>
+            <w:r>
+              <w:t xml:space="preserve"> and update routes based on real-time demand, traffic conditions, or institutional requirements. Each route consists of predefined stops and schedules, ensuring optimal travel time and coverage. Additionally, the admin assigns buses to specific routes and territories, helping to maintain operational efficiency. The system allows for modifications such as reassigning buses, deactivating routes, or updating stops, ensuring flexibility and control over the transportation network.</w:t>
             </w:r>
           </w:p>
         </w:tc>
@@ -23872,13 +23961,7 @@
               <w:t xml:space="preserve"> </w:t>
             </w:r>
             <w:r>
-              <w:t xml:space="preserve">The admin can also update student </w:t>
-            </w:r>
-            <w:r>
-              <w:t>records and</w:t>
-            </w:r>
-            <w:r>
-              <w:t xml:space="preserve"> manage session-wise student data for better organization. The system ensures that only active session students have access to transportation services, maintaining the integrity of student travel privileges. Admins can view session logs, track student activity, and generate reports to evaluate system usage. </w:t>
+              <w:t xml:space="preserve">The admin can also update student records and manage session-wise student data for better organization. The system ensures that only active session students have access to transportation services, maintaining the integrity of student travel privileges. Admins can view session logs, track student activity, and generate reports to evaluate system usage. </w:t>
             </w:r>
           </w:p>
         </w:tc>
@@ -25584,7 +25667,15 @@
         </w:numPr>
       </w:pPr>
       <w:r>
-        <w:t>Develop, take a look at, and combine features inside the dash</w:t>
+        <w:t xml:space="preserve">Develop, </w:t>
+      </w:r>
+      <w:proofErr w:type="gramStart"/>
+      <w:r>
+        <w:t>take a look</w:t>
+      </w:r>
+      <w:proofErr w:type="gramEnd"/>
+      <w:r>
+        <w:t xml:space="preserve"> at, and combine features inside the dash</w:t>
       </w:r>
       <w:r>
         <w:t>.</w:t>
@@ -26333,7 +26424,21 @@
         <w:rPr>
           <w:lang w:val="en-US"/>
         </w:rPr>
-        <w:t>The Firestore database design for the NTU Ride Pilot system uses a collection-document model to support real-time updates and efficient data access. Top-level collections manage core system data, while the Users collection organizes role-specific access for drivers, admins, and students. This structure ensures secure, modular, and flexible data management.</w:t>
+        <w:t xml:space="preserve">The </w:t>
+      </w:r>
+      <w:proofErr w:type="spellStart"/>
+      <w:r>
+        <w:rPr>
+          <w:lang w:val="en-US"/>
+        </w:rPr>
+        <w:t>Firestore</w:t>
+      </w:r>
+      <w:proofErr w:type="spellEnd"/>
+      <w:r>
+        <w:rPr>
+          <w:lang w:val="en-US"/>
+        </w:rPr>
+        <w:t xml:space="preserve"> database design for the NTU Ride Pilot system uses a collection-document model to support real-time updates and efficient data access. Top-level collections manage core system data, while the Users collection organizes role-specific access for drivers, admins, and students. This structure ensures secure, modular, and flexible data management.</w:t>
       </w:r>
     </w:p>
     <w:p/>
@@ -26980,6 +27085,7 @@
           <w:lang w:val="en-US"/>
         </w:rPr>
       </w:pPr>
+      <w:proofErr w:type="spellStart"/>
       <w:r>
         <w:rPr>
           <w:b/>
@@ -26988,6 +27094,7 @@
         </w:rPr>
         <w:t>Mapbox</w:t>
       </w:r>
+      <w:proofErr w:type="spellEnd"/>
       <w:r>
         <w:rPr>
           <w:lang w:val="en-US"/>
@@ -27038,8 +27145,18 @@
           <w:bCs/>
           <w:lang w:val="en-US"/>
         </w:rPr>
-        <w:t>Cloud Firestore</w:t>
-      </w:r>
+        <w:t xml:space="preserve">Cloud </w:t>
+      </w:r>
+      <w:proofErr w:type="spellStart"/>
+      <w:r>
+        <w:rPr>
+          <w:b/>
+          <w:bCs/>
+          <w:lang w:val="en-US"/>
+        </w:rPr>
+        <w:t>Firestore</w:t>
+      </w:r>
+      <w:proofErr w:type="spellEnd"/>
       <w:r>
         <w:rPr>
           <w:lang w:val="en-US"/>
@@ -27208,7 +27325,21 @@
         <w:rPr>
           <w:lang w:val="en-US"/>
         </w:rPr>
-        <w:t xml:space="preserve"> outlines interactions between Student, Driver, BusCard, Ride, Feedback, and Announcement entities, ensuring seamless communication and ride operations.</w:t>
+        <w:t xml:space="preserve"> outlines interactions between Student, Driver, </w:t>
+      </w:r>
+      <w:proofErr w:type="spellStart"/>
+      <w:r>
+        <w:rPr>
+          <w:lang w:val="en-US"/>
+        </w:rPr>
+        <w:t>BusCard</w:t>
+      </w:r>
+      <w:proofErr w:type="spellEnd"/>
+      <w:r>
+        <w:rPr>
+          <w:lang w:val="en-US"/>
+        </w:rPr>
+        <w:t>, Ride, Feedback, and Announcement entities, ensuring seamless communication and ride operations.</w:t>
       </w:r>
     </w:p>
     <w:p>
@@ -27574,7 +27705,21 @@
         <w:rPr>
           <w:lang w:val="en-US"/>
         </w:rPr>
-        <w:t>The deployment of the NTU Ride Pilot system follows a cloud-based architecture.</w:t>
+        <w:t xml:space="preserve">The deployment of the NTU Ride Pilot system follows </w:t>
+      </w:r>
+      <w:proofErr w:type="gramStart"/>
+      <w:r>
+        <w:rPr>
+          <w:lang w:val="en-US"/>
+        </w:rPr>
+        <w:t>a cloud</w:t>
+      </w:r>
+      <w:proofErr w:type="gramEnd"/>
+      <w:r>
+        <w:rPr>
+          <w:lang w:val="en-US"/>
+        </w:rPr>
+        <w:t>-based architecture.</w:t>
       </w:r>
     </w:p>
     <w:p>
@@ -27694,8 +27839,18 @@
           <w:bCs/>
           <w:lang w:val="en-US"/>
         </w:rPr>
-        <w:t>Cloud Firestore</w:t>
-      </w:r>
+        <w:t xml:space="preserve">Cloud </w:t>
+      </w:r>
+      <w:proofErr w:type="spellStart"/>
+      <w:r>
+        <w:rPr>
+          <w:b/>
+          <w:bCs/>
+          <w:lang w:val="en-US"/>
+        </w:rPr>
+        <w:t>Firestore</w:t>
+      </w:r>
+      <w:proofErr w:type="spellEnd"/>
       <w:r>
         <w:rPr>
           <w:lang w:val="en-US"/>
@@ -27763,13 +27918,23 @@
           <w:lang w:val="en-US"/>
         </w:rPr>
       </w:pPr>
+      <w:proofErr w:type="spellStart"/>
       <w:r>
         <w:rPr>
           <w:b/>
           <w:bCs/>
           <w:lang w:val="en-US"/>
         </w:rPr>
-        <w:t>Mapbox APIs</w:t>
+        <w:t>Mapbox</w:t>
+      </w:r>
+      <w:proofErr w:type="spellEnd"/>
+      <w:r>
+        <w:rPr>
+          <w:b/>
+          <w:bCs/>
+          <w:lang w:val="en-US"/>
+        </w:rPr>
+        <w:t xml:space="preserve"> APIs</w:t>
       </w:r>
       <w:r>
         <w:rPr>
@@ -28746,7 +28911,21 @@
         <w:rPr>
           <w:lang w:val="en-US"/>
         </w:rPr>
-        <w:t>Real-time bus tracking accuracy via Mapbox.</w:t>
+        <w:t xml:space="preserve">Real-time bus tracking accuracy via </w:t>
+      </w:r>
+      <w:proofErr w:type="spellStart"/>
+      <w:r>
+        <w:rPr>
+          <w:lang w:val="en-US"/>
+        </w:rPr>
+        <w:t>Mapbox</w:t>
+      </w:r>
+      <w:proofErr w:type="spellEnd"/>
+      <w:r>
+        <w:rPr>
+          <w:lang w:val="en-US"/>
+        </w:rPr>
+        <w:t>.</w:t>
       </w:r>
     </w:p>
     <w:p>
@@ -28931,7 +29110,15 @@
         <w:spacing w:line="276" w:lineRule="auto"/>
       </w:pPr>
       <w:r>
-        <w:t>End-to-end testing of Student App, Driver App, and Admin Panel was performed as a whole.</w:t>
+        <w:t xml:space="preserve">End-to-end testing of Student App, Driver App, and Admin Panel was </w:t>
+      </w:r>
+      <w:proofErr w:type="gramStart"/>
+      <w:r>
+        <w:t>performed as a whole</w:t>
+      </w:r>
+      <w:proofErr w:type="gramEnd"/>
+      <w:r>
+        <w:t>.</w:t>
       </w:r>
     </w:p>
     <w:p>
@@ -29459,7 +29646,15 @@
               </w:rPr>
             </w:pPr>
             <w:r>
-              <w:t>Live location updates; ride history logs created</w:t>
+              <w:t xml:space="preserve">Live location </w:t>
+            </w:r>
+            <w:proofErr w:type="gramStart"/>
+            <w:r>
+              <w:t>updates;</w:t>
+            </w:r>
+            <w:proofErr w:type="gramEnd"/>
+            <w:r>
+              <w:t xml:space="preserve"> ride history logs created</w:t>
             </w:r>
           </w:p>
         </w:tc>
@@ -31188,8 +31383,13 @@
                 <w:color w:val="000000" w:themeColor="text1"/>
               </w:rPr>
             </w:pPr>
-            <w:r>
-              <w:t>Mapbox Integration</w:t>
+            <w:proofErr w:type="spellStart"/>
+            <w:r>
+              <w:t>Mapbox</w:t>
+            </w:r>
+            <w:proofErr w:type="spellEnd"/>
+            <w:r>
+              <w:t xml:space="preserve"> Integration</w:t>
             </w:r>
           </w:p>
         </w:tc>
@@ -31473,14 +31673,7 @@
           <w:b/>
           <w:bCs/>
         </w:rPr>
-        <w:t xml:space="preserve">est Case </w:t>
-      </w:r>
-      <w:r>
-        <w:rPr>
-          <w:b/>
-          <w:bCs/>
-        </w:rPr>
-        <w:t>6</w:t>
+        <w:t>est Case 6</w:t>
       </w:r>
       <w:r>
         <w:rPr>
@@ -32017,7 +32210,21 @@
         <w:rPr>
           <w:lang w:val="en-US"/>
         </w:rPr>
-        <w:t xml:space="preserve"> for managing the transportation system. This chapter showcases the core modules and user interface elements implemented in both systems.</w:t>
+        <w:t xml:space="preserve"> for managing the transportation system. This chapter </w:t>
+      </w:r>
+      <w:proofErr w:type="gramStart"/>
+      <w:r>
+        <w:rPr>
+          <w:lang w:val="en-US"/>
+        </w:rPr>
+        <w:t>showcases</w:t>
+      </w:r>
+      <w:proofErr w:type="gramEnd"/>
+      <w:r>
+        <w:rPr>
+          <w:lang w:val="en-US"/>
+        </w:rPr>
+        <w:t xml:space="preserve"> the core modules and user interface elements implemented in both systems.</w:t>
       </w:r>
     </w:p>
     <w:p>
@@ -32428,7 +32635,21 @@
         <w:rPr>
           <w:lang w:val="en-US"/>
         </w:rPr>
-        <w:t>Set route coverage area (geo-fencing via Mapbox)</w:t>
+        <w:t xml:space="preserve">Set route coverage area (geo-fencing via </w:t>
+      </w:r>
+      <w:proofErr w:type="spellStart"/>
+      <w:r>
+        <w:rPr>
+          <w:lang w:val="en-US"/>
+        </w:rPr>
+        <w:t>Mapbox</w:t>
+      </w:r>
+      <w:proofErr w:type="spellEnd"/>
+      <w:r>
+        <w:rPr>
+          <w:lang w:val="en-US"/>
+        </w:rPr>
+        <w:t>)</w:t>
       </w:r>
     </w:p>
     <w:p>
@@ -32520,7 +32741,21 @@
         <w:rPr>
           <w:lang w:val="en-US"/>
         </w:rPr>
-        <w:t>Interactive Mapbox map showing:</w:t>
+        <w:t xml:space="preserve">Interactive </w:t>
+      </w:r>
+      <w:proofErr w:type="spellStart"/>
+      <w:r>
+        <w:rPr>
+          <w:lang w:val="en-US"/>
+        </w:rPr>
+        <w:t>Mapbox</w:t>
+      </w:r>
+      <w:proofErr w:type="spellEnd"/>
+      <w:r>
+        <w:rPr>
+          <w:lang w:val="en-US"/>
+        </w:rPr>
+        <w:t xml:space="preserve"> map showing:</w:t>
       </w:r>
     </w:p>
     <w:p>
@@ -32883,7 +33118,21 @@
         <w:rPr>
           <w:lang w:val="en-US"/>
         </w:rPr>
-        <w:t>, with smooth navigation and Mapbox integration.</w:t>
+        <w:t xml:space="preserve">, with smooth navigation and </w:t>
+      </w:r>
+      <w:proofErr w:type="spellStart"/>
+      <w:r>
+        <w:rPr>
+          <w:lang w:val="en-US"/>
+        </w:rPr>
+        <w:t>Mapbox</w:t>
+      </w:r>
+      <w:proofErr w:type="spellEnd"/>
+      <w:r>
+        <w:rPr>
+          <w:lang w:val="en-US"/>
+        </w:rPr>
+        <w:t xml:space="preserve"> integration.</w:t>
       </w:r>
     </w:p>
     <w:p>
@@ -33193,7 +33442,21 @@
         <w:rPr>
           <w:lang w:val="en-US"/>
         </w:rPr>
-        <w:t>During ride start, the driver taps or scans RFID cards of boarding students. The system validates them against Firebase records.</w:t>
+        <w:t xml:space="preserve">During </w:t>
+      </w:r>
+      <w:proofErr w:type="gramStart"/>
+      <w:r>
+        <w:rPr>
+          <w:lang w:val="en-US"/>
+        </w:rPr>
+        <w:t>ride</w:t>
+      </w:r>
+      <w:proofErr w:type="gramEnd"/>
+      <w:r>
+        <w:rPr>
+          <w:lang w:val="en-US"/>
+        </w:rPr>
+        <w:t xml:space="preserve"> start, the driver taps or scans RFID cards of boarding students. The system validates them against Firebase records.</w:t>
       </w:r>
     </w:p>
     <w:p>
@@ -33361,7 +33624,21 @@
         <w:rPr>
           <w:lang w:val="en-US"/>
         </w:rPr>
-        <w:t xml:space="preserve"> Mapbox showing bus in motion.</w:t>
+        <w:t xml:space="preserve"> </w:t>
+      </w:r>
+      <w:proofErr w:type="spellStart"/>
+      <w:r>
+        <w:rPr>
+          <w:lang w:val="en-US"/>
+        </w:rPr>
+        <w:t>Mapbox</w:t>
+      </w:r>
+      <w:proofErr w:type="spellEnd"/>
+      <w:r>
+        <w:rPr>
+          <w:lang w:val="en-US"/>
+        </w:rPr>
+        <w:t xml:space="preserve"> showing bus in motion.</w:t>
       </w:r>
     </w:p>
     <w:p>
@@ -33404,7 +33681,21 @@
         <w:rPr>
           <w:lang w:val="en-US"/>
         </w:rPr>
-        <w:t>Log of all completed rides with details like:</w:t>
+        <w:t xml:space="preserve">Log of </w:t>
+      </w:r>
+      <w:proofErr w:type="gramStart"/>
+      <w:r>
+        <w:rPr>
+          <w:lang w:val="en-US"/>
+        </w:rPr>
+        <w:t>all completed</w:t>
+      </w:r>
+      <w:proofErr w:type="gramEnd"/>
+      <w:r>
+        <w:rPr>
+          <w:lang w:val="en-US"/>
+        </w:rPr>
+        <w:t xml:space="preserve"> rides with details like:</w:t>
       </w:r>
     </w:p>
     <w:p>
@@ -33851,9 +34142,413 @@
         <w:rPr>
           <w:lang w:val="en-US"/>
         </w:rPr>
-        <w:t>The NTURP prototype demonstrates a fully functional smart transport system tailored for academic institutions. The UI design, backed by Firebase and Mapbox, ensures real-time interactivity and secure role-based access. While this chapter includes placeholders for visual documentation, the actual screenshots and wireframes must be embedded by the team using exported assets from Flutter and browser environments.</w:t>
-      </w:r>
-    </w:p>
+        <w:t xml:space="preserve">The NTURP prototype demonstrates a fully functional smart transport system tailored for academic institutions. The UI design, backed by Firebase and </w:t>
+      </w:r>
+      <w:proofErr w:type="spellStart"/>
+      <w:r>
+        <w:rPr>
+          <w:lang w:val="en-US"/>
+        </w:rPr>
+        <w:t>Mapbox</w:t>
+      </w:r>
+      <w:proofErr w:type="spellEnd"/>
+      <w:r>
+        <w:rPr>
+          <w:lang w:val="en-US"/>
+        </w:rPr>
+        <w:t>, ensures real-time interactivity and secure role-based access. While this chapter includes placeholders for visual documentation, the actual screenshots and wireframes must be embedded by the team using exported assets from Flutter and browser environments.</w:t>
+      </w:r>
+    </w:p>
+    <w:p>
+      <w:pPr>
+        <w:spacing w:line="276" w:lineRule="auto"/>
+        <w:rPr>
+          <w:lang w:val="en-US"/>
+        </w:rPr>
+      </w:pPr>
+    </w:p>
+    <w:p>
+      <w:pPr>
+        <w:spacing w:line="276" w:lineRule="auto"/>
+        <w:rPr>
+          <w:lang w:val="en-US"/>
+        </w:rPr>
+      </w:pPr>
+    </w:p>
+    <w:p>
+      <w:pPr>
+        <w:spacing w:line="276" w:lineRule="auto"/>
+        <w:rPr>
+          <w:lang w:val="en-US"/>
+        </w:rPr>
+      </w:pPr>
+    </w:p>
+    <w:p>
+      <w:pPr>
+        <w:spacing w:line="276" w:lineRule="auto"/>
+        <w:rPr>
+          <w:lang w:val="en-US"/>
+        </w:rPr>
+      </w:pPr>
+    </w:p>
+    <w:p>
+      <w:pPr>
+        <w:spacing w:line="276" w:lineRule="auto"/>
+        <w:rPr>
+          <w:lang w:val="en-US"/>
+        </w:rPr>
+      </w:pPr>
+    </w:p>
+    <w:p>
+      <w:pPr>
+        <w:spacing w:line="276" w:lineRule="auto"/>
+        <w:rPr>
+          <w:lang w:val="en-US"/>
+        </w:rPr>
+      </w:pPr>
+    </w:p>
+    <w:p>
+      <w:pPr>
+        <w:spacing w:line="276" w:lineRule="auto"/>
+        <w:rPr>
+          <w:lang w:val="en-US"/>
+        </w:rPr>
+      </w:pPr>
+    </w:p>
+    <w:p>
+      <w:pPr>
+        <w:spacing w:line="276" w:lineRule="auto"/>
+        <w:rPr>
+          <w:lang w:val="en-US"/>
+        </w:rPr>
+      </w:pPr>
+    </w:p>
+    <w:p>
+      <w:pPr>
+        <w:spacing w:line="276" w:lineRule="auto"/>
+        <w:rPr>
+          <w:lang w:val="en-US"/>
+        </w:rPr>
+      </w:pPr>
+    </w:p>
+    <w:p>
+      <w:pPr>
+        <w:spacing w:line="276" w:lineRule="auto"/>
+        <w:rPr>
+          <w:lang w:val="en-US"/>
+        </w:rPr>
+      </w:pPr>
+    </w:p>
+    <w:p>
+      <w:pPr>
+        <w:spacing w:line="276" w:lineRule="auto"/>
+        <w:rPr>
+          <w:lang w:val="en-US"/>
+        </w:rPr>
+      </w:pPr>
+    </w:p>
+    <w:p>
+      <w:pPr>
+        <w:spacing w:line="276" w:lineRule="auto"/>
+        <w:rPr>
+          <w:lang w:val="en-US"/>
+        </w:rPr>
+      </w:pPr>
+    </w:p>
+    <w:p>
+      <w:pPr>
+        <w:spacing w:line="276" w:lineRule="auto"/>
+        <w:rPr>
+          <w:lang w:val="en-US"/>
+        </w:rPr>
+      </w:pPr>
+    </w:p>
+    <w:p>
+      <w:pPr>
+        <w:spacing w:line="276" w:lineRule="auto"/>
+        <w:rPr>
+          <w:lang w:val="en-US"/>
+        </w:rPr>
+      </w:pPr>
+    </w:p>
+    <w:p>
+      <w:pPr>
+        <w:spacing w:line="276" w:lineRule="auto"/>
+        <w:rPr>
+          <w:lang w:val="en-US"/>
+        </w:rPr>
+      </w:pPr>
+    </w:p>
+    <w:p>
+      <w:pPr>
+        <w:spacing w:line="276" w:lineRule="auto"/>
+        <w:rPr>
+          <w:lang w:val="en-US"/>
+        </w:rPr>
+      </w:pPr>
+    </w:p>
+    <w:p>
+      <w:pPr>
+        <w:spacing w:line="276" w:lineRule="auto"/>
+        <w:rPr>
+          <w:lang w:val="en-US"/>
+        </w:rPr>
+      </w:pPr>
+    </w:p>
+    <w:p>
+      <w:pPr>
+        <w:spacing w:line="276" w:lineRule="auto"/>
+        <w:rPr>
+          <w:lang w:val="en-US"/>
+        </w:rPr>
+      </w:pPr>
+    </w:p>
+    <w:p>
+      <w:pPr>
+        <w:spacing w:line="276" w:lineRule="auto"/>
+        <w:rPr>
+          <w:lang w:val="en-US"/>
+        </w:rPr>
+      </w:pPr>
+    </w:p>
+    <w:p>
+      <w:pPr>
+        <w:spacing w:line="276" w:lineRule="auto"/>
+        <w:rPr>
+          <w:lang w:val="en-US"/>
+        </w:rPr>
+      </w:pPr>
+    </w:p>
+    <w:p>
+      <w:pPr>
+        <w:spacing w:line="276" w:lineRule="auto"/>
+        <w:rPr>
+          <w:lang w:val="en-US"/>
+        </w:rPr>
+      </w:pPr>
+    </w:p>
+    <w:p>
+      <w:pPr>
+        <w:spacing w:line="276" w:lineRule="auto"/>
+        <w:rPr>
+          <w:lang w:val="en-US"/>
+        </w:rPr>
+      </w:pPr>
+    </w:p>
+    <w:p>
+      <w:pPr>
+        <w:spacing w:line="276" w:lineRule="auto"/>
+        <w:rPr>
+          <w:lang w:val="en-US"/>
+        </w:rPr>
+      </w:pPr>
+    </w:p>
+    <w:p>
+      <w:pPr>
+        <w:spacing w:line="276" w:lineRule="auto"/>
+        <w:rPr>
+          <w:lang w:val="en-US"/>
+        </w:rPr>
+      </w:pPr>
+    </w:p>
+    <w:p>
+      <w:pPr>
+        <w:spacing w:line="276" w:lineRule="auto"/>
+        <w:rPr>
+          <w:lang w:val="en-US"/>
+        </w:rPr>
+      </w:pPr>
+    </w:p>
+    <w:p>
+      <w:pPr>
+        <w:spacing w:line="276" w:lineRule="auto"/>
+        <w:rPr>
+          <w:lang w:val="en-US"/>
+        </w:rPr>
+      </w:pPr>
+    </w:p>
+    <w:p>
+      <w:pPr>
+        <w:spacing w:line="276" w:lineRule="auto"/>
+        <w:rPr>
+          <w:lang w:val="en-US"/>
+        </w:rPr>
+      </w:pPr>
+    </w:p>
+    <w:p>
+      <w:pPr>
+        <w:spacing w:line="276" w:lineRule="auto"/>
+        <w:rPr>
+          <w:lang w:val="en-US"/>
+        </w:rPr>
+      </w:pPr>
+    </w:p>
+    <w:p>
+      <w:pPr>
+        <w:spacing w:line="276" w:lineRule="auto"/>
+        <w:rPr>
+          <w:lang w:val="en-US"/>
+        </w:rPr>
+      </w:pPr>
+    </w:p>
+    <w:p>
+      <w:pPr>
+        <w:spacing w:line="276" w:lineRule="auto"/>
+        <w:rPr>
+          <w:lang w:val="en-US"/>
+        </w:rPr>
+      </w:pPr>
+    </w:p>
+    <w:p>
+      <w:pPr>
+        <w:spacing w:line="276" w:lineRule="auto"/>
+        <w:rPr>
+          <w:lang w:val="en-US"/>
+        </w:rPr>
+      </w:pPr>
+    </w:p>
+    <w:p>
+      <w:pPr>
+        <w:spacing w:line="276" w:lineRule="auto"/>
+        <w:rPr>
+          <w:lang w:val="en-US"/>
+        </w:rPr>
+      </w:pPr>
+    </w:p>
+    <w:p>
+      <w:pPr>
+        <w:spacing w:line="276" w:lineRule="auto"/>
+        <w:rPr>
+          <w:lang w:val="en-US"/>
+        </w:rPr>
+      </w:pPr>
+    </w:p>
+    <w:p>
+      <w:pPr>
+        <w:spacing w:line="276" w:lineRule="auto"/>
+        <w:rPr>
+          <w:lang w:val="en-US"/>
+        </w:rPr>
+      </w:pPr>
+    </w:p>
+    <w:p>
+      <w:pPr>
+        <w:spacing w:line="276" w:lineRule="auto"/>
+        <w:rPr>
+          <w:lang w:val="en-US"/>
+        </w:rPr>
+      </w:pPr>
+    </w:p>
+    <w:p>
+      <w:pPr>
+        <w:spacing w:line="276" w:lineRule="auto"/>
+        <w:rPr>
+          <w:lang w:val="en-US"/>
+        </w:rPr>
+      </w:pPr>
+    </w:p>
+    <w:p>
+      <w:pPr>
+        <w:spacing w:line="276" w:lineRule="auto"/>
+        <w:rPr>
+          <w:lang w:val="en-US"/>
+        </w:rPr>
+      </w:pPr>
+    </w:p>
+    <w:bookmarkStart w:id="191" w:name="_Toc190336675" w:displacedByCustomXml="next"/>
+    <w:sdt>
+      <w:sdtPr>
+        <w:id w:val="-404762449"/>
+        <w:docPartObj>
+          <w:docPartGallery w:val="Bibliographies"/>
+          <w:docPartUnique/>
+        </w:docPartObj>
+      </w:sdtPr>
+      <w:sdtEndPr>
+        <w:rPr>
+          <w:b w:val="0"/>
+          <w:sz w:val="24"/>
+        </w:rPr>
+      </w:sdtEndPr>
+      <w:sdtContent>
+        <w:p>
+          <w:pPr>
+            <w:pStyle w:val="Heading1"/>
+            <w:numPr>
+              <w:ilvl w:val="1"/>
+              <w:numId w:val="50"/>
+            </w:numPr>
+            <w:jc w:val="both"/>
+            <w:rPr>
+              <w:rStyle w:val="Heading1Char"/>
+              <w:b/>
+              <w:bCs/>
+            </w:rPr>
+          </w:pPr>
+          <w:r>
+            <w:rPr>
+              <w:rStyle w:val="Heading1Char"/>
+              <w:b/>
+              <w:bCs/>
+            </w:rPr>
+            <w:t>References</w:t>
+          </w:r>
+          <w:bookmarkEnd w:id="191"/>
+        </w:p>
+        <w:sdt>
+          <w:sdtPr>
+            <w:id w:val="-573587230"/>
+            <w:bibliography/>
+          </w:sdtPr>
+          <w:sdtContent>
+            <w:p>
+              <w:pPr>
+                <w:spacing w:line="276" w:lineRule="auto"/>
+              </w:pPr>
+              <w:r>
+                <w:fldChar w:fldCharType="begin"/>
+              </w:r>
+              <w:r>
+                <w:instrText xml:space="preserve"> BIBLIOGRAPHY </w:instrText>
+              </w:r>
+              <w:r>
+                <w:fldChar w:fldCharType="separate"/>
+              </w:r>
+              <w:r>
+                <w:t>(n.d.). Retrieved from https://www.tylertech.com/products/student-transportation</w:t>
+              </w:r>
+            </w:p>
+            <w:p>
+              <w:pPr>
+                <w:spacing w:line="276" w:lineRule="auto"/>
+              </w:pPr>
+              <w:r>
+                <w:t>(n.d.). Retrieved from https://www.edulog.com/</w:t>
+              </w:r>
+            </w:p>
+            <w:p>
+              <w:pPr>
+                <w:spacing w:line="276" w:lineRule="auto"/>
+              </w:pPr>
+              <w:r>
+                <w:t>(n.d.). Retrieved from https://loqqat.com/</w:t>
+              </w:r>
+            </w:p>
+            <w:p>
+              <w:pPr>
+                <w:spacing w:line="276" w:lineRule="auto"/>
+              </w:pPr>
+              <w:r>
+                <w:rPr>
+                  <w:lang w:val="en-US"/>
+                </w:rPr>
+                <w:fldChar w:fldCharType="end"/>
+              </w:r>
+            </w:p>
+          </w:sdtContent>
+        </w:sdt>
+      </w:sdtContent>
+    </w:sdt>
     <w:p>
       <w:pPr>
         <w:spacing w:line="276" w:lineRule="auto"/>
@@ -36079,7 +36774,7 @@
   <w:abstractNum w:abstractNumId="11" w15:restartNumberingAfterBreak="0">
     <w:nsid w:val="26A4171B"/>
     <w:multiLevelType w:val="multilevel"/>
-    <w:tmpl w:val="18F27262"/>
+    <w:tmpl w:val="4A24D302"/>
     <w:lvl w:ilvl="0">
       <w:start w:val="1"/>
       <w:numFmt w:val="bullet"/>
@@ -36096,20 +36791,20 @@
         <w:sz w:val="20"/>
       </w:rPr>
     </w:lvl>
-    <w:lvl w:ilvl="1" w:tentative="1">
-      <w:start w:val="1"/>
-      <w:numFmt w:val="bullet"/>
-      <w:lvlText w:val="o"/>
-      <w:lvlJc w:val="left"/>
-      <w:pPr>
-        <w:tabs>
-          <w:tab w:val="num" w:pos="1440"/>
-        </w:tabs>
+    <w:lvl w:ilvl="1">
+      <w:start w:val="9"/>
+      <w:numFmt w:val="decimal"/>
+      <w:lvlText w:val="%2"/>
+      <w:lvlJc w:val="left"/>
+      <w:pPr>
         <w:ind w:left="1440" w:hanging="360"/>
       </w:pPr>
       <w:rPr>
-        <w:rFonts w:ascii="Courier New" w:hAnsi="Courier New" w:hint="default"/>
-        <w:sz w:val="20"/>
+        <w:rFonts w:hint="default"/>
+        <w:b w:val="0"/>
+        <w:bCs w:val="0"/>
+        <w:sz w:val="24"/>
+        <w:szCs w:val="22"/>
       </w:rPr>
     </w:lvl>
     <w:lvl w:ilvl="2" w:tentative="1">
@@ -41583,6 +42278,36 @@
   </w:num>
   <w:num w:numId="57" w16cid:durableId="1732462607">
     <w:abstractNumId w:val="33"/>
+  </w:num>
+  <w:num w:numId="58" w16cid:durableId="1484858115">
+    <w:abstractNumId w:val="38"/>
+    <w:lvlOverride w:ilvl="0">
+      <w:startOverride w:val="1"/>
+    </w:lvlOverride>
+    <w:lvlOverride w:ilvl="1">
+      <w:startOverride w:val="6"/>
+    </w:lvlOverride>
+    <w:lvlOverride w:ilvl="2">
+      <w:startOverride w:val="1"/>
+    </w:lvlOverride>
+    <w:lvlOverride w:ilvl="3">
+      <w:startOverride w:val="1"/>
+    </w:lvlOverride>
+    <w:lvlOverride w:ilvl="4">
+      <w:startOverride w:val="1"/>
+    </w:lvlOverride>
+    <w:lvlOverride w:ilvl="5">
+      <w:startOverride w:val="1"/>
+    </w:lvlOverride>
+    <w:lvlOverride w:ilvl="6">
+      <w:startOverride w:val="1"/>
+    </w:lvlOverride>
+    <w:lvlOverride w:ilvl="7">
+      <w:startOverride w:val="1"/>
+    </w:lvlOverride>
+    <w:lvlOverride w:ilvl="8">
+      <w:startOverride w:val="1"/>
+    </w:lvlOverride>
   </w:num>
   <w:numIdMacAtCleanup w:val="15"/>
 </w:numbering>

</xml_diff>

<commit_message>
Set the References in the SRS
</commit_message>
<xml_diff>
--- a/NTU Ride Pilot/Documentation/Documentation/NTU Ride Pilot Documentation.docx
+++ b/NTU Ride Pilot/Documentation/Documentation/NTU Ride Pilot Documentation.docx
@@ -1870,13 +1870,8 @@
       </w:pPr>
     </w:p>
     <w:p>
-      <w:proofErr w:type="gramStart"/>
-      <w:r>
-        <w:t>First of all</w:t>
-      </w:r>
-      <w:proofErr w:type="gramEnd"/>
-      <w:r>
-        <w:t xml:space="preserve">, In the Name of Allah, the Most Beneficent, the Most Merciful. All the praises and thanks be to Allah. A lot of love for our beloved Holy Prophet MUHAMMAD (S.A.W), his guidance always helps us to get the right path. After that, the preparation of this Software Requirements Specification (SRS) document was a collaborative effort involving </w:t>
+      <w:r>
+        <w:t xml:space="preserve">First of all, In the Name of Allah, the Most Beneficent, the Most Merciful. All the praises and thanks be to Allah. A lot of love for our beloved Holy Prophet MUHAMMAD (S.A.W), his guidance always helps us to get the right path. After that, the preparation of this Software Requirements Specification (SRS) document was a collaborative effort involving </w:t>
       </w:r>
       <w:r>
         <w:t>Abubakar</w:t>
@@ -18403,35 +18398,7 @@
         <w:rPr>
           <w:lang w:val="en-US"/>
         </w:rPr>
-        <w:t xml:space="preserve">Provides integrated solutions for bus </w:t>
-      </w:r>
-      <w:proofErr w:type="gramStart"/>
-      <w:r>
-        <w:rPr>
-          <w:lang w:val="en-US"/>
-        </w:rPr>
-        <w:t>routing</w:t>
-      </w:r>
-      <w:proofErr w:type="gramEnd"/>
-      <w:r>
-        <w:rPr>
-          <w:lang w:val="en-US"/>
-        </w:rPr>
-        <w:t xml:space="preserve">, fleet maintenance, and </w:t>
-      </w:r>
-      <w:proofErr w:type="gramStart"/>
-      <w:r>
-        <w:rPr>
-          <w:lang w:val="en-US"/>
-        </w:rPr>
-        <w:t>parent</w:t>
-      </w:r>
-      <w:proofErr w:type="gramEnd"/>
-      <w:r>
-        <w:rPr>
-          <w:lang w:val="en-US"/>
-        </w:rPr>
-        <w:t xml:space="preserve"> communication, connecting various aspects of transportation management.</w:t>
+        <w:t>Provides integrated solutions for bus routing, fleet maintenance, and parent communication, connecting various aspects of transportation management.</w:t>
       </w:r>
       <w:sdt>
         <w:sdtPr>
@@ -18585,21 +18552,7 @@
         <w:rPr>
           <w:lang w:val="en-US"/>
         </w:rPr>
-        <w:t xml:space="preserve">Combines school bus </w:t>
-      </w:r>
-      <w:proofErr w:type="gramStart"/>
-      <w:r>
-        <w:rPr>
-          <w:lang w:val="en-US"/>
-        </w:rPr>
-        <w:t>routing</w:t>
-      </w:r>
-      <w:proofErr w:type="gramEnd"/>
-      <w:r>
-        <w:rPr>
-          <w:lang w:val="en-US"/>
-        </w:rPr>
-        <w:t xml:space="preserve">, GPS fleet tracking, student </w:t>
+        <w:t xml:space="preserve">Combines school bus routing, GPS fleet tracking, student </w:t>
       </w:r>
       <w:proofErr w:type="spellStart"/>
       <w:r>
@@ -19188,15 +19141,7 @@
         </w:rPr>
       </w:pPr>
       <w:r>
-        <w:t xml:space="preserve">Google Maps API is a </w:t>
-      </w:r>
-      <w:proofErr w:type="gramStart"/>
-      <w:r>
-        <w:t>full service</w:t>
-      </w:r>
-      <w:proofErr w:type="gramEnd"/>
-      <w:r>
-        <w:t xml:space="preserve"> solution for map integration which allows for real time traffic data, route and time estimations. The versatile Log parser and its reliability is a clear reason why developers choose to work with the company. To work in </w:t>
+        <w:t xml:space="preserve">Google Maps API is a full service solution for map integration which allows for real time traffic data, route and time estimations. The versatile Log parser and its reliability is a clear reason why developers choose to work with the company. To work in </w:t>
       </w:r>
       <w:r>
         <w:rPr>
@@ -19345,15 +19290,7 @@
     </w:p>
     <w:p>
       <w:r>
-        <w:t xml:space="preserve">In this bankruptcy, </w:t>
-      </w:r>
-      <w:proofErr w:type="gramStart"/>
-      <w:r>
-        <w:t>all of</w:t>
-      </w:r>
-      <w:proofErr w:type="gramEnd"/>
-      <w:r>
-        <w:t xml:space="preserve"> the useful requirements of the </w:t>
+        <w:t xml:space="preserve">In this bankruptcy, all of the useful requirements of the </w:t>
       </w:r>
       <w:r>
         <w:t>NTURP</w:t>
@@ -19421,23 +19358,7 @@
     </w:p>
     <w:p>
       <w:r>
-        <w:t xml:space="preserve">The </w:t>
-      </w:r>
-      <w:proofErr w:type="gramStart"/>
-      <w:r>
-        <w:t>Admin</w:t>
-      </w:r>
-      <w:proofErr w:type="gramEnd"/>
-      <w:r>
-        <w:t xml:space="preserve"> should also be able to handle bus detail and want to set territories or routes for buses. The Driver should have the facility to record/update the driving routes for individual buses. Also there exists the scenario where the </w:t>
-      </w:r>
-      <w:proofErr w:type="gramStart"/>
-      <w:r>
-        <w:t>Admin</w:t>
-      </w:r>
-      <w:proofErr w:type="gramEnd"/>
-      <w:r>
-        <w:t xml:space="preserve"> needs to view a list of available buses and their corresponding routes.</w:t>
+        <w:t>The Admin should also be able to handle bus detail and want to set territories or routes for buses. The Driver should have the facility to record/update the driving routes for individual buses. Also there exists the scenario where the Admin needs to view a list of available buses and their corresponding routes.</w:t>
       </w:r>
     </w:p>
     <w:p>
@@ -19531,15 +19452,7 @@
     </w:p>
     <w:p>
       <w:r>
-        <w:t xml:space="preserve">The system must allow the </w:t>
-      </w:r>
-      <w:proofErr w:type="gramStart"/>
-      <w:r>
-        <w:t>Admin</w:t>
-      </w:r>
-      <w:proofErr w:type="gramEnd"/>
-      <w:r>
-        <w:t xml:space="preserve"> to create and end user sessions, as well as set their expiry dates. It should automatically disable student cards when a session expires or is deleted. Additionally, the system must generate app credentials for students up</w:t>
+        <w:t>The system must allow the Admin to create and end user sessions, as well as set their expiry dates. It should automatically disable student cards when a session expires or is deleted. Additionally, the system must generate app credentials for students up</w:t>
       </w:r>
       <w:r>
         <w:t>on their addition to the system</w:t>
@@ -20074,7 +19987,7 @@
           <w:lang w:val="en-GB" w:eastAsia="en-GB"/>
         </w:rPr>
         <w:drawing>
-          <wp:inline distT="0" distB="0" distL="0" distR="0" wp14:anchorId="00DD3238" wp14:editId="6A67B70C">
+          <wp:inline distT="0" distB="0" distL="0" distR="0" wp14:anchorId="00DD3238" wp14:editId="4EFB80B9">
             <wp:extent cx="3977404" cy="8162925"/>
             <wp:effectExtent l="0" t="0" r="4445" b="0"/>
             <wp:docPr id="37" name="Picture 37"/>
@@ -22923,15 +22836,7 @@
               <w:t>.</w:t>
             </w:r>
             <w:r>
-              <w:t xml:space="preserve"> The admin can </w:t>
-            </w:r>
-            <w:proofErr w:type="gramStart"/>
-            <w:r>
-              <w:t>define</w:t>
-            </w:r>
-            <w:proofErr w:type="gramEnd"/>
-            <w:r>
-              <w:t xml:space="preserve"> and update routes based on real-time demand, traffic conditions, or institutional requirements. Each route consists of predefined stops and schedules, ensuring optimal travel time and coverage. Additionally, the admin assigns buses to specific routes and territories, helping to maintain operational efficiency. The system allows for modifications such as reassigning buses, deactivating routes, or updating stops, ensuring flexibility and control over the transportation network.</w:t>
+              <w:t xml:space="preserve"> The admin can define and update routes based on real-time demand, traffic conditions, or institutional requirements. Each route consists of predefined stops and schedules, ensuring optimal travel time and coverage. Additionally, the admin assigns buses to specific routes and territories, helping to maintain operational efficiency. The system allows for modifications such as reassigning buses, deactivating routes, or updating stops, ensuring flexibility and control over the transportation network.</w:t>
             </w:r>
           </w:p>
         </w:tc>
@@ -25667,15 +25572,7 @@
         </w:numPr>
       </w:pPr>
       <w:r>
-        <w:t xml:space="preserve">Develop, </w:t>
-      </w:r>
-      <w:proofErr w:type="gramStart"/>
-      <w:r>
-        <w:t>take a look</w:t>
-      </w:r>
-      <w:proofErr w:type="gramEnd"/>
-      <w:r>
-        <w:t xml:space="preserve"> at, and combine features inside the dash</w:t>
+        <w:t>Develop, take a look at, and combine features inside the dash</w:t>
       </w:r>
       <w:r>
         <w:t>.</w:t>
@@ -27705,21 +27602,7 @@
         <w:rPr>
           <w:lang w:val="en-US"/>
         </w:rPr>
-        <w:t xml:space="preserve">The deployment of the NTU Ride Pilot system follows </w:t>
-      </w:r>
-      <w:proofErr w:type="gramStart"/>
-      <w:r>
-        <w:rPr>
-          <w:lang w:val="en-US"/>
-        </w:rPr>
-        <w:t>a cloud</w:t>
-      </w:r>
-      <w:proofErr w:type="gramEnd"/>
-      <w:r>
-        <w:rPr>
-          <w:lang w:val="en-US"/>
-        </w:rPr>
-        <w:t>-based architecture.</w:t>
+        <w:t>The deployment of the NTU Ride Pilot system follows a cloud-based architecture.</w:t>
       </w:r>
     </w:p>
     <w:p>
@@ -29110,15 +28993,7 @@
         <w:spacing w:line="276" w:lineRule="auto"/>
       </w:pPr>
       <w:r>
-        <w:t xml:space="preserve">End-to-end testing of Student App, Driver App, and Admin Panel was </w:t>
-      </w:r>
-      <w:proofErr w:type="gramStart"/>
-      <w:r>
-        <w:t>performed as a whole</w:t>
-      </w:r>
-      <w:proofErr w:type="gramEnd"/>
-      <w:r>
-        <w:t>.</w:t>
+        <w:t>End-to-end testing of Student App, Driver App, and Admin Panel was performed as a whole.</w:t>
       </w:r>
     </w:p>
     <w:p>
@@ -29646,15 +29521,7 @@
               </w:rPr>
             </w:pPr>
             <w:r>
-              <w:t xml:space="preserve">Live location </w:t>
-            </w:r>
-            <w:proofErr w:type="gramStart"/>
-            <w:r>
-              <w:t>updates;</w:t>
-            </w:r>
-            <w:proofErr w:type="gramEnd"/>
-            <w:r>
-              <w:t xml:space="preserve"> ride history logs created</w:t>
+              <w:t>Live location updates; ride history logs created</w:t>
             </w:r>
           </w:p>
         </w:tc>
@@ -32210,21 +32077,7 @@
         <w:rPr>
           <w:lang w:val="en-US"/>
         </w:rPr>
-        <w:t xml:space="preserve"> for managing the transportation system. This chapter </w:t>
-      </w:r>
-      <w:proofErr w:type="gramStart"/>
-      <w:r>
-        <w:rPr>
-          <w:lang w:val="en-US"/>
-        </w:rPr>
-        <w:t>showcases</w:t>
-      </w:r>
-      <w:proofErr w:type="gramEnd"/>
-      <w:r>
-        <w:rPr>
-          <w:lang w:val="en-US"/>
-        </w:rPr>
-        <w:t xml:space="preserve"> the core modules and user interface elements implemented in both systems.</w:t>
+        <w:t xml:space="preserve"> for managing the transportation system. This chapter showcases the core modules and user interface elements implemented in both systems.</w:t>
       </w:r>
     </w:p>
     <w:p>
@@ -33442,21 +33295,7 @@
         <w:rPr>
           <w:lang w:val="en-US"/>
         </w:rPr>
-        <w:t xml:space="preserve">During </w:t>
-      </w:r>
-      <w:proofErr w:type="gramStart"/>
-      <w:r>
-        <w:rPr>
-          <w:lang w:val="en-US"/>
-        </w:rPr>
-        <w:t>ride</w:t>
-      </w:r>
-      <w:proofErr w:type="gramEnd"/>
-      <w:r>
-        <w:rPr>
-          <w:lang w:val="en-US"/>
-        </w:rPr>
-        <w:t xml:space="preserve"> start, the driver taps or scans RFID cards of boarding students. The system validates them against Firebase records.</w:t>
+        <w:t>During ride start, the driver taps or scans RFID cards of boarding students. The system validates them against Firebase records.</w:t>
       </w:r>
     </w:p>
     <w:p>
@@ -33681,21 +33520,7 @@
         <w:rPr>
           <w:lang w:val="en-US"/>
         </w:rPr>
-        <w:t xml:space="preserve">Log of </w:t>
-      </w:r>
-      <w:proofErr w:type="gramStart"/>
-      <w:r>
-        <w:rPr>
-          <w:lang w:val="en-US"/>
-        </w:rPr>
-        <w:t>all completed</w:t>
-      </w:r>
-      <w:proofErr w:type="gramEnd"/>
-      <w:r>
-        <w:rPr>
-          <w:lang w:val="en-US"/>
-        </w:rPr>
-        <w:t xml:space="preserve"> rides with details like:</w:t>
+        <w:t>Log of all completed rides with details like:</w:t>
       </w:r>
     </w:p>
     <w:p>
@@ -34458,27 +34283,25 @@
     <w:bookmarkStart w:id="191" w:name="_Toc190336675" w:displacedByCustomXml="next"/>
     <w:sdt>
       <w:sdtPr>
+        <w:rPr>
+          <w:b w:val="0"/>
+          <w:sz w:val="24"/>
+        </w:rPr>
         <w:id w:val="-404762449"/>
         <w:docPartObj>
           <w:docPartGallery w:val="Bibliographies"/>
           <w:docPartUnique/>
         </w:docPartObj>
       </w:sdtPr>
-      <w:sdtEndPr>
-        <w:rPr>
-          <w:b w:val="0"/>
-          <w:sz w:val="24"/>
-        </w:rPr>
-      </w:sdtEndPr>
       <w:sdtContent>
         <w:p>
           <w:pPr>
             <w:pStyle w:val="Heading1"/>
             <w:numPr>
-              <w:ilvl w:val="1"/>
-              <w:numId w:val="50"/>
+              <w:ilvl w:val="0"/>
+              <w:numId w:val="0"/>
             </w:numPr>
-            <w:jc w:val="both"/>
+            <w:jc w:val="left"/>
             <w:rPr>
               <w:rStyle w:val="Heading1Char"/>
               <w:b/>
@@ -42845,6 +42668,7 @@
   <w:style w:type="character" w:default="1" w:styleId="DefaultParagraphFont">
     <w:name w:val="Default Paragraph Font"/>
     <w:uiPriority w:val="1"/>
+    <w:semiHidden/>
     <w:unhideWhenUsed/>
   </w:style>
   <w:style w:type="table" w:default="1" w:styleId="TableNormal">

</xml_diff>